<commit_message>
Fix code for adding app.src
</commit_message>
<xml_diff>
--- a/docs/Lab3.docx
+++ b/docs/Lab3.docx
@@ -9,8 +9,6 @@
           <w:b/>
         </w:rPr>
       </w:pPr>
-      <w:bookmarkStart w:id="0" w:name="_GoBack"/>
-      <w:bookmarkEnd w:id="0"/>
     </w:p>
     <w:p>
       <w:pPr>
@@ -44,11 +42,19 @@
           <w:lang w:val="en-US"/>
         </w:rPr>
       </w:pPr>
-      <w:r>
-        <w:rPr>
-          <w:lang w:val="en-US"/>
-        </w:rPr>
-        <w:t>Webben vNext</w:t>
+      <w:proofErr w:type="spellStart"/>
+      <w:r>
+        <w:rPr>
+          <w:lang w:val="en-US"/>
+        </w:rPr>
+        <w:t>Webben</w:t>
+      </w:r>
+      <w:proofErr w:type="spellEnd"/>
+      <w:r>
+        <w:rPr>
+          <w:lang w:val="en-US"/>
+        </w:rPr>
+        <w:t xml:space="preserve"> vNext</w:t>
       </w:r>
     </w:p>
     <w:p>
@@ -269,7 +275,21 @@
         <w:rPr>
           <w:lang w:val="en-US"/>
         </w:rPr>
-        <w:t>Configure the front en build pipeline</w:t>
+        <w:t xml:space="preserve">Configure the front </w:t>
+      </w:r>
+      <w:proofErr w:type="spellStart"/>
+      <w:r>
+        <w:rPr>
+          <w:lang w:val="en-US"/>
+        </w:rPr>
+        <w:t>en</w:t>
+      </w:r>
+      <w:proofErr w:type="spellEnd"/>
+      <w:r>
+        <w:rPr>
+          <w:lang w:val="en-US"/>
+        </w:rPr>
+        <w:t xml:space="preserve"> build pipeline</w:t>
       </w:r>
     </w:p>
     <w:p>
@@ -306,7 +326,21 @@
         <w:rPr>
           <w:lang w:val="en-US"/>
         </w:rPr>
-        <w:t xml:space="preserve"> is called transpiling, a combination of “transforming” and “compiling”.</w:t>
+        <w:t xml:space="preserve"> is called </w:t>
+      </w:r>
+      <w:proofErr w:type="spellStart"/>
+      <w:r>
+        <w:rPr>
+          <w:lang w:val="en-US"/>
+        </w:rPr>
+        <w:t>transpiling</w:t>
+      </w:r>
+      <w:proofErr w:type="spellEnd"/>
+      <w:r>
+        <w:rPr>
+          <w:lang w:val="en-US"/>
+        </w:rPr>
+        <w:t>, a combination of “transforming” and “compiling”.</w:t>
       </w:r>
     </w:p>
     <w:p>
@@ -333,7 +367,21 @@
         <w:rPr>
           <w:lang w:val="en-US"/>
         </w:rPr>
-        <w:t>At first we need to have a TypeScript file to transpile, before we get into the more advanced stuff, we will start with a simple Hello World.</w:t>
+        <w:t xml:space="preserve">At first we need to have a TypeScript file to </w:t>
+      </w:r>
+      <w:proofErr w:type="spellStart"/>
+      <w:r>
+        <w:rPr>
+          <w:lang w:val="en-US"/>
+        </w:rPr>
+        <w:t>transpile</w:t>
+      </w:r>
+      <w:proofErr w:type="spellEnd"/>
+      <w:r>
+        <w:rPr>
+          <w:lang w:val="en-US"/>
+        </w:rPr>
+        <w:t>, before we get into the more advanced stuff, we will start with a simple Hello World.</w:t>
       </w:r>
     </w:p>
     <w:p>
@@ -353,6 +401,7 @@
         </w:rPr>
         <w:t xml:space="preserve">In your project, create a folder called </w:t>
       </w:r>
+      <w:proofErr w:type="spellStart"/>
       <w:r>
         <w:rPr>
           <w:i/>
@@ -360,6 +409,7 @@
         </w:rPr>
         <w:t>src</w:t>
       </w:r>
+      <w:proofErr w:type="spellEnd"/>
       <w:r>
         <w:rPr>
           <w:lang w:val="en-US"/>
@@ -391,6 +441,7 @@
         </w:rPr>
         <w:t xml:space="preserve">the </w:t>
       </w:r>
+      <w:proofErr w:type="spellStart"/>
       <w:r>
         <w:rPr>
           <w:i/>
@@ -398,6 +449,7 @@
         </w:rPr>
         <w:t>src</w:t>
       </w:r>
+      <w:proofErr w:type="spellEnd"/>
       <w:r>
         <w:rPr>
           <w:i/>
@@ -411,6 +463,7 @@
         </w:rPr>
         <w:t xml:space="preserve">folder, create a TypeScript file called </w:t>
       </w:r>
+      <w:proofErr w:type="spellStart"/>
       <w:r>
         <w:rPr>
           <w:i/>
@@ -418,6 +471,7 @@
         </w:rPr>
         <w:t>main.ts</w:t>
       </w:r>
+      <w:proofErr w:type="spellEnd"/>
       <w:r>
         <w:rPr>
           <w:lang w:val="en-US"/>
@@ -489,6 +543,7 @@
         </w:rPr>
         <w:t xml:space="preserve">Add some Hello World-code to </w:t>
       </w:r>
+      <w:proofErr w:type="spellStart"/>
       <w:r>
         <w:rPr>
           <w:i/>
@@ -496,6 +551,7 @@
         </w:rPr>
         <w:t>main.ts</w:t>
       </w:r>
+      <w:proofErr w:type="spellEnd"/>
       <w:r>
         <w:rPr>
           <w:lang w:val="en-US"/>
@@ -543,7 +599,25 @@
                 <w:color w:val="000000"/>
                 <w:lang w:val="en-US"/>
               </w:rPr>
-              <w:t xml:space="preserve"> userName: </w:t>
+              <w:t xml:space="preserve"> </w:t>
+            </w:r>
+            <w:proofErr w:type="spellStart"/>
+            <w:r>
+              <w:rPr>
+                <w:rFonts w:ascii="Consolas" w:hAnsi="Consolas" w:cs="Consolas"/>
+                <w:color w:val="000000"/>
+                <w:lang w:val="en-US"/>
+              </w:rPr>
+              <w:t>userName</w:t>
+            </w:r>
+            <w:proofErr w:type="spellEnd"/>
+            <w:r>
+              <w:rPr>
+                <w:rFonts w:ascii="Consolas" w:hAnsi="Consolas" w:cs="Consolas"/>
+                <w:color w:val="000000"/>
+                <w:lang w:val="en-US"/>
+              </w:rPr>
+              <w:t xml:space="preserve">: </w:t>
             </w:r>
             <w:r>
               <w:rPr>
@@ -573,14 +647,34 @@
                 <w:lang w:val="en-US"/>
               </w:rPr>
             </w:pPr>
-            <w:r>
-              <w:rPr>
-                <w:rFonts w:ascii="Consolas" w:hAnsi="Consolas" w:cs="Consolas"/>
-                <w:color w:val="000000"/>
-                <w:lang w:val="en-US"/>
-              </w:rPr>
-              <w:t>userName = prompt(</w:t>
-            </w:r>
+            <w:proofErr w:type="spellStart"/>
+            <w:r>
+              <w:rPr>
+                <w:rFonts w:ascii="Consolas" w:hAnsi="Consolas" w:cs="Consolas"/>
+                <w:color w:val="000000"/>
+                <w:lang w:val="en-US"/>
+              </w:rPr>
+              <w:t>userName</w:t>
+            </w:r>
+            <w:proofErr w:type="spellEnd"/>
+            <w:r>
+              <w:rPr>
+                <w:rFonts w:ascii="Consolas" w:hAnsi="Consolas" w:cs="Consolas"/>
+                <w:color w:val="000000"/>
+                <w:lang w:val="en-US"/>
+              </w:rPr>
+              <w:t xml:space="preserve"> = </w:t>
+            </w:r>
+            <w:proofErr w:type="gramStart"/>
+            <w:r>
+              <w:rPr>
+                <w:rFonts w:ascii="Consolas" w:hAnsi="Consolas" w:cs="Consolas"/>
+                <w:color w:val="000000"/>
+                <w:lang w:val="en-US"/>
+              </w:rPr>
+              <w:t>prompt(</w:t>
+            </w:r>
+            <w:proofErr w:type="gramEnd"/>
             <w:r>
               <w:rPr>
                 <w:rFonts w:ascii="Consolas" w:hAnsi="Consolas" w:cs="Consolas"/>
@@ -632,6 +726,7 @@
               </w:rPr>
               <w:t>{</w:t>
             </w:r>
+            <w:proofErr w:type="spellStart"/>
             <w:r>
               <w:rPr>
                 <w:rFonts w:ascii="Consolas" w:hAnsi="Consolas" w:cs="Consolas"/>
@@ -640,6 +735,7 @@
               </w:rPr>
               <w:t>userName</w:t>
             </w:r>
+            <w:proofErr w:type="spellEnd"/>
             <w:r>
               <w:rPr>
                 <w:rFonts w:ascii="Consolas" w:hAnsi="Consolas" w:cs="Consolas"/>
@@ -686,7 +782,21 @@
         <w:rPr>
           <w:lang w:val="en-US"/>
         </w:rPr>
-        <w:t xml:space="preserve"> Right now you can’t run it, but we will make sure you can using Gulp later on.</w:t>
+        <w:t xml:space="preserve"> Right now you can’t run it, but we will make sure you can </w:t>
+      </w:r>
+      <w:proofErr w:type="gramStart"/>
+      <w:r>
+        <w:rPr>
+          <w:lang w:val="en-US"/>
+        </w:rPr>
+        <w:t>using</w:t>
+      </w:r>
+      <w:proofErr w:type="gramEnd"/>
+      <w:r>
+        <w:rPr>
+          <w:lang w:val="en-US"/>
+        </w:rPr>
+        <w:t xml:space="preserve"> Gulp later on.</w:t>
       </w:r>
     </w:p>
     <w:p>
@@ -719,7 +829,21 @@
         <w:rPr>
           <w:lang w:val="en-US"/>
         </w:rPr>
-        <w:t>dependencies needed to transpile our TypeScript file.</w:t>
+        <w:t xml:space="preserve">dependencies needed to </w:t>
+      </w:r>
+      <w:proofErr w:type="spellStart"/>
+      <w:r>
+        <w:rPr>
+          <w:lang w:val="en-US"/>
+        </w:rPr>
+        <w:t>transpile</w:t>
+      </w:r>
+      <w:proofErr w:type="spellEnd"/>
+      <w:r>
+        <w:rPr>
+          <w:lang w:val="en-US"/>
+        </w:rPr>
+        <w:t xml:space="preserve"> our TypeScript file.</w:t>
       </w:r>
     </w:p>
     <w:p>
@@ -739,6 +863,8 @@
         </w:rPr>
         <w:t xml:space="preserve">In the root of your project, add a file called </w:t>
       </w:r>
+      <w:proofErr w:type="spellStart"/>
+      <w:proofErr w:type="gramStart"/>
       <w:r>
         <w:rPr>
           <w:i/>
@@ -746,6 +872,8 @@
         </w:rPr>
         <w:t>package.json</w:t>
       </w:r>
+      <w:proofErr w:type="spellEnd"/>
+      <w:proofErr w:type="gramEnd"/>
     </w:p>
     <w:p>
       <w:pPr>
@@ -813,7 +941,21 @@
         <w:rPr>
           <w:lang w:val="en-US"/>
         </w:rPr>
-        <w:t xml:space="preserve">Visual Studio will give you some default content such as version, name and so on. What you need to configure not is the section for devDependencies. This is the place we can specify what packages/tools our application needs to work. It’s also specified what version of the package we want, feel free to try newer </w:t>
+        <w:t xml:space="preserve">Visual Studio will give you some default content such as version, name and so on. What you need to configure not is the section for </w:t>
+      </w:r>
+      <w:proofErr w:type="spellStart"/>
+      <w:r>
+        <w:rPr>
+          <w:lang w:val="en-US"/>
+        </w:rPr>
+        <w:t>devDependencies</w:t>
+      </w:r>
+      <w:proofErr w:type="spellEnd"/>
+      <w:r>
+        <w:rPr>
+          <w:lang w:val="en-US"/>
+        </w:rPr>
+        <w:t xml:space="preserve">. This is the place we can specify what packages/tools our application needs to work. It’s also specified what version of the package we want, feel free to try newer </w:t>
       </w:r>
       <w:r>
         <w:rPr>
@@ -853,7 +995,21 @@
           <w:lang w:val="en-US"/>
         </w:rPr>
         <w:br/>
-        <w:t>Add the following rows in the devDependencies section:</w:t>
+        <w:t xml:space="preserve">Add the following rows in the </w:t>
+      </w:r>
+      <w:proofErr w:type="spellStart"/>
+      <w:r>
+        <w:rPr>
+          <w:lang w:val="en-US"/>
+        </w:rPr>
+        <w:t>devDependencies</w:t>
+      </w:r>
+      <w:proofErr w:type="spellEnd"/>
+      <w:r>
+        <w:rPr>
+          <w:lang w:val="en-US"/>
+        </w:rPr>
+        <w:t xml:space="preserve"> section:</w:t>
       </w:r>
     </w:p>
     <w:tbl>
@@ -1248,18 +1404,27 @@
         <w:lastRenderedPageBreak/>
         <w:t xml:space="preserve">What VS does behind the scenes is to run </w:t>
       </w:r>
+      <w:proofErr w:type="spellStart"/>
       <w:r>
         <w:rPr>
           <w:i/>
           <w:lang w:val="en-US"/>
         </w:rPr>
-        <w:t>npm install</w:t>
-      </w:r>
+        <w:t>npm</w:t>
+      </w:r>
+      <w:proofErr w:type="spellEnd"/>
       <w:r>
         <w:rPr>
           <w:i/>
           <w:lang w:val="en-US"/>
         </w:rPr>
+        <w:t xml:space="preserve"> install</w:t>
+      </w:r>
+      <w:r>
+        <w:rPr>
+          <w:i/>
+          <w:lang w:val="en-US"/>
+        </w:rPr>
         <w:t xml:space="preserve"> </w:t>
       </w:r>
       <w:r>
@@ -1268,6 +1433,8 @@
         </w:rPr>
         <w:t xml:space="preserve">in the folder where the </w:t>
       </w:r>
+      <w:proofErr w:type="spellStart"/>
+      <w:proofErr w:type="gramStart"/>
       <w:r>
         <w:rPr>
           <w:i/>
@@ -1275,6 +1442,8 @@
         </w:rPr>
         <w:t>package.json</w:t>
       </w:r>
+      <w:proofErr w:type="spellEnd"/>
+      <w:proofErr w:type="gramEnd"/>
       <w:r>
         <w:rPr>
           <w:lang w:val="en-US"/>
@@ -1347,19 +1516,47 @@
         <w:rPr>
           <w:lang w:val="en-US"/>
         </w:rPr>
-        <w:t>Verify that the packages have been restored by locating the folder node_</w:t>
-      </w:r>
-      <w:r>
-        <w:rPr>
-          <w:lang w:val="en-US"/>
-        </w:rPr>
-        <w:t>modules using</w:t>
-      </w:r>
-      <w:r>
-        <w:rPr>
-          <w:lang w:val="en-US"/>
-        </w:rPr>
-        <w:t xml:space="preserve"> windows  (or the tool of your </w:t>
+        <w:t xml:space="preserve">Verify that the packages have been restored by locating the folder </w:t>
+      </w:r>
+      <w:proofErr w:type="spellStart"/>
+      <w:r>
+        <w:rPr>
+          <w:lang w:val="en-US"/>
+        </w:rPr>
+        <w:t>node_</w:t>
+      </w:r>
+      <w:r>
+        <w:rPr>
+          <w:lang w:val="en-US"/>
+        </w:rPr>
+        <w:t>modules</w:t>
+      </w:r>
+      <w:proofErr w:type="spellEnd"/>
+      <w:r>
+        <w:rPr>
+          <w:lang w:val="en-US"/>
+        </w:rPr>
+        <w:t xml:space="preserve"> using</w:t>
+      </w:r>
+      <w:r>
+        <w:rPr>
+          <w:lang w:val="en-US"/>
+        </w:rPr>
+        <w:t xml:space="preserve"> </w:t>
+      </w:r>
+      <w:proofErr w:type="gramStart"/>
+      <w:r>
+        <w:rPr>
+          <w:lang w:val="en-US"/>
+        </w:rPr>
+        <w:t>windows  (</w:t>
+      </w:r>
+      <w:proofErr w:type="gramEnd"/>
+      <w:r>
+        <w:rPr>
+          <w:lang w:val="en-US"/>
+        </w:rPr>
+        <w:t xml:space="preserve">or the tool of your </w:t>
       </w:r>
       <w:r>
         <w:rPr>
@@ -1440,7 +1637,21 @@
         <w:rPr>
           <w:lang w:val="en-US"/>
         </w:rPr>
-        <w:t>Your project now has the tools that we need to transpile our TypeScript-file.</w:t>
+        <w:t xml:space="preserve">Your project now has the tools that we need to </w:t>
+      </w:r>
+      <w:proofErr w:type="spellStart"/>
+      <w:r>
+        <w:rPr>
+          <w:lang w:val="en-US"/>
+        </w:rPr>
+        <w:t>transpile</w:t>
+      </w:r>
+      <w:proofErr w:type="spellEnd"/>
+      <w:r>
+        <w:rPr>
+          <w:lang w:val="en-US"/>
+        </w:rPr>
+        <w:t xml:space="preserve"> our TypeScript-file.</w:t>
       </w:r>
     </w:p>
     <w:p>
@@ -1521,7 +1732,21 @@
         <w:rPr>
           <w:lang w:val="en-US"/>
         </w:rPr>
-        <w:t>unner that calls the TypeScript transpiler and converts it from TypeScript to JavaScript that the browser understands.</w:t>
+        <w:t xml:space="preserve">unner that calls the TypeScript </w:t>
+      </w:r>
+      <w:proofErr w:type="spellStart"/>
+      <w:r>
+        <w:rPr>
+          <w:lang w:val="en-US"/>
+        </w:rPr>
+        <w:t>transpiler</w:t>
+      </w:r>
+      <w:proofErr w:type="spellEnd"/>
+      <w:r>
+        <w:rPr>
+          <w:lang w:val="en-US"/>
+        </w:rPr>
+        <w:t xml:space="preserve"> and converts it from TypeScript to JavaScript that the browser understands.</w:t>
       </w:r>
     </w:p>
     <w:p>
@@ -1654,6 +1879,7 @@
         </w:rPr>
         <w:t xml:space="preserve"> and the typescript extension as </w:t>
       </w:r>
+      <w:proofErr w:type="spellStart"/>
       <w:r>
         <w:rPr>
           <w:i/>
@@ -1661,6 +1887,7 @@
         </w:rPr>
         <w:t>ts</w:t>
       </w:r>
+      <w:proofErr w:type="spellEnd"/>
       <w:r>
         <w:rPr>
           <w:lang w:val="en-US"/>
@@ -1711,7 +1938,47 @@
                 <w:sz w:val="19"/>
                 <w:szCs w:val="19"/>
               </w:rPr>
-              <w:t xml:space="preserve"> gulp = require(</w:t>
+              <w:t xml:space="preserve"> </w:t>
+            </w:r>
+            <w:proofErr w:type="spellStart"/>
+            <w:r>
+              <w:rPr>
+                <w:rFonts w:ascii="Consolas" w:hAnsi="Consolas" w:cs="Consolas"/>
+                <w:color w:val="000000"/>
+                <w:sz w:val="19"/>
+                <w:szCs w:val="19"/>
+              </w:rPr>
+              <w:t>gulp</w:t>
+            </w:r>
+            <w:proofErr w:type="spellEnd"/>
+            <w:r>
+              <w:rPr>
+                <w:rFonts w:ascii="Consolas" w:hAnsi="Consolas" w:cs="Consolas"/>
+                <w:color w:val="000000"/>
+                <w:sz w:val="19"/>
+                <w:szCs w:val="19"/>
+              </w:rPr>
+              <w:t xml:space="preserve"> = </w:t>
+            </w:r>
+            <w:proofErr w:type="spellStart"/>
+            <w:r>
+              <w:rPr>
+                <w:rFonts w:ascii="Consolas" w:hAnsi="Consolas" w:cs="Consolas"/>
+                <w:color w:val="000000"/>
+                <w:sz w:val="19"/>
+                <w:szCs w:val="19"/>
+              </w:rPr>
+              <w:t>require</w:t>
+            </w:r>
+            <w:proofErr w:type="spellEnd"/>
+            <w:r>
+              <w:rPr>
+                <w:rFonts w:ascii="Consolas" w:hAnsi="Consolas" w:cs="Consolas"/>
+                <w:color w:val="000000"/>
+                <w:sz w:val="19"/>
+                <w:szCs w:val="19"/>
+              </w:rPr>
+              <w:t>(</w:t>
             </w:r>
             <w:r>
               <w:rPr>
@@ -1720,7 +1987,27 @@
                 <w:sz w:val="19"/>
                 <w:szCs w:val="19"/>
               </w:rPr>
-              <w:t>'gulp'</w:t>
+              <w:t>'</w:t>
+            </w:r>
+            <w:proofErr w:type="spellStart"/>
+            <w:r>
+              <w:rPr>
+                <w:rFonts w:ascii="Consolas" w:hAnsi="Consolas" w:cs="Consolas"/>
+                <w:color w:val="A31515"/>
+                <w:sz w:val="19"/>
+                <w:szCs w:val="19"/>
+              </w:rPr>
+              <w:t>gulp</w:t>
+            </w:r>
+            <w:proofErr w:type="spellEnd"/>
+            <w:r>
+              <w:rPr>
+                <w:rFonts w:ascii="Consolas" w:hAnsi="Consolas" w:cs="Consolas"/>
+                <w:color w:val="A31515"/>
+                <w:sz w:val="19"/>
+                <w:szCs w:val="19"/>
+              </w:rPr>
+              <w:t>'</w:t>
             </w:r>
             <w:r>
               <w:rPr>
@@ -1738,6 +2025,7 @@
                 <w:lang w:val="en-US"/>
               </w:rPr>
             </w:pPr>
+            <w:proofErr w:type="spellStart"/>
             <w:r>
               <w:rPr>
                 <w:rFonts w:ascii="Consolas" w:hAnsi="Consolas" w:cs="Consolas"/>
@@ -1748,6 +2036,7 @@
               </w:rPr>
               <w:t>var</w:t>
             </w:r>
+            <w:proofErr w:type="spellEnd"/>
             <w:r>
               <w:rPr>
                 <w:rFonts w:ascii="Consolas" w:hAnsi="Consolas" w:cs="Consolas"/>
@@ -1756,7 +2045,29 @@
                 <w:szCs w:val="19"/>
                 <w:lang w:val="en-US"/>
               </w:rPr>
-              <w:t xml:space="preserve"> ts = require(</w:t>
+              <w:t xml:space="preserve"> </w:t>
+            </w:r>
+            <w:proofErr w:type="spellStart"/>
+            <w:r>
+              <w:rPr>
+                <w:rFonts w:ascii="Consolas" w:hAnsi="Consolas" w:cs="Consolas"/>
+                <w:color w:val="000000"/>
+                <w:sz w:val="19"/>
+                <w:szCs w:val="19"/>
+                <w:lang w:val="en-US"/>
+              </w:rPr>
+              <w:t>ts</w:t>
+            </w:r>
+            <w:proofErr w:type="spellEnd"/>
+            <w:r>
+              <w:rPr>
+                <w:rFonts w:ascii="Consolas" w:hAnsi="Consolas" w:cs="Consolas"/>
+                <w:color w:val="000000"/>
+                <w:sz w:val="19"/>
+                <w:szCs w:val="19"/>
+                <w:lang w:val="en-US"/>
+              </w:rPr>
+              <w:t xml:space="preserve"> = require(</w:t>
             </w:r>
             <w:r>
               <w:rPr>
@@ -1907,17 +2218,33 @@
                 <w:color w:val="000000"/>
                 <w:sz w:val="19"/>
                 <w:szCs w:val="19"/>
+                <w:lang w:val="en-US"/>
               </w:rPr>
             </w:pPr>
+            <w:proofErr w:type="spellStart"/>
+            <w:proofErr w:type="gramStart"/>
             <w:r>
               <w:rPr>
                 <w:rFonts w:ascii="Consolas" w:hAnsi="Consolas" w:cs="Consolas"/>
                 <w:color w:val="000000"/>
                 <w:sz w:val="19"/>
                 <w:szCs w:val="19"/>
+                <w:lang w:val="en-US"/>
               </w:rPr>
               <w:lastRenderedPageBreak/>
-              <w:t>gulp.task(</w:t>
+              <w:t>gulp.task</w:t>
+            </w:r>
+            <w:proofErr w:type="spellEnd"/>
+            <w:proofErr w:type="gramEnd"/>
+            <w:r>
+              <w:rPr>
+                <w:rFonts w:ascii="Consolas" w:hAnsi="Consolas" w:cs="Consolas"/>
+                <w:color w:val="000000"/>
+                <w:sz w:val="19"/>
+                <w:szCs w:val="19"/>
+                <w:lang w:val="en-US"/>
+              </w:rPr>
+              <w:t>(</w:t>
             </w:r>
             <w:r>
               <w:rPr>
@@ -1927,6 +2254,7 @@
                 <w:color w:val="A31515"/>
                 <w:sz w:val="19"/>
                 <w:szCs w:val="19"/>
+                <w:lang w:val="en-US"/>
               </w:rPr>
               <w:t>'default'</w:t>
             </w:r>
@@ -1936,6 +2264,7 @@
                 <w:color w:val="000000"/>
                 <w:sz w:val="19"/>
                 <w:szCs w:val="19"/>
+                <w:lang w:val="en-US"/>
               </w:rPr>
               <w:t xml:space="preserve">, </w:t>
             </w:r>
@@ -1945,6 +2274,7 @@
                 <w:color w:val="0000FF"/>
                 <w:sz w:val="19"/>
                 <w:szCs w:val="19"/>
+                <w:lang w:val="en-US"/>
               </w:rPr>
               <w:t>function</w:t>
             </w:r>
@@ -1954,6 +2284,7 @@
                 <w:color w:val="000000"/>
                 <w:sz w:val="19"/>
                 <w:szCs w:val="19"/>
+                <w:lang w:val="en-US"/>
               </w:rPr>
               <w:t xml:space="preserve"> () {</w:t>
             </w:r>
@@ -1999,7 +2330,29 @@
                 <w:szCs w:val="19"/>
                 <w:lang w:val="en-US"/>
               </w:rPr>
-              <w:t xml:space="preserve"> gulp.src(</w:t>
+              <w:t xml:space="preserve"> </w:t>
+            </w:r>
+            <w:proofErr w:type="spellStart"/>
+            <w:r>
+              <w:rPr>
+                <w:rFonts w:ascii="Consolas" w:hAnsi="Consolas" w:cs="Consolas"/>
+                <w:color w:val="000000"/>
+                <w:sz w:val="19"/>
+                <w:szCs w:val="19"/>
+                <w:lang w:val="en-US"/>
+              </w:rPr>
+              <w:t>gulp.src</w:t>
+            </w:r>
+            <w:proofErr w:type="spellEnd"/>
+            <w:r>
+              <w:rPr>
+                <w:rFonts w:ascii="Consolas" w:hAnsi="Consolas" w:cs="Consolas"/>
+                <w:color w:val="000000"/>
+                <w:sz w:val="19"/>
+                <w:szCs w:val="19"/>
+                <w:lang w:val="en-US"/>
+              </w:rPr>
+              <w:t>(</w:t>
             </w:r>
             <w:r>
               <w:rPr>
@@ -2009,7 +2362,51 @@
                 <w:szCs w:val="19"/>
                 <w:lang w:val="en-US"/>
               </w:rPr>
-              <w:t>'src/**/*.ts'</w:t>
+              <w:t>'</w:t>
+            </w:r>
+            <w:proofErr w:type="spellStart"/>
+            <w:r>
+              <w:rPr>
+                <w:rFonts w:ascii="Consolas" w:hAnsi="Consolas" w:cs="Consolas"/>
+                <w:color w:val="A31515"/>
+                <w:sz w:val="19"/>
+                <w:szCs w:val="19"/>
+                <w:lang w:val="en-US"/>
+              </w:rPr>
+              <w:t>src</w:t>
+            </w:r>
+            <w:proofErr w:type="spellEnd"/>
+            <w:r>
+              <w:rPr>
+                <w:rFonts w:ascii="Consolas" w:hAnsi="Consolas" w:cs="Consolas"/>
+                <w:color w:val="A31515"/>
+                <w:sz w:val="19"/>
+                <w:szCs w:val="19"/>
+                <w:lang w:val="en-US"/>
+              </w:rPr>
+              <w:t>/**/*.</w:t>
+            </w:r>
+            <w:proofErr w:type="spellStart"/>
+            <w:r>
+              <w:rPr>
+                <w:rFonts w:ascii="Consolas" w:hAnsi="Consolas" w:cs="Consolas"/>
+                <w:color w:val="A31515"/>
+                <w:sz w:val="19"/>
+                <w:szCs w:val="19"/>
+                <w:lang w:val="en-US"/>
+              </w:rPr>
+              <w:t>ts</w:t>
+            </w:r>
+            <w:proofErr w:type="spellEnd"/>
+            <w:r>
+              <w:rPr>
+                <w:rFonts w:ascii="Consolas" w:hAnsi="Consolas" w:cs="Consolas"/>
+                <w:color w:val="A31515"/>
+                <w:sz w:val="19"/>
+                <w:szCs w:val="19"/>
+                <w:lang w:val="en-US"/>
+              </w:rPr>
+              <w:t>'</w:t>
             </w:r>
             <w:r>
               <w:rPr>
@@ -2043,7 +2440,51 @@
                 <w:szCs w:val="19"/>
                 <w:lang w:val="en-US"/>
               </w:rPr>
-              <w:t xml:space="preserve">        .pipe(ts({</w:t>
+              <w:t xml:space="preserve">        </w:t>
+            </w:r>
+            <w:proofErr w:type="gramStart"/>
+            <w:r>
+              <w:rPr>
+                <w:rFonts w:ascii="Consolas" w:hAnsi="Consolas" w:cs="Consolas"/>
+                <w:color w:val="000000"/>
+                <w:sz w:val="19"/>
+                <w:szCs w:val="19"/>
+                <w:lang w:val="en-US"/>
+              </w:rPr>
+              <w:t>.pipe</w:t>
+            </w:r>
+            <w:proofErr w:type="gramEnd"/>
+            <w:r>
+              <w:rPr>
+                <w:rFonts w:ascii="Consolas" w:hAnsi="Consolas" w:cs="Consolas"/>
+                <w:color w:val="000000"/>
+                <w:sz w:val="19"/>
+                <w:szCs w:val="19"/>
+                <w:lang w:val="en-US"/>
+              </w:rPr>
+              <w:t>(</w:t>
+            </w:r>
+            <w:proofErr w:type="spellStart"/>
+            <w:r>
+              <w:rPr>
+                <w:rFonts w:ascii="Consolas" w:hAnsi="Consolas" w:cs="Consolas"/>
+                <w:color w:val="000000"/>
+                <w:sz w:val="19"/>
+                <w:szCs w:val="19"/>
+                <w:lang w:val="en-US"/>
+              </w:rPr>
+              <w:t>ts</w:t>
+            </w:r>
+            <w:proofErr w:type="spellEnd"/>
+            <w:r>
+              <w:rPr>
+                <w:rFonts w:ascii="Consolas" w:hAnsi="Consolas" w:cs="Consolas"/>
+                <w:color w:val="000000"/>
+                <w:sz w:val="19"/>
+                <w:szCs w:val="19"/>
+                <w:lang w:val="en-US"/>
+              </w:rPr>
+              <w:t>({</w:t>
             </w:r>
           </w:p>
           <w:p>
@@ -2127,6 +2568,7 @@
               </w:rPr>
               <w:t xml:space="preserve">        </w:t>
             </w:r>
+            <w:proofErr w:type="gramStart"/>
             <w:r>
               <w:rPr>
                 <w:rFonts w:ascii="Consolas" w:hAnsi="Consolas" w:cs="Consolas"/>
@@ -2135,7 +2577,40 @@
                 <w:szCs w:val="19"/>
                 <w:lang w:val="en-US"/>
               </w:rPr>
-              <w:t>.pipe(gulp.dest(</w:t>
+              <w:t>.pipe</w:t>
+            </w:r>
+            <w:proofErr w:type="gramEnd"/>
+            <w:r>
+              <w:rPr>
+                <w:rFonts w:ascii="Consolas" w:hAnsi="Consolas" w:cs="Consolas"/>
+                <w:color w:val="000000"/>
+                <w:sz w:val="19"/>
+                <w:szCs w:val="19"/>
+                <w:lang w:val="en-US"/>
+              </w:rPr>
+              <w:t>(</w:t>
+            </w:r>
+            <w:proofErr w:type="spellStart"/>
+            <w:r>
+              <w:rPr>
+                <w:rFonts w:ascii="Consolas" w:hAnsi="Consolas" w:cs="Consolas"/>
+                <w:color w:val="000000"/>
+                <w:sz w:val="19"/>
+                <w:szCs w:val="19"/>
+                <w:lang w:val="en-US"/>
+              </w:rPr>
+              <w:t>gulp.dest</w:t>
+            </w:r>
+            <w:proofErr w:type="spellEnd"/>
+            <w:r>
+              <w:rPr>
+                <w:rFonts w:ascii="Consolas" w:hAnsi="Consolas" w:cs="Consolas"/>
+                <w:color w:val="000000"/>
+                <w:sz w:val="19"/>
+                <w:szCs w:val="19"/>
+                <w:lang w:val="en-US"/>
+              </w:rPr>
+              <w:t>(</w:t>
             </w:r>
             <w:r>
               <w:rPr>
@@ -2145,7 +2620,51 @@
                 <w:szCs w:val="19"/>
                 <w:lang w:val="en-US"/>
               </w:rPr>
-              <w:t>'wwwroot/dist'</w:t>
+              <w:t>'</w:t>
+            </w:r>
+            <w:proofErr w:type="spellStart"/>
+            <w:r>
+              <w:rPr>
+                <w:rFonts w:ascii="Consolas" w:hAnsi="Consolas" w:cs="Consolas"/>
+                <w:color w:val="A31515"/>
+                <w:sz w:val="19"/>
+                <w:szCs w:val="19"/>
+                <w:lang w:val="en-US"/>
+              </w:rPr>
+              <w:t>wwwroot</w:t>
+            </w:r>
+            <w:proofErr w:type="spellEnd"/>
+            <w:r>
+              <w:rPr>
+                <w:rFonts w:ascii="Consolas" w:hAnsi="Consolas" w:cs="Consolas"/>
+                <w:color w:val="A31515"/>
+                <w:sz w:val="19"/>
+                <w:szCs w:val="19"/>
+                <w:lang w:val="en-US"/>
+              </w:rPr>
+              <w:t>/</w:t>
+            </w:r>
+            <w:proofErr w:type="spellStart"/>
+            <w:r>
+              <w:rPr>
+                <w:rFonts w:ascii="Consolas" w:hAnsi="Consolas" w:cs="Consolas"/>
+                <w:color w:val="A31515"/>
+                <w:sz w:val="19"/>
+                <w:szCs w:val="19"/>
+                <w:lang w:val="en-US"/>
+              </w:rPr>
+              <w:t>dist</w:t>
+            </w:r>
+            <w:proofErr w:type="spellEnd"/>
+            <w:r>
+              <w:rPr>
+                <w:rFonts w:ascii="Consolas" w:hAnsi="Consolas" w:cs="Consolas"/>
+                <w:color w:val="A31515"/>
+                <w:sz w:val="19"/>
+                <w:szCs w:val="19"/>
+                <w:lang w:val="en-US"/>
+              </w:rPr>
+              <w:t>'</w:t>
             </w:r>
             <w:r>
               <w:rPr>
@@ -2191,17 +2710,81 @@
           <w:lang w:val="en-US"/>
         </w:rPr>
       </w:pPr>
-      <w:r>
-        <w:rPr>
-          <w:lang w:val="en-US"/>
-        </w:rPr>
-        <w:t>gulp.src('src/**/*.ts')</w:t>
-      </w:r>
-      <w:r>
-        <w:rPr>
-          <w:lang w:val="en-US"/>
-        </w:rPr>
-        <w:t xml:space="preserve"> what files to look for, in our case all files ending with .ts in the folder src.</w:t>
+      <w:proofErr w:type="spellStart"/>
+      <w:r>
+        <w:rPr>
+          <w:lang w:val="en-US"/>
+        </w:rPr>
+        <w:t>gulp.src</w:t>
+      </w:r>
+      <w:proofErr w:type="spellEnd"/>
+      <w:r>
+        <w:rPr>
+          <w:lang w:val="en-US"/>
+        </w:rPr>
+        <w:t>('</w:t>
+      </w:r>
+      <w:proofErr w:type="spellStart"/>
+      <w:r>
+        <w:rPr>
+          <w:lang w:val="en-US"/>
+        </w:rPr>
+        <w:t>src</w:t>
+      </w:r>
+      <w:proofErr w:type="spellEnd"/>
+      <w:r>
+        <w:rPr>
+          <w:lang w:val="en-US"/>
+        </w:rPr>
+        <w:t>/**/*.</w:t>
+      </w:r>
+      <w:proofErr w:type="spellStart"/>
+      <w:r>
+        <w:rPr>
+          <w:lang w:val="en-US"/>
+        </w:rPr>
+        <w:t>ts</w:t>
+      </w:r>
+      <w:proofErr w:type="spellEnd"/>
+      <w:r>
+        <w:rPr>
+          <w:lang w:val="en-US"/>
+        </w:rPr>
+        <w:t>')</w:t>
+      </w:r>
+      <w:r>
+        <w:rPr>
+          <w:lang w:val="en-US"/>
+        </w:rPr>
+        <w:t xml:space="preserve"> what files to look for, in our case all files ending with .</w:t>
+      </w:r>
+      <w:proofErr w:type="spellStart"/>
+      <w:r>
+        <w:rPr>
+          <w:lang w:val="en-US"/>
+        </w:rPr>
+        <w:t>ts</w:t>
+      </w:r>
+      <w:proofErr w:type="spellEnd"/>
+      <w:r>
+        <w:rPr>
+          <w:lang w:val="en-US"/>
+        </w:rPr>
+        <w:t xml:space="preserve"> in the folder </w:t>
+      </w:r>
+      <w:proofErr w:type="spellStart"/>
+      <w:r>
+        <w:rPr>
+          <w:lang w:val="en-US"/>
+        </w:rPr>
+        <w:t>src</w:t>
+      </w:r>
+      <w:proofErr w:type="spellEnd"/>
+      <w:r>
+        <w:rPr>
+          <w:lang w:val="en-US"/>
+        </w:rPr>
+        <w:t>.</w:t>
       </w:r>
     </w:p>
     <w:p>
@@ -2215,11 +2798,19 @@
           <w:lang w:val="en-US"/>
         </w:rPr>
       </w:pPr>
-      <w:r>
-        <w:rPr>
-          <w:lang w:val="en-US"/>
-        </w:rPr>
-        <w:t>.pipe() is a convention in gulp where you pipe the stream of files through a series of extensions</w:t>
+      <w:proofErr w:type="gramStart"/>
+      <w:r>
+        <w:rPr>
+          <w:lang w:val="en-US"/>
+        </w:rPr>
+        <w:t>.pipe</w:t>
+      </w:r>
+      <w:proofErr w:type="gramEnd"/>
+      <w:r>
+        <w:rPr>
+          <w:lang w:val="en-US"/>
+        </w:rPr>
+        <w:t>() is a convention in gulp where you pipe the stream of files through a series of extensions</w:t>
       </w:r>
     </w:p>
     <w:p>
@@ -2237,7 +2828,21 @@
         <w:rPr>
           <w:lang w:val="en-US"/>
         </w:rPr>
-        <w:t xml:space="preserve">In our case, that extension is ts, </w:t>
+        <w:t xml:space="preserve">In our case, that extension is </w:t>
+      </w:r>
+      <w:proofErr w:type="spellStart"/>
+      <w:r>
+        <w:rPr>
+          <w:lang w:val="en-US"/>
+        </w:rPr>
+        <w:t>ts</w:t>
+      </w:r>
+      <w:proofErr w:type="spellEnd"/>
+      <w:r>
+        <w:rPr>
+          <w:lang w:val="en-US"/>
+        </w:rPr>
+        <w:t xml:space="preserve">, </w:t>
       </w:r>
       <w:r>
         <w:rPr>
@@ -2261,7 +2866,21 @@
         <w:rPr>
           <w:lang w:val="en-US"/>
         </w:rPr>
-        <w:t xml:space="preserve"> of what to name the final javascript file</w:t>
+        <w:t xml:space="preserve"> of what to name the final </w:t>
+      </w:r>
+      <w:proofErr w:type="spellStart"/>
+      <w:r>
+        <w:rPr>
+          <w:lang w:val="en-US"/>
+        </w:rPr>
+        <w:t>javascript</w:t>
+      </w:r>
+      <w:proofErr w:type="spellEnd"/>
+      <w:r>
+        <w:rPr>
+          <w:lang w:val="en-US"/>
+        </w:rPr>
+        <w:t xml:space="preserve"> file</w:t>
       </w:r>
     </w:p>
     <w:p>
@@ -2275,12 +2894,21 @@
           <w:lang w:val="en-US"/>
         </w:rPr>
       </w:pPr>
-      <w:r>
-        <w:rPr>
-          <w:lang w:val="en-US"/>
-        </w:rPr>
-        <w:t xml:space="preserve">Finally we pipe the result to a new destination. Because ASP.NET Core (by default) only will serve files located in </w:t>
-      </w:r>
+      <w:proofErr w:type="gramStart"/>
+      <w:r>
+        <w:rPr>
+          <w:lang w:val="en-US"/>
+        </w:rPr>
+        <w:t>Finally</w:t>
+      </w:r>
+      <w:proofErr w:type="gramEnd"/>
+      <w:r>
+        <w:rPr>
+          <w:lang w:val="en-US"/>
+        </w:rPr>
+        <w:t xml:space="preserve"> we pipe the result to a new destination. Because ASP.NET Core (by default) only will serve files located in </w:t>
+      </w:r>
+      <w:proofErr w:type="spellStart"/>
       <w:r>
         <w:rPr>
           <w:i/>
@@ -2288,6 +2916,7 @@
         </w:rPr>
         <w:t>wwwroot</w:t>
       </w:r>
+      <w:proofErr w:type="spellEnd"/>
       <w:r>
         <w:rPr>
           <w:i/>
@@ -2317,13 +2946,41 @@
         <w:rPr>
           <w:lang w:val="en-US"/>
         </w:rPr>
-        <w:t xml:space="preserve">Last but not least, we will ease the development by adding a task that will make sure to automatically transpile the TypeScript whenever a change is detected. This is a must for rapid development. </w:t>
-      </w:r>
-      <w:r>
-        <w:rPr>
-          <w:lang w:val="en-US"/>
-        </w:rPr>
-        <w:t>Add this at the enf of your file:</w:t>
+        <w:t xml:space="preserve">Last but not least, we will ease the development by adding a task that will make sure to automatically </w:t>
+      </w:r>
+      <w:proofErr w:type="spellStart"/>
+      <w:r>
+        <w:rPr>
+          <w:lang w:val="en-US"/>
+        </w:rPr>
+        <w:t>transpile</w:t>
+      </w:r>
+      <w:proofErr w:type="spellEnd"/>
+      <w:r>
+        <w:rPr>
+          <w:lang w:val="en-US"/>
+        </w:rPr>
+        <w:t xml:space="preserve"> the TypeScript whenever a change is detected. This is a must for rapid development. </w:t>
+      </w:r>
+      <w:r>
+        <w:rPr>
+          <w:lang w:val="en-US"/>
+        </w:rPr>
+        <w:t xml:space="preserve">Add this at the </w:t>
+      </w:r>
+      <w:proofErr w:type="spellStart"/>
+      <w:r>
+        <w:rPr>
+          <w:lang w:val="en-US"/>
+        </w:rPr>
+        <w:t>enf</w:t>
+      </w:r>
+      <w:proofErr w:type="spellEnd"/>
+      <w:r>
+        <w:rPr>
+          <w:lang w:val="en-US"/>
+        </w:rPr>
+        <w:t xml:space="preserve"> of your file:</w:t>
       </w:r>
     </w:p>
     <w:tbl>
@@ -2351,16 +3008,32 @@
                 <w:color w:val="000000"/>
                 <w:sz w:val="19"/>
                 <w:szCs w:val="19"/>
+                <w:lang w:val="en-US"/>
               </w:rPr>
             </w:pPr>
+            <w:proofErr w:type="spellStart"/>
+            <w:proofErr w:type="gramStart"/>
             <w:r>
               <w:rPr>
                 <w:rFonts w:ascii="Consolas" w:hAnsi="Consolas" w:cs="Consolas"/>
                 <w:color w:val="000000"/>
                 <w:sz w:val="19"/>
                 <w:szCs w:val="19"/>
-              </w:rPr>
-              <w:t>gulp.task(</w:t>
+                <w:lang w:val="en-US"/>
+              </w:rPr>
+              <w:t>gulp.task</w:t>
+            </w:r>
+            <w:proofErr w:type="spellEnd"/>
+            <w:proofErr w:type="gramEnd"/>
+            <w:r>
+              <w:rPr>
+                <w:rFonts w:ascii="Consolas" w:hAnsi="Consolas" w:cs="Consolas"/>
+                <w:color w:val="000000"/>
+                <w:sz w:val="19"/>
+                <w:szCs w:val="19"/>
+                <w:lang w:val="en-US"/>
+              </w:rPr>
+              <w:t>(</w:t>
             </w:r>
             <w:r>
               <w:rPr>
@@ -2370,6 +3043,7 @@
                 <w:color w:val="A31515"/>
                 <w:sz w:val="19"/>
                 <w:szCs w:val="19"/>
+                <w:lang w:val="en-US"/>
               </w:rPr>
               <w:t>'watch'</w:t>
             </w:r>
@@ -2379,6 +3053,7 @@
                 <w:color w:val="000000"/>
                 <w:sz w:val="19"/>
                 <w:szCs w:val="19"/>
+                <w:lang w:val="en-US"/>
               </w:rPr>
               <w:t xml:space="preserve">, </w:t>
             </w:r>
@@ -2388,6 +3063,7 @@
                 <w:color w:val="0000FF"/>
                 <w:sz w:val="19"/>
                 <w:szCs w:val="19"/>
+                <w:lang w:val="en-US"/>
               </w:rPr>
               <w:t>function</w:t>
             </w:r>
@@ -2397,6 +3073,7 @@
                 <w:color w:val="000000"/>
                 <w:sz w:val="19"/>
                 <w:szCs w:val="19"/>
+                <w:lang w:val="en-US"/>
               </w:rPr>
               <w:t xml:space="preserve"> () {</w:t>
             </w:r>
@@ -2422,7 +3099,31 @@
                 <w:szCs w:val="19"/>
                 <w:lang w:val="en-US"/>
               </w:rPr>
-              <w:t xml:space="preserve">    gulp.watch(</w:t>
+              <w:t xml:space="preserve">    </w:t>
+            </w:r>
+            <w:proofErr w:type="spellStart"/>
+            <w:proofErr w:type="gramStart"/>
+            <w:r>
+              <w:rPr>
+                <w:rFonts w:ascii="Consolas" w:hAnsi="Consolas" w:cs="Consolas"/>
+                <w:color w:val="000000"/>
+                <w:sz w:val="19"/>
+                <w:szCs w:val="19"/>
+                <w:lang w:val="en-US"/>
+              </w:rPr>
+              <w:t>gulp.watch</w:t>
+            </w:r>
+            <w:proofErr w:type="spellEnd"/>
+            <w:proofErr w:type="gramEnd"/>
+            <w:r>
+              <w:rPr>
+                <w:rFonts w:ascii="Consolas" w:hAnsi="Consolas" w:cs="Consolas"/>
+                <w:color w:val="000000"/>
+                <w:sz w:val="19"/>
+                <w:szCs w:val="19"/>
+                <w:lang w:val="en-US"/>
+              </w:rPr>
+              <w:t>(</w:t>
             </w:r>
             <w:r>
               <w:rPr>
@@ -2432,7 +3133,51 @@
                 <w:szCs w:val="19"/>
                 <w:lang w:val="en-US"/>
               </w:rPr>
-              <w:t>'src/**/*.ts'</w:t>
+              <w:t>'</w:t>
+            </w:r>
+            <w:proofErr w:type="spellStart"/>
+            <w:r>
+              <w:rPr>
+                <w:rFonts w:ascii="Consolas" w:hAnsi="Consolas" w:cs="Consolas"/>
+                <w:color w:val="A31515"/>
+                <w:sz w:val="19"/>
+                <w:szCs w:val="19"/>
+                <w:lang w:val="en-US"/>
+              </w:rPr>
+              <w:t>src</w:t>
+            </w:r>
+            <w:proofErr w:type="spellEnd"/>
+            <w:r>
+              <w:rPr>
+                <w:rFonts w:ascii="Consolas" w:hAnsi="Consolas" w:cs="Consolas"/>
+                <w:color w:val="A31515"/>
+                <w:sz w:val="19"/>
+                <w:szCs w:val="19"/>
+                <w:lang w:val="en-US"/>
+              </w:rPr>
+              <w:t>/**/*.</w:t>
+            </w:r>
+            <w:proofErr w:type="spellStart"/>
+            <w:r>
+              <w:rPr>
+                <w:rFonts w:ascii="Consolas" w:hAnsi="Consolas" w:cs="Consolas"/>
+                <w:color w:val="A31515"/>
+                <w:sz w:val="19"/>
+                <w:szCs w:val="19"/>
+                <w:lang w:val="en-US"/>
+              </w:rPr>
+              <w:t>ts</w:t>
+            </w:r>
+            <w:proofErr w:type="spellEnd"/>
+            <w:r>
+              <w:rPr>
+                <w:rFonts w:ascii="Consolas" w:hAnsi="Consolas" w:cs="Consolas"/>
+                <w:color w:val="A31515"/>
+                <w:sz w:val="19"/>
+                <w:szCs w:val="19"/>
+                <w:lang w:val="en-US"/>
+              </w:rPr>
+              <w:t>'</w:t>
             </w:r>
             <w:r>
               <w:rPr>
@@ -2498,17 +3243,41 @@
           <w:lang w:val="en-US"/>
         </w:rPr>
       </w:pPr>
-      <w:r>
-        <w:rPr>
-          <w:lang w:val="en-US"/>
-        </w:rPr>
-        <w:t xml:space="preserve">gulp.watch is basically a feature that listens to changes in files and whenever a change occurs </w:t>
-      </w:r>
-      <w:r>
-        <w:rPr>
-          <w:lang w:val="en-US"/>
-        </w:rPr>
-        <w:t>it triggers another task. In our case we listen for changes in *.ts files and triggers the default task.</w:t>
+      <w:proofErr w:type="spellStart"/>
+      <w:proofErr w:type="gramStart"/>
+      <w:r>
+        <w:rPr>
+          <w:lang w:val="en-US"/>
+        </w:rPr>
+        <w:t>gulp.watch</w:t>
+      </w:r>
+      <w:proofErr w:type="spellEnd"/>
+      <w:proofErr w:type="gramEnd"/>
+      <w:r>
+        <w:rPr>
+          <w:lang w:val="en-US"/>
+        </w:rPr>
+        <w:t xml:space="preserve"> is basically a feature that listens to changes in files and whenever a change occurs </w:t>
+      </w:r>
+      <w:r>
+        <w:rPr>
+          <w:lang w:val="en-US"/>
+        </w:rPr>
+        <w:t>it triggers another task. In our case we listen for changes in *.</w:t>
+      </w:r>
+      <w:proofErr w:type="spellStart"/>
+      <w:r>
+        <w:rPr>
+          <w:lang w:val="en-US"/>
+        </w:rPr>
+        <w:t>ts</w:t>
+      </w:r>
+      <w:proofErr w:type="spellEnd"/>
+      <w:r>
+        <w:rPr>
+          <w:lang w:val="en-US"/>
+        </w:rPr>
+        <w:t xml:space="preserve"> files and triggers the default task.</w:t>
       </w:r>
     </w:p>
     <w:p>
@@ -2728,13 +3497,31 @@
         </w:rPr>
         <w:t xml:space="preserve">If everything is working properly the script should have generated app.js in the </w:t>
       </w:r>
+      <w:proofErr w:type="spellStart"/>
       <w:r>
         <w:rPr>
           <w:i/>
           <w:lang w:val="en-US"/>
         </w:rPr>
-        <w:t>wwwroot/dist</w:t>
-      </w:r>
+        <w:t>wwwroot</w:t>
+      </w:r>
+      <w:proofErr w:type="spellEnd"/>
+      <w:r>
+        <w:rPr>
+          <w:i/>
+          <w:lang w:val="en-US"/>
+        </w:rPr>
+        <w:t>/</w:t>
+      </w:r>
+      <w:proofErr w:type="spellStart"/>
+      <w:r>
+        <w:rPr>
+          <w:i/>
+          <w:lang w:val="en-US"/>
+        </w:rPr>
+        <w:t>dist</w:t>
+      </w:r>
+      <w:proofErr w:type="spellEnd"/>
       <w:r>
         <w:rPr>
           <w:lang w:val="en-US"/>
@@ -2826,8 +3613,17 @@
           <w:i/>
           <w:lang w:val="en-US"/>
         </w:rPr>
-        <w:t>Views/Shared/_Layout.cshtml</w:t>
-      </w:r>
+        <w:t>Views/Shared/_</w:t>
+      </w:r>
+      <w:proofErr w:type="spellStart"/>
+      <w:r>
+        <w:rPr>
+          <w:i/>
+          <w:lang w:val="en-US"/>
+        </w:rPr>
+        <w:t>Layout.cshtml</w:t>
+      </w:r>
+      <w:proofErr w:type="spellEnd"/>
       <w:r>
         <w:rPr>
           <w:lang w:val="en-US"/>
@@ -2882,38 +3678,8 @@
                 <w:lang w:val="en-US"/>
               </w:rPr>
             </w:pPr>
-            <w:r>
-              <w:rPr>
-                <w:rFonts w:ascii="Consolas" w:hAnsi="Consolas" w:cs="Consolas"/>
-                <w:color w:val="000000"/>
-                <w:sz w:val="19"/>
-                <w:szCs w:val="19"/>
-                <w:lang w:val="en-US"/>
-              </w:rPr>
-              <w:t>gulp.task(</w:t>
-            </w:r>
-            <w:r>
-              <w:rPr>
-                <w:rFonts w:ascii="Consolas" w:hAnsi="Consolas" w:cs="Consolas"/>
-                <w:b/>
-                <w:bCs/>
-                <w:color w:val="A31515"/>
-                <w:sz w:val="19"/>
-                <w:szCs w:val="19"/>
-                <w:lang w:val="en-US"/>
-              </w:rPr>
-              <w:t>'watch'</w:t>
-            </w:r>
-            <w:r>
-              <w:rPr>
-                <w:rFonts w:ascii="Consolas" w:hAnsi="Consolas" w:cs="Consolas"/>
-                <w:color w:val="000000"/>
-                <w:sz w:val="19"/>
-                <w:szCs w:val="19"/>
-                <w:lang w:val="en-US"/>
-              </w:rPr>
-              <w:t xml:space="preserve">, </w:t>
-            </w:r>
+            <w:bookmarkStart w:id="0" w:name="_GoBack"/>
+            <w:bookmarkEnd w:id="0"/>
             <w:r>
               <w:rPr>
                 <w:rFonts w:ascii="Consolas" w:hAnsi="Consolas" w:cs="Consolas"/>
@@ -2922,24 +3688,19 @@
                 <w:szCs w:val="19"/>
                 <w:lang w:val="en-US"/>
               </w:rPr>
-              <w:t>function</w:t>
-            </w:r>
-            <w:r>
-              <w:rPr>
-                <w:rFonts w:ascii="Consolas" w:hAnsi="Consolas" w:cs="Consolas"/>
-                <w:color w:val="000000"/>
+              <w:t>&lt;</w:t>
+            </w:r>
+            <w:r>
+              <w:rPr>
+                <w:rFonts w:ascii="Consolas" w:hAnsi="Consolas" w:cs="Consolas"/>
+                <w:color w:val="800000"/>
                 <w:sz w:val="19"/>
                 <w:szCs w:val="19"/>
                 <w:lang w:val="en-US"/>
               </w:rPr>
-              <w:t xml:space="preserve"> () {</w:t>
-            </w:r>
-          </w:p>
-          <w:p>
-            <w:pPr>
-              <w:autoSpaceDE w:val="0"/>
-              <w:autoSpaceDN w:val="0"/>
-              <w:adjustRightInd w:val="0"/>
+              <w:t>script</w:t>
+            </w:r>
+            <w:r>
               <w:rPr>
                 <w:rFonts w:ascii="Consolas" w:hAnsi="Consolas" w:cs="Consolas"/>
                 <w:color w:val="000000"/>
@@ -2947,75 +3708,71 @@
                 <w:szCs w:val="19"/>
                 <w:lang w:val="en-US"/>
               </w:rPr>
-            </w:pPr>
-            <w:r>
-              <w:rPr>
-                <w:rFonts w:ascii="Consolas" w:hAnsi="Consolas" w:cs="Consolas"/>
-                <w:color w:val="000000"/>
+              <w:t xml:space="preserve"> </w:t>
+            </w:r>
+            <w:proofErr w:type="spellStart"/>
+            <w:r>
+              <w:rPr>
+                <w:rFonts w:ascii="Consolas" w:hAnsi="Consolas" w:cs="Consolas"/>
+                <w:color w:val="FF0000"/>
                 <w:sz w:val="19"/>
                 <w:szCs w:val="19"/>
                 <w:lang w:val="en-US"/>
               </w:rPr>
-              <w:t xml:space="preserve">    gulp.watch(</w:t>
-            </w:r>
-            <w:r>
-              <w:rPr>
-                <w:rFonts w:ascii="Consolas" w:hAnsi="Consolas" w:cs="Consolas"/>
-                <w:color w:val="A31515"/>
+              <w:t>src</w:t>
+            </w:r>
+            <w:proofErr w:type="spellEnd"/>
+            <w:r>
+              <w:rPr>
+                <w:rFonts w:ascii="Consolas" w:hAnsi="Consolas" w:cs="Consolas"/>
+                <w:color w:val="0000FF"/>
                 <w:sz w:val="19"/>
                 <w:szCs w:val="19"/>
                 <w:lang w:val="en-US"/>
               </w:rPr>
-              <w:t>'src/**/*.ts'</w:t>
-            </w:r>
-            <w:r>
-              <w:rPr>
-                <w:rFonts w:ascii="Consolas" w:hAnsi="Consolas" w:cs="Consolas"/>
-                <w:color w:val="000000"/>
+              <w:t>="</w:t>
+            </w:r>
+            <w:proofErr w:type="spellStart"/>
+            <w:r>
+              <w:rPr>
+                <w:rFonts w:ascii="Consolas" w:hAnsi="Consolas" w:cs="Consolas"/>
+                <w:color w:val="0000FF"/>
                 <w:sz w:val="19"/>
                 <w:szCs w:val="19"/>
                 <w:lang w:val="en-US"/>
               </w:rPr>
-              <w:t>, [</w:t>
-            </w:r>
-            <w:r>
-              <w:rPr>
-                <w:rFonts w:ascii="Consolas" w:hAnsi="Consolas" w:cs="Consolas"/>
-                <w:color w:val="A31515"/>
+              <w:t>dist</w:t>
+            </w:r>
+            <w:proofErr w:type="spellEnd"/>
+            <w:r>
+              <w:rPr>
+                <w:rFonts w:ascii="Consolas" w:hAnsi="Consolas" w:cs="Consolas"/>
+                <w:color w:val="0000FF"/>
                 <w:sz w:val="19"/>
                 <w:szCs w:val="19"/>
                 <w:lang w:val="en-US"/>
               </w:rPr>
-              <w:t>'default'</w:t>
-            </w:r>
-            <w:r>
-              <w:rPr>
-                <w:rFonts w:ascii="Consolas" w:hAnsi="Consolas" w:cs="Consolas"/>
-                <w:color w:val="000000"/>
+              <w:t>/app.js"&gt;&lt;/</w:t>
+            </w:r>
+            <w:r>
+              <w:rPr>
+                <w:rFonts w:ascii="Consolas" w:hAnsi="Consolas" w:cs="Consolas"/>
+                <w:color w:val="800000"/>
                 <w:sz w:val="19"/>
                 <w:szCs w:val="19"/>
                 <w:lang w:val="en-US"/>
               </w:rPr>
-              <w:t>]);</w:t>
-            </w:r>
-          </w:p>
-          <w:p>
-            <w:pPr>
-              <w:autoSpaceDE w:val="0"/>
-              <w:autoSpaceDN w:val="0"/>
-              <w:adjustRightInd w:val="0"/>
-              <w:rPr>
-                <w:lang w:val="en-US"/>
-              </w:rPr>
-            </w:pPr>
-            <w:r>
-              <w:rPr>
-                <w:rFonts w:ascii="Consolas" w:hAnsi="Consolas" w:cs="Consolas"/>
-                <w:color w:val="000000"/>
+              <w:t>script</w:t>
+            </w:r>
+            <w:r>
+              <w:rPr>
+                <w:rFonts w:ascii="Consolas" w:hAnsi="Consolas" w:cs="Consolas"/>
+                <w:color w:val="0000FF"/>
                 <w:sz w:val="19"/>
                 <w:szCs w:val="19"/>
-              </w:rPr>
-              <w:t>});</w:t>
+                <w:lang w:val="en-US"/>
+              </w:rPr>
+              <w:t>&gt;</w:t>
             </w:r>
           </w:p>
         </w:tc>
@@ -3245,8 +4002,17 @@
           <w:i/>
           <w:lang w:val="en-US"/>
         </w:rPr>
-        <w:t>Views/Home/Index.cshtml</w:t>
-      </w:r>
+        <w:t>Views/Home/</w:t>
+      </w:r>
+      <w:proofErr w:type="spellStart"/>
+      <w:r>
+        <w:rPr>
+          <w:i/>
+          <w:lang w:val="en-US"/>
+        </w:rPr>
+        <w:t>Index.cshtml</w:t>
+      </w:r>
+      <w:proofErr w:type="spellEnd"/>
       <w:r>
         <w:rPr>
           <w:i/>
@@ -3373,9 +4139,6 @@
               <w:autoSpaceDE w:val="0"/>
               <w:autoSpaceDN w:val="0"/>
               <w:adjustRightInd w:val="0"/>
-              <w:rPr>
-                <w:lang w:val="en-US"/>
-              </w:rPr>
             </w:pPr>
             <w:r>
               <w:rPr>
@@ -3383,7 +4146,6 @@
                 <w:color w:val="0000FF"/>
                 <w:sz w:val="19"/>
                 <w:szCs w:val="19"/>
-                <w:lang w:val="en-US"/>
               </w:rPr>
               <w:t>&lt;</w:t>
             </w:r>
@@ -3393,7 +4155,6 @@
                 <w:color w:val="800000"/>
                 <w:sz w:val="19"/>
                 <w:szCs w:val="19"/>
-                <w:lang w:val="en-US"/>
               </w:rPr>
               <w:t>div</w:t>
             </w:r>
@@ -3403,7 +4164,6 @@
                 <w:color w:val="000000"/>
                 <w:sz w:val="19"/>
                 <w:szCs w:val="19"/>
-                <w:lang w:val="en-US"/>
               </w:rPr>
               <w:t xml:space="preserve"> </w:t>
             </w:r>
@@ -3413,7 +4173,6 @@
                 <w:color w:val="FF0000"/>
                 <w:sz w:val="19"/>
                 <w:szCs w:val="19"/>
-                <w:lang w:val="en-US"/>
               </w:rPr>
               <w:t>id</w:t>
             </w:r>
@@ -3423,9 +4182,28 @@
                 <w:color w:val="0000FF"/>
                 <w:sz w:val="19"/>
                 <w:szCs w:val="19"/>
-                <w:lang w:val="en-US"/>
-              </w:rPr>
-              <w:t>="files-preview"&gt;&lt;/</w:t>
+              </w:rPr>
+              <w:t>="</w:t>
+            </w:r>
+            <w:proofErr w:type="spellStart"/>
+            <w:r>
+              <w:rPr>
+                <w:rFonts w:ascii="Consolas" w:hAnsi="Consolas" w:cs="Consolas"/>
+                <w:color w:val="0000FF"/>
+                <w:sz w:val="19"/>
+                <w:szCs w:val="19"/>
+              </w:rPr>
+              <w:t>files-preview</w:t>
+            </w:r>
+            <w:proofErr w:type="spellEnd"/>
+            <w:r>
+              <w:rPr>
+                <w:rFonts w:ascii="Consolas" w:hAnsi="Consolas" w:cs="Consolas"/>
+                <w:color w:val="0000FF"/>
+                <w:sz w:val="19"/>
+                <w:szCs w:val="19"/>
+              </w:rPr>
+              <w:t>"&gt;&lt;/</w:t>
             </w:r>
             <w:r>
               <w:rPr>
@@ -3433,7 +4211,6 @@
                 <w:color w:val="800000"/>
                 <w:sz w:val="19"/>
                 <w:szCs w:val="19"/>
-                <w:lang w:val="en-US"/>
               </w:rPr>
               <w:t>div</w:t>
             </w:r>
@@ -3443,7 +4220,6 @@
                 <w:color w:val="0000FF"/>
                 <w:sz w:val="19"/>
                 <w:szCs w:val="19"/>
-                <w:lang w:val="en-US"/>
               </w:rPr>
               <w:t>&gt;</w:t>
             </w:r>
@@ -3542,6 +4318,7 @@
               </w:rPr>
               <w:t xml:space="preserve"> </w:t>
             </w:r>
+            <w:proofErr w:type="spellStart"/>
             <w:r>
               <w:rPr>
                 <w:rFonts w:ascii="Consolas" w:hAnsi="Consolas" w:cs="Consolas"/>
@@ -3552,6 +4329,7 @@
               </w:rPr>
               <w:t>FileApplication</w:t>
             </w:r>
+            <w:proofErr w:type="spellEnd"/>
             <w:r>
               <w:rPr>
                 <w:rFonts w:ascii="Consolas" w:hAnsi="Consolas" w:cs="Consolas"/>
@@ -3616,6 +4394,7 @@
               </w:rPr>
               <w:t xml:space="preserve"> </w:t>
             </w:r>
+            <w:proofErr w:type="spellStart"/>
             <w:r>
               <w:rPr>
                 <w:rFonts w:ascii="Consolas" w:hAnsi="Consolas" w:cs="Consolas"/>
@@ -3624,7 +4403,18 @@
                 <w:szCs w:val="31"/>
                 <w:lang w:val="en-US"/>
               </w:rPr>
-              <w:t>filesInput:</w:t>
+              <w:t>filesInput</w:t>
+            </w:r>
+            <w:proofErr w:type="spellEnd"/>
+            <w:r>
+              <w:rPr>
+                <w:rFonts w:ascii="Consolas" w:hAnsi="Consolas" w:cs="Consolas"/>
+                <w:color w:val="000000"/>
+                <w:sz w:val="16"/>
+                <w:szCs w:val="31"/>
+                <w:lang w:val="en-US"/>
+              </w:rPr>
+              <w:t>:</w:t>
             </w:r>
             <w:r>
               <w:rPr>
@@ -3636,6 +4426,7 @@
               </w:rPr>
               <w:t xml:space="preserve"> </w:t>
             </w:r>
+            <w:proofErr w:type="spellStart"/>
             <w:r>
               <w:rPr>
                 <w:rFonts w:ascii="Consolas" w:hAnsi="Consolas" w:cs="Consolas"/>
@@ -3644,7 +4435,18 @@
                 <w:szCs w:val="31"/>
                 <w:lang w:val="en-US"/>
               </w:rPr>
-              <w:t>HTMLInputElement;</w:t>
+              <w:t>HTMLInputElement</w:t>
+            </w:r>
+            <w:proofErr w:type="spellEnd"/>
+            <w:r>
+              <w:rPr>
+                <w:rFonts w:ascii="Consolas" w:hAnsi="Consolas" w:cs="Consolas"/>
+                <w:color w:val="000000"/>
+                <w:sz w:val="16"/>
+                <w:szCs w:val="31"/>
+                <w:lang w:val="en-US"/>
+              </w:rPr>
+              <w:t>;</w:t>
             </w:r>
           </w:p>
           <w:p>
@@ -3690,6 +4492,7 @@
               </w:rPr>
               <w:t xml:space="preserve"> </w:t>
             </w:r>
+            <w:proofErr w:type="spellStart"/>
             <w:r>
               <w:rPr>
                 <w:rFonts w:ascii="Consolas" w:hAnsi="Consolas" w:cs="Consolas"/>
@@ -3698,7 +4501,18 @@
                 <w:szCs w:val="31"/>
                 <w:lang w:val="en-US"/>
               </w:rPr>
-              <w:t>filesPreviewWrapper:</w:t>
+              <w:t>filesPreviewWrapper</w:t>
+            </w:r>
+            <w:proofErr w:type="spellEnd"/>
+            <w:r>
+              <w:rPr>
+                <w:rFonts w:ascii="Consolas" w:hAnsi="Consolas" w:cs="Consolas"/>
+                <w:color w:val="000000"/>
+                <w:sz w:val="16"/>
+                <w:szCs w:val="31"/>
+                <w:lang w:val="en-US"/>
+              </w:rPr>
+              <w:t>:</w:t>
             </w:r>
             <w:r>
               <w:rPr>
@@ -3710,6 +4524,7 @@
               </w:rPr>
               <w:t xml:space="preserve"> </w:t>
             </w:r>
+            <w:proofErr w:type="spellStart"/>
             <w:r>
               <w:rPr>
                 <w:rFonts w:ascii="Consolas" w:hAnsi="Consolas" w:cs="Consolas"/>
@@ -3718,7 +4533,18 @@
                 <w:szCs w:val="31"/>
                 <w:lang w:val="en-US"/>
               </w:rPr>
-              <w:t>HTMLDivElement;</w:t>
+              <w:t>HTMLDivElement</w:t>
+            </w:r>
+            <w:proofErr w:type="spellEnd"/>
+            <w:r>
+              <w:rPr>
+                <w:rFonts w:ascii="Consolas" w:hAnsi="Consolas" w:cs="Consolas"/>
+                <w:color w:val="000000"/>
+                <w:sz w:val="16"/>
+                <w:szCs w:val="31"/>
+                <w:lang w:val="en-US"/>
+              </w:rPr>
+              <w:t>;</w:t>
             </w:r>
           </w:p>
           <w:p>
@@ -3758,6 +4584,7 @@
               </w:rPr>
               <w:t xml:space="preserve">    </w:t>
             </w:r>
+            <w:proofErr w:type="gramStart"/>
             <w:r>
               <w:rPr>
                 <w:rFonts w:ascii="Consolas" w:hAnsi="Consolas" w:cs="Consolas"/>
@@ -3776,7 +4603,18 @@
                 <w:szCs w:val="31"/>
                 <w:lang w:val="en-US"/>
               </w:rPr>
-              <w:t>()</w:t>
+              <w:t>(</w:t>
+            </w:r>
+            <w:proofErr w:type="gramEnd"/>
+            <w:r>
+              <w:rPr>
+                <w:rFonts w:ascii="Consolas" w:hAnsi="Consolas" w:cs="Consolas"/>
+                <w:color w:val="000000"/>
+                <w:sz w:val="16"/>
+                <w:szCs w:val="31"/>
+                <w:lang w:val="en-US"/>
+              </w:rPr>
+              <w:t>)</w:t>
             </w:r>
             <w:r>
               <w:rPr>
@@ -3822,6 +4660,8 @@
               </w:rPr>
               <w:t xml:space="preserve">        </w:t>
             </w:r>
+            <w:proofErr w:type="spellStart"/>
+            <w:proofErr w:type="gramStart"/>
             <w:r>
               <w:rPr>
                 <w:rFonts w:ascii="Consolas" w:hAnsi="Consolas" w:cs="Consolas"/>
@@ -3842,6 +4682,8 @@
               </w:rPr>
               <w:t>.filesInput</w:t>
             </w:r>
+            <w:proofErr w:type="spellEnd"/>
+            <w:proofErr w:type="gramEnd"/>
             <w:r>
               <w:rPr>
                 <w:rFonts w:ascii="Consolas" w:hAnsi="Consolas" w:cs="Consolas"/>
@@ -3872,6 +4714,7 @@
               </w:rPr>
               <w:t xml:space="preserve"> </w:t>
             </w:r>
+            <w:proofErr w:type="spellStart"/>
             <w:r>
               <w:rPr>
                 <w:rFonts w:ascii="Consolas" w:hAnsi="Consolas" w:cs="Consolas"/>
@@ -3880,7 +4723,18 @@
                 <w:szCs w:val="31"/>
                 <w:lang w:val="en-US"/>
               </w:rPr>
-              <w:t>document.querySelector(</w:t>
+              <w:t>document.querySelector</w:t>
+            </w:r>
+            <w:proofErr w:type="spellEnd"/>
+            <w:r>
+              <w:rPr>
+                <w:rFonts w:ascii="Consolas" w:hAnsi="Consolas" w:cs="Consolas"/>
+                <w:color w:val="000000"/>
+                <w:sz w:val="16"/>
+                <w:szCs w:val="31"/>
+                <w:lang w:val="en-US"/>
+              </w:rPr>
+              <w:t>(</w:t>
             </w:r>
             <w:r>
               <w:rPr>
@@ -3932,6 +4786,7 @@
               </w:rPr>
               <w:t xml:space="preserve"> </w:t>
             </w:r>
+            <w:proofErr w:type="spellStart"/>
             <w:r>
               <w:rPr>
                 <w:rFonts w:ascii="Consolas" w:hAnsi="Consolas" w:cs="Consolas"/>
@@ -3940,7 +4795,18 @@
                 <w:szCs w:val="31"/>
                 <w:lang w:val="en-US"/>
               </w:rPr>
-              <w:t>HTMLInputElement;</w:t>
+              <w:t>HTMLInputElement</w:t>
+            </w:r>
+            <w:proofErr w:type="spellEnd"/>
+            <w:r>
+              <w:rPr>
+                <w:rFonts w:ascii="Consolas" w:hAnsi="Consolas" w:cs="Consolas"/>
+                <w:color w:val="000000"/>
+                <w:sz w:val="16"/>
+                <w:szCs w:val="31"/>
+                <w:lang w:val="en-US"/>
+              </w:rPr>
+              <w:t>;</w:t>
             </w:r>
           </w:p>
           <w:p>
@@ -3966,6 +4832,8 @@
               </w:rPr>
               <w:t xml:space="preserve">        </w:t>
             </w:r>
+            <w:proofErr w:type="spellStart"/>
+            <w:proofErr w:type="gramStart"/>
             <w:r>
               <w:rPr>
                 <w:rFonts w:ascii="Consolas" w:hAnsi="Consolas" w:cs="Consolas"/>
@@ -3986,6 +4854,8 @@
               </w:rPr>
               <w:t>.filesPreviewWrapper</w:t>
             </w:r>
+            <w:proofErr w:type="spellEnd"/>
+            <w:proofErr w:type="gramEnd"/>
             <w:r>
               <w:rPr>
                 <w:rFonts w:ascii="Consolas" w:hAnsi="Consolas" w:cs="Consolas"/>
@@ -4016,6 +4886,7 @@
               </w:rPr>
               <w:t xml:space="preserve"> </w:t>
             </w:r>
+            <w:proofErr w:type="spellStart"/>
             <w:r>
               <w:rPr>
                 <w:rFonts w:ascii="Consolas" w:hAnsi="Consolas" w:cs="Consolas"/>
@@ -4024,7 +4895,18 @@
                 <w:szCs w:val="31"/>
                 <w:lang w:val="en-US"/>
               </w:rPr>
-              <w:t>document.querySelector(</w:t>
+              <w:t>document.querySelector</w:t>
+            </w:r>
+            <w:proofErr w:type="spellEnd"/>
+            <w:r>
+              <w:rPr>
+                <w:rFonts w:ascii="Consolas" w:hAnsi="Consolas" w:cs="Consolas"/>
+                <w:color w:val="000000"/>
+                <w:sz w:val="16"/>
+                <w:szCs w:val="31"/>
+                <w:lang w:val="en-US"/>
+              </w:rPr>
+              <w:t>(</w:t>
             </w:r>
             <w:r>
               <w:rPr>
@@ -4076,6 +4958,7 @@
               </w:rPr>
               <w:t xml:space="preserve"> </w:t>
             </w:r>
+            <w:proofErr w:type="spellStart"/>
             <w:r>
               <w:rPr>
                 <w:rFonts w:ascii="Consolas" w:hAnsi="Consolas" w:cs="Consolas"/>
@@ -4084,7 +4967,18 @@
                 <w:szCs w:val="31"/>
                 <w:lang w:val="en-US"/>
               </w:rPr>
-              <w:t>HTMLDivElement;</w:t>
+              <w:t>HTMLDivElement</w:t>
+            </w:r>
+            <w:proofErr w:type="spellEnd"/>
+            <w:r>
+              <w:rPr>
+                <w:rFonts w:ascii="Consolas" w:hAnsi="Consolas" w:cs="Consolas"/>
+                <w:color w:val="000000"/>
+                <w:sz w:val="16"/>
+                <w:szCs w:val="31"/>
+                <w:lang w:val="en-US"/>
+              </w:rPr>
+              <w:t>;</w:t>
             </w:r>
           </w:p>
           <w:p>
@@ -4097,6 +4991,7 @@
                 <w:color w:val="000000"/>
                 <w:sz w:val="8"/>
                 <w:szCs w:val="19"/>
+                <w:lang w:val="en-US"/>
               </w:rPr>
             </w:pPr>
             <w:r>
@@ -4115,6 +5010,7 @@
                 <w:color w:val="000000"/>
                 <w:sz w:val="16"/>
                 <w:szCs w:val="31"/>
+                <w:lang w:val="en-US"/>
               </w:rPr>
               <w:t>}</w:t>
             </w:r>
@@ -4129,6 +5025,7 @@
                 <w:color w:val="000000"/>
                 <w:sz w:val="8"/>
                 <w:szCs w:val="19"/>
+                <w:lang w:val="en-US"/>
               </w:rPr>
             </w:pPr>
           </w:p>
@@ -4142,6 +5039,7 @@
                 <w:color w:val="000000"/>
                 <w:sz w:val="8"/>
                 <w:szCs w:val="19"/>
+                <w:lang w:val="en-US"/>
               </w:rPr>
             </w:pPr>
             <w:r>
@@ -4150,6 +5048,7 @@
                 <w:color w:val="000000"/>
                 <w:sz w:val="8"/>
                 <w:szCs w:val="19"/>
+                <w:lang w:val="en-US"/>
               </w:rPr>
               <w:t xml:space="preserve">    </w:t>
             </w:r>
@@ -4159,6 +5058,7 @@
                 <w:color w:val="0000FF"/>
                 <w:sz w:val="16"/>
                 <w:szCs w:val="31"/>
+                <w:lang w:val="en-US"/>
               </w:rPr>
               <w:t>public</w:t>
             </w:r>
@@ -4168,17 +5068,31 @@
                 <w:color w:val="000000"/>
                 <w:sz w:val="8"/>
                 <w:szCs w:val="19"/>
+                <w:lang w:val="en-US"/>
               </w:rPr>
               <w:t xml:space="preserve"> </w:t>
             </w:r>
+            <w:proofErr w:type="gramStart"/>
             <w:r>
               <w:rPr>
                 <w:rFonts w:ascii="Consolas" w:hAnsi="Consolas" w:cs="Consolas"/>
                 <w:color w:val="000000"/>
                 <w:sz w:val="16"/>
                 <w:szCs w:val="31"/>
-              </w:rPr>
-              <w:t>run():</w:t>
+                <w:lang w:val="en-US"/>
+              </w:rPr>
+              <w:t>run(</w:t>
+            </w:r>
+            <w:proofErr w:type="gramEnd"/>
+            <w:r>
+              <w:rPr>
+                <w:rFonts w:ascii="Consolas" w:hAnsi="Consolas" w:cs="Consolas"/>
+                <w:color w:val="000000"/>
+                <w:sz w:val="16"/>
+                <w:szCs w:val="31"/>
+                <w:lang w:val="en-US"/>
+              </w:rPr>
+              <w:t>):</w:t>
             </w:r>
             <w:r>
               <w:rPr>
@@ -4186,6 +5100,7 @@
                 <w:color w:val="000000"/>
                 <w:sz w:val="8"/>
                 <w:szCs w:val="19"/>
+                <w:lang w:val="en-US"/>
               </w:rPr>
               <w:t xml:space="preserve"> </w:t>
             </w:r>
@@ -4195,6 +5110,7 @@
                 <w:color w:val="0000FF"/>
                 <w:sz w:val="16"/>
                 <w:szCs w:val="31"/>
+                <w:lang w:val="en-US"/>
               </w:rPr>
               <w:t>void</w:t>
             </w:r>
@@ -4204,6 +5120,7 @@
                 <w:color w:val="000000"/>
                 <w:sz w:val="8"/>
                 <w:szCs w:val="19"/>
+                <w:lang w:val="en-US"/>
               </w:rPr>
               <w:t xml:space="preserve"> </w:t>
             </w:r>
@@ -4213,6 +5130,7 @@
                 <w:color w:val="000000"/>
                 <w:sz w:val="16"/>
                 <w:szCs w:val="31"/>
+                <w:lang w:val="en-US"/>
               </w:rPr>
               <w:t>{</w:t>
             </w:r>
@@ -4270,6 +5188,8 @@
               </w:rPr>
               <w:t>(</w:t>
             </w:r>
+            <w:proofErr w:type="spellStart"/>
+            <w:proofErr w:type="gramStart"/>
             <w:r>
               <w:rPr>
                 <w:rFonts w:ascii="Consolas" w:hAnsi="Consolas" w:cs="Consolas"/>
@@ -4290,6 +5210,8 @@
               </w:rPr>
               <w:t>.filesInput</w:t>
             </w:r>
+            <w:proofErr w:type="spellEnd"/>
+            <w:proofErr w:type="gramEnd"/>
             <w:r>
               <w:rPr>
                 <w:rFonts w:ascii="Consolas" w:hAnsi="Consolas" w:cs="Consolas"/>
@@ -4360,6 +5282,7 @@
               </w:rPr>
               <w:t xml:space="preserve"> </w:t>
             </w:r>
+            <w:proofErr w:type="spellStart"/>
             <w:r>
               <w:rPr>
                 <w:rFonts w:ascii="Consolas" w:hAnsi="Consolas" w:cs="Consolas"/>
@@ -4380,6 +5303,7 @@
               </w:rPr>
               <w:t>.filesPreviewWrapper</w:t>
             </w:r>
+            <w:proofErr w:type="spellEnd"/>
             <w:r>
               <w:rPr>
                 <w:rFonts w:ascii="Consolas" w:hAnsi="Consolas" w:cs="Consolas"/>
@@ -4474,6 +5398,8 @@
               </w:rPr>
               <w:t xml:space="preserve">            </w:t>
             </w:r>
+            <w:proofErr w:type="spellStart"/>
+            <w:proofErr w:type="gramStart"/>
             <w:r>
               <w:rPr>
                 <w:rFonts w:ascii="Consolas" w:hAnsi="Consolas" w:cs="Consolas"/>
@@ -4492,7 +5418,19 @@
                 <w:szCs w:val="31"/>
                 <w:lang w:val="en-US"/>
               </w:rPr>
-              <w:t>.filesInput.addEventListener(</w:t>
+              <w:t>.filesInput.addEventListener</w:t>
+            </w:r>
+            <w:proofErr w:type="spellEnd"/>
+            <w:proofErr w:type="gramEnd"/>
+            <w:r>
+              <w:rPr>
+                <w:rFonts w:ascii="Consolas" w:hAnsi="Consolas" w:cs="Consolas"/>
+                <w:color w:val="000000"/>
+                <w:sz w:val="16"/>
+                <w:szCs w:val="31"/>
+                <w:lang w:val="en-US"/>
+              </w:rPr>
+              <w:t>(</w:t>
             </w:r>
             <w:r>
               <w:rPr>
@@ -4585,6 +5523,7 @@
                 <w:color w:val="000000"/>
                 <w:sz w:val="8"/>
                 <w:szCs w:val="19"/>
+                <w:lang w:val="en-US"/>
               </w:rPr>
             </w:pPr>
             <w:r>
@@ -4597,12 +5536,15 @@
               </w:rPr>
               <w:t xml:space="preserve">                </w:t>
             </w:r>
+            <w:proofErr w:type="spellStart"/>
+            <w:proofErr w:type="gramStart"/>
             <w:r>
               <w:rPr>
                 <w:rFonts w:ascii="Consolas" w:hAnsi="Consolas" w:cs="Consolas"/>
                 <w:color w:val="0000FF"/>
                 <w:sz w:val="16"/>
                 <w:szCs w:val="31"/>
+                <w:lang w:val="en-US"/>
               </w:rPr>
               <w:t>this</w:t>
             </w:r>
@@ -4612,8 +5554,21 @@
                 <w:color w:val="000000"/>
                 <w:sz w:val="16"/>
                 <w:szCs w:val="31"/>
-              </w:rPr>
-              <w:t>.previewImages();</w:t>
+                <w:lang w:val="en-US"/>
+              </w:rPr>
+              <w:t>.previewImages</w:t>
+            </w:r>
+            <w:proofErr w:type="spellEnd"/>
+            <w:proofErr w:type="gramEnd"/>
+            <w:r>
+              <w:rPr>
+                <w:rFonts w:ascii="Consolas" w:hAnsi="Consolas" w:cs="Consolas"/>
+                <w:color w:val="000000"/>
+                <w:sz w:val="16"/>
+                <w:szCs w:val="31"/>
+                <w:lang w:val="en-US"/>
+              </w:rPr>
+              <w:t>();</w:t>
             </w:r>
           </w:p>
           <w:p>
@@ -4626,6 +5581,7 @@
                 <w:color w:val="000000"/>
                 <w:sz w:val="8"/>
                 <w:szCs w:val="19"/>
+                <w:lang w:val="en-US"/>
               </w:rPr>
             </w:pPr>
             <w:r>
@@ -4634,6 +5590,7 @@
                 <w:color w:val="000000"/>
                 <w:sz w:val="8"/>
                 <w:szCs w:val="19"/>
+                <w:lang w:val="en-US"/>
               </w:rPr>
               <w:t xml:space="preserve">            </w:t>
             </w:r>
@@ -4643,6 +5600,7 @@
                 <w:color w:val="000000"/>
                 <w:sz w:val="16"/>
                 <w:szCs w:val="31"/>
+                <w:lang w:val="en-US"/>
               </w:rPr>
               <w:t>});</w:t>
             </w:r>
@@ -4657,6 +5615,7 @@
                 <w:color w:val="000000"/>
                 <w:sz w:val="8"/>
                 <w:szCs w:val="19"/>
+                <w:lang w:val="en-US"/>
               </w:rPr>
             </w:pPr>
             <w:r>
@@ -4665,6 +5624,7 @@
                 <w:color w:val="000000"/>
                 <w:sz w:val="8"/>
                 <w:szCs w:val="19"/>
+                <w:lang w:val="en-US"/>
               </w:rPr>
               <w:t xml:space="preserve">        </w:t>
             </w:r>
@@ -4674,6 +5634,7 @@
                 <w:color w:val="000000"/>
                 <w:sz w:val="16"/>
                 <w:szCs w:val="31"/>
+                <w:lang w:val="en-US"/>
               </w:rPr>
               <w:t>}</w:t>
             </w:r>
@@ -4688,6 +5649,7 @@
                 <w:color w:val="000000"/>
                 <w:sz w:val="8"/>
                 <w:szCs w:val="19"/>
+                <w:lang w:val="en-US"/>
               </w:rPr>
             </w:pPr>
             <w:r>
@@ -4696,6 +5658,7 @@
                 <w:color w:val="000000"/>
                 <w:sz w:val="8"/>
                 <w:szCs w:val="19"/>
+                <w:lang w:val="en-US"/>
               </w:rPr>
               <w:t xml:space="preserve">    </w:t>
             </w:r>
@@ -4705,6 +5668,7 @@
                 <w:color w:val="000000"/>
                 <w:sz w:val="16"/>
                 <w:szCs w:val="31"/>
+                <w:lang w:val="en-US"/>
               </w:rPr>
               <w:t>}</w:t>
             </w:r>
@@ -4719,6 +5683,7 @@
                 <w:color w:val="000000"/>
                 <w:sz w:val="8"/>
                 <w:szCs w:val="19"/>
+                <w:lang w:val="en-US"/>
               </w:rPr>
             </w:pPr>
           </w:p>
@@ -4732,6 +5697,7 @@
                 <w:color w:val="000000"/>
                 <w:sz w:val="8"/>
                 <w:szCs w:val="19"/>
+                <w:lang w:val="en-US"/>
               </w:rPr>
             </w:pPr>
             <w:r>
@@ -4740,6 +5706,7 @@
                 <w:color w:val="000000"/>
                 <w:sz w:val="8"/>
                 <w:szCs w:val="19"/>
+                <w:lang w:val="en-US"/>
               </w:rPr>
               <w:t xml:space="preserve">    </w:t>
             </w:r>
@@ -4749,6 +5716,7 @@
                 <w:color w:val="0000FF"/>
                 <w:sz w:val="16"/>
                 <w:szCs w:val="31"/>
+                <w:lang w:val="en-US"/>
               </w:rPr>
               <w:t>private</w:t>
             </w:r>
@@ -4758,17 +5726,43 @@
                 <w:color w:val="000000"/>
                 <w:sz w:val="8"/>
                 <w:szCs w:val="19"/>
+                <w:lang w:val="en-US"/>
               </w:rPr>
               <w:t xml:space="preserve"> </w:t>
             </w:r>
+            <w:proofErr w:type="spellStart"/>
+            <w:proofErr w:type="gramStart"/>
             <w:r>
               <w:rPr>
                 <w:rFonts w:ascii="Consolas" w:hAnsi="Consolas" w:cs="Consolas"/>
                 <w:color w:val="000000"/>
                 <w:sz w:val="16"/>
                 <w:szCs w:val="31"/>
-              </w:rPr>
-              <w:t>previewImages():</w:t>
+                <w:lang w:val="en-US"/>
+              </w:rPr>
+              <w:t>previewImages</w:t>
+            </w:r>
+            <w:proofErr w:type="spellEnd"/>
+            <w:r>
+              <w:rPr>
+                <w:rFonts w:ascii="Consolas" w:hAnsi="Consolas" w:cs="Consolas"/>
+                <w:color w:val="000000"/>
+                <w:sz w:val="16"/>
+                <w:szCs w:val="31"/>
+                <w:lang w:val="en-US"/>
+              </w:rPr>
+              <w:t>(</w:t>
+            </w:r>
+            <w:proofErr w:type="gramEnd"/>
+            <w:r>
+              <w:rPr>
+                <w:rFonts w:ascii="Consolas" w:hAnsi="Consolas" w:cs="Consolas"/>
+                <w:color w:val="000000"/>
+                <w:sz w:val="16"/>
+                <w:szCs w:val="31"/>
+                <w:lang w:val="en-US"/>
+              </w:rPr>
+              <w:t>):</w:t>
             </w:r>
             <w:r>
               <w:rPr>
@@ -4776,6 +5770,7 @@
                 <w:color w:val="000000"/>
                 <w:sz w:val="8"/>
                 <w:szCs w:val="19"/>
+                <w:lang w:val="en-US"/>
               </w:rPr>
               <w:t xml:space="preserve"> </w:t>
             </w:r>
@@ -4785,6 +5780,7 @@
                 <w:color w:val="0000FF"/>
                 <w:sz w:val="16"/>
                 <w:szCs w:val="31"/>
+                <w:lang w:val="en-US"/>
               </w:rPr>
               <w:t>void</w:t>
             </w:r>
@@ -4794,6 +5790,7 @@
                 <w:color w:val="000000"/>
                 <w:sz w:val="8"/>
                 <w:szCs w:val="19"/>
+                <w:lang w:val="en-US"/>
               </w:rPr>
               <w:t xml:space="preserve"> </w:t>
             </w:r>
@@ -4803,6 +5800,7 @@
                 <w:color w:val="000000"/>
                 <w:sz w:val="16"/>
                 <w:szCs w:val="31"/>
+                <w:lang w:val="en-US"/>
               </w:rPr>
               <w:t>{</w:t>
             </w:r>
@@ -4817,6 +5815,7 @@
                 <w:color w:val="000000"/>
                 <w:sz w:val="8"/>
                 <w:szCs w:val="19"/>
+                <w:lang w:val="en-US"/>
               </w:rPr>
             </w:pPr>
             <w:r>
@@ -4825,15 +5824,19 @@
                 <w:color w:val="000000"/>
                 <w:sz w:val="8"/>
                 <w:szCs w:val="19"/>
+                <w:lang w:val="en-US"/>
               </w:rPr>
               <w:t xml:space="preserve">        </w:t>
             </w:r>
+            <w:proofErr w:type="spellStart"/>
+            <w:proofErr w:type="gramStart"/>
             <w:r>
               <w:rPr>
                 <w:rFonts w:ascii="Consolas" w:hAnsi="Consolas" w:cs="Consolas"/>
                 <w:color w:val="0000FF"/>
                 <w:sz w:val="16"/>
                 <w:szCs w:val="31"/>
+                <w:lang w:val="en-US"/>
               </w:rPr>
               <w:t>this</w:t>
             </w:r>
@@ -4843,15 +5846,19 @@
                 <w:color w:val="000000"/>
                 <w:sz w:val="16"/>
                 <w:szCs w:val="31"/>
+                <w:lang w:val="en-US"/>
               </w:rPr>
               <w:t>.filesPreviewWrapper.innerHTML</w:t>
             </w:r>
+            <w:proofErr w:type="spellEnd"/>
+            <w:proofErr w:type="gramEnd"/>
             <w:r>
               <w:rPr>
                 <w:rFonts w:ascii="Consolas" w:hAnsi="Consolas" w:cs="Consolas"/>
                 <w:color w:val="000000"/>
                 <w:sz w:val="8"/>
                 <w:szCs w:val="19"/>
+                <w:lang w:val="en-US"/>
               </w:rPr>
               <w:t xml:space="preserve"> </w:t>
             </w:r>
@@ -4861,6 +5868,7 @@
                 <w:color w:val="000000"/>
                 <w:sz w:val="16"/>
                 <w:szCs w:val="31"/>
+                <w:lang w:val="en-US"/>
               </w:rPr>
               <w:t>=</w:t>
             </w:r>
@@ -4870,6 +5878,7 @@
                 <w:color w:val="000000"/>
                 <w:sz w:val="8"/>
                 <w:szCs w:val="19"/>
+                <w:lang w:val="en-US"/>
               </w:rPr>
               <w:t xml:space="preserve"> </w:t>
             </w:r>
@@ -4879,6 +5888,7 @@
                 <w:color w:val="A31515"/>
                 <w:sz w:val="16"/>
                 <w:szCs w:val="31"/>
+                <w:lang w:val="en-US"/>
               </w:rPr>
               <w:t>''</w:t>
             </w:r>
@@ -4888,6 +5898,7 @@
                 <w:color w:val="000000"/>
                 <w:sz w:val="16"/>
                 <w:szCs w:val="31"/>
+                <w:lang w:val="en-US"/>
               </w:rPr>
               <w:t>;</w:t>
             </w:r>
@@ -4902,6 +5913,7 @@
                 <w:color w:val="000000"/>
                 <w:sz w:val="8"/>
                 <w:szCs w:val="19"/>
+                <w:lang w:val="en-US"/>
               </w:rPr>
             </w:pPr>
           </w:p>
@@ -4988,6 +6000,8 @@
               </w:rPr>
               <w:t xml:space="preserve"> </w:t>
             </w:r>
+            <w:proofErr w:type="spellStart"/>
+            <w:proofErr w:type="gramStart"/>
             <w:r>
               <w:rPr>
                 <w:rFonts w:ascii="Consolas" w:hAnsi="Consolas" w:cs="Consolas"/>
@@ -5006,7 +6020,19 @@
                 <w:szCs w:val="31"/>
                 <w:lang w:val="en-US"/>
               </w:rPr>
-              <w:t>.filesInput.files;</w:t>
+              <w:t>.filesInput.files</w:t>
+            </w:r>
+            <w:proofErr w:type="spellEnd"/>
+            <w:proofErr w:type="gramEnd"/>
+            <w:r>
+              <w:rPr>
+                <w:rFonts w:ascii="Consolas" w:hAnsi="Consolas" w:cs="Consolas"/>
+                <w:color w:val="000000"/>
+                <w:sz w:val="16"/>
+                <w:szCs w:val="31"/>
+                <w:lang w:val="en-US"/>
+              </w:rPr>
+              <w:t>;</w:t>
             </w:r>
           </w:p>
           <w:p>
@@ -5082,6 +6108,7 @@
               </w:rPr>
               <w:t xml:space="preserve"> </w:t>
             </w:r>
+            <w:proofErr w:type="spellStart"/>
             <w:r>
               <w:rPr>
                 <w:rFonts w:ascii="Consolas" w:hAnsi="Consolas" w:cs="Consolas"/>
@@ -5092,6 +6119,7 @@
               </w:rPr>
               <w:t>i</w:t>
             </w:r>
+            <w:proofErr w:type="spellEnd"/>
             <w:r>
               <w:rPr>
                 <w:rFonts w:ascii="Consolas" w:hAnsi="Consolas" w:cs="Consolas"/>
@@ -5142,6 +6170,7 @@
               </w:rPr>
               <w:t xml:space="preserve"> </w:t>
             </w:r>
+            <w:proofErr w:type="spellStart"/>
             <w:r>
               <w:rPr>
                 <w:rFonts w:ascii="Consolas" w:hAnsi="Consolas" w:cs="Consolas"/>
@@ -5152,6 +6181,7 @@
               </w:rPr>
               <w:t>i</w:t>
             </w:r>
+            <w:proofErr w:type="spellEnd"/>
             <w:r>
               <w:rPr>
                 <w:rFonts w:ascii="Consolas" w:hAnsi="Consolas" w:cs="Consolas"/>
@@ -5182,6 +6212,8 @@
               </w:rPr>
               <w:t xml:space="preserve"> </w:t>
             </w:r>
+            <w:proofErr w:type="spellStart"/>
+            <w:proofErr w:type="gramStart"/>
             <w:r>
               <w:rPr>
                 <w:rFonts w:ascii="Consolas" w:hAnsi="Consolas" w:cs="Consolas"/>
@@ -5190,7 +6222,19 @@
                 <w:szCs w:val="31"/>
                 <w:lang w:val="en-US"/>
               </w:rPr>
-              <w:t>files.length;</w:t>
+              <w:t>files.length</w:t>
+            </w:r>
+            <w:proofErr w:type="spellEnd"/>
+            <w:proofErr w:type="gramEnd"/>
+            <w:r>
+              <w:rPr>
+                <w:rFonts w:ascii="Consolas" w:hAnsi="Consolas" w:cs="Consolas"/>
+                <w:color w:val="000000"/>
+                <w:sz w:val="16"/>
+                <w:szCs w:val="31"/>
+                <w:lang w:val="en-US"/>
+              </w:rPr>
+              <w:t>;</w:t>
             </w:r>
             <w:r>
               <w:rPr>
@@ -5202,6 +6246,7 @@
               </w:rPr>
               <w:t xml:space="preserve"> </w:t>
             </w:r>
+            <w:proofErr w:type="spellStart"/>
             <w:r>
               <w:rPr>
                 <w:rFonts w:ascii="Consolas" w:hAnsi="Consolas" w:cs="Consolas"/>
@@ -5210,7 +6255,18 @@
                 <w:szCs w:val="31"/>
                 <w:lang w:val="en-US"/>
               </w:rPr>
-              <w:t>i++)</w:t>
+              <w:t>i</w:t>
+            </w:r>
+            <w:proofErr w:type="spellEnd"/>
+            <w:r>
+              <w:rPr>
+                <w:rFonts w:ascii="Consolas" w:hAnsi="Consolas" w:cs="Consolas"/>
+                <w:color w:val="000000"/>
+                <w:sz w:val="16"/>
+                <w:szCs w:val="31"/>
+                <w:lang w:val="en-US"/>
+              </w:rPr>
+              <w:t>++)</w:t>
             </w:r>
             <w:r>
               <w:rPr>
@@ -5256,6 +6312,8 @@
               </w:rPr>
               <w:t xml:space="preserve">            </w:t>
             </w:r>
+            <w:proofErr w:type="spellStart"/>
+            <w:proofErr w:type="gramStart"/>
             <w:r>
               <w:rPr>
                 <w:rFonts w:ascii="Consolas" w:hAnsi="Consolas" w:cs="Consolas"/>
@@ -5274,7 +6332,19 @@
                 <w:szCs w:val="31"/>
                 <w:lang w:val="en-US"/>
               </w:rPr>
-              <w:t>.previewImage(files[0]);</w:t>
+              <w:t>.previewImage</w:t>
+            </w:r>
+            <w:proofErr w:type="spellEnd"/>
+            <w:proofErr w:type="gramEnd"/>
+            <w:r>
+              <w:rPr>
+                <w:rFonts w:ascii="Consolas" w:hAnsi="Consolas" w:cs="Consolas"/>
+                <w:color w:val="000000"/>
+                <w:sz w:val="16"/>
+                <w:szCs w:val="31"/>
+                <w:lang w:val="en-US"/>
+              </w:rPr>
+              <w:t>(files[0]);</w:t>
             </w:r>
           </w:p>
           <w:p>
@@ -5402,6 +6472,8 @@
               </w:rPr>
               <w:t xml:space="preserve"> </w:t>
             </w:r>
+            <w:proofErr w:type="spellStart"/>
+            <w:proofErr w:type="gramStart"/>
             <w:r>
               <w:rPr>
                 <w:rFonts w:ascii="Consolas" w:hAnsi="Consolas" w:cs="Consolas"/>
@@ -5410,7 +6482,29 @@
                 <w:szCs w:val="31"/>
                 <w:lang w:val="en-US"/>
               </w:rPr>
-              <w:t>previewImage(file:</w:t>
+              <w:t>previewImage</w:t>
+            </w:r>
+            <w:proofErr w:type="spellEnd"/>
+            <w:r>
+              <w:rPr>
+                <w:rFonts w:ascii="Consolas" w:hAnsi="Consolas" w:cs="Consolas"/>
+                <w:color w:val="000000"/>
+                <w:sz w:val="16"/>
+                <w:szCs w:val="31"/>
+                <w:lang w:val="en-US"/>
+              </w:rPr>
+              <w:t>(</w:t>
+            </w:r>
+            <w:proofErr w:type="gramEnd"/>
+            <w:r>
+              <w:rPr>
+                <w:rFonts w:ascii="Consolas" w:hAnsi="Consolas" w:cs="Consolas"/>
+                <w:color w:val="000000"/>
+                <w:sz w:val="16"/>
+                <w:szCs w:val="31"/>
+                <w:lang w:val="en-US"/>
+              </w:rPr>
+              <w:t>file:</w:t>
             </w:r>
             <w:r>
               <w:rPr>
@@ -5496,6 +6590,7 @@
               </w:rPr>
               <w:t xml:space="preserve"> </w:t>
             </w:r>
+            <w:proofErr w:type="spellStart"/>
             <w:r>
               <w:rPr>
                 <w:rFonts w:ascii="Consolas" w:hAnsi="Consolas" w:cs="Consolas"/>
@@ -5506,6 +6601,7 @@
               </w:rPr>
               <w:t>fileReader</w:t>
             </w:r>
+            <w:proofErr w:type="spellEnd"/>
             <w:r>
               <w:rPr>
                 <w:rFonts w:ascii="Consolas" w:hAnsi="Consolas" w:cs="Consolas"/>
@@ -5556,6 +6652,8 @@
               </w:rPr>
               <w:t xml:space="preserve"> </w:t>
             </w:r>
+            <w:proofErr w:type="spellStart"/>
+            <w:proofErr w:type="gramStart"/>
             <w:r>
               <w:rPr>
                 <w:rFonts w:ascii="Consolas" w:hAnsi="Consolas" w:cs="Consolas"/>
@@ -5564,7 +6662,29 @@
                 <w:szCs w:val="31"/>
                 <w:lang w:val="en-US"/>
               </w:rPr>
-              <w:t>FileReader();</w:t>
+              <w:t>FileReader</w:t>
+            </w:r>
+            <w:proofErr w:type="spellEnd"/>
+            <w:r>
+              <w:rPr>
+                <w:rFonts w:ascii="Consolas" w:hAnsi="Consolas" w:cs="Consolas"/>
+                <w:color w:val="000000"/>
+                <w:sz w:val="16"/>
+                <w:szCs w:val="31"/>
+                <w:lang w:val="en-US"/>
+              </w:rPr>
+              <w:t>(</w:t>
+            </w:r>
+            <w:proofErr w:type="gramEnd"/>
+            <w:r>
+              <w:rPr>
+                <w:rFonts w:ascii="Consolas" w:hAnsi="Consolas" w:cs="Consolas"/>
+                <w:color w:val="000000"/>
+                <w:sz w:val="16"/>
+                <w:szCs w:val="31"/>
+                <w:lang w:val="en-US"/>
+              </w:rPr>
+              <w:t>);</w:t>
             </w:r>
           </w:p>
           <w:p>
@@ -5590,6 +6710,7 @@
               </w:rPr>
               <w:t xml:space="preserve">        </w:t>
             </w:r>
+            <w:proofErr w:type="spellStart"/>
             <w:r>
               <w:rPr>
                 <w:rFonts w:ascii="Consolas" w:hAnsi="Consolas" w:cs="Consolas"/>
@@ -5598,7 +6719,18 @@
                 <w:szCs w:val="31"/>
                 <w:lang w:val="en-US"/>
               </w:rPr>
-              <w:t>fileReader.addEventListener(</w:t>
+              <w:t>fileReader.addEventListener</w:t>
+            </w:r>
+            <w:proofErr w:type="spellEnd"/>
+            <w:r>
+              <w:rPr>
+                <w:rFonts w:ascii="Consolas" w:hAnsi="Consolas" w:cs="Consolas"/>
+                <w:color w:val="000000"/>
+                <w:sz w:val="16"/>
+                <w:szCs w:val="31"/>
+                <w:lang w:val="en-US"/>
+              </w:rPr>
+              <w:t>(</w:t>
             </w:r>
             <w:r>
               <w:rPr>
@@ -5784,6 +6916,8 @@
               </w:rPr>
               <w:t xml:space="preserve"> </w:t>
             </w:r>
+            <w:proofErr w:type="spellStart"/>
+            <w:proofErr w:type="gramStart"/>
             <w:r>
               <w:rPr>
                 <w:rFonts w:ascii="Consolas" w:hAnsi="Consolas" w:cs="Consolas"/>
@@ -5792,7 +6926,41 @@
                 <w:szCs w:val="31"/>
                 <w:lang w:val="en-US"/>
               </w:rPr>
-              <w:t>PreviewImage(fileReader.result);</w:t>
+              <w:t>PreviewImage</w:t>
+            </w:r>
+            <w:proofErr w:type="spellEnd"/>
+            <w:r>
+              <w:rPr>
+                <w:rFonts w:ascii="Consolas" w:hAnsi="Consolas" w:cs="Consolas"/>
+                <w:color w:val="000000"/>
+                <w:sz w:val="16"/>
+                <w:szCs w:val="31"/>
+                <w:lang w:val="en-US"/>
+              </w:rPr>
+              <w:t>(</w:t>
+            </w:r>
+            <w:proofErr w:type="spellStart"/>
+            <w:proofErr w:type="gramEnd"/>
+            <w:r>
+              <w:rPr>
+                <w:rFonts w:ascii="Consolas" w:hAnsi="Consolas" w:cs="Consolas"/>
+                <w:color w:val="000000"/>
+                <w:sz w:val="16"/>
+                <w:szCs w:val="31"/>
+                <w:lang w:val="en-US"/>
+              </w:rPr>
+              <w:t>fileReader.result</w:t>
+            </w:r>
+            <w:proofErr w:type="spellEnd"/>
+            <w:r>
+              <w:rPr>
+                <w:rFonts w:ascii="Consolas" w:hAnsi="Consolas" w:cs="Consolas"/>
+                <w:color w:val="000000"/>
+                <w:sz w:val="16"/>
+                <w:szCs w:val="31"/>
+                <w:lang w:val="en-US"/>
+              </w:rPr>
+              <w:t>);</w:t>
             </w:r>
           </w:p>
           <w:p>
@@ -5818,6 +6986,8 @@
               </w:rPr>
               <w:t xml:space="preserve">            </w:t>
             </w:r>
+            <w:proofErr w:type="spellStart"/>
+            <w:proofErr w:type="gramStart"/>
             <w:r>
               <w:rPr>
                 <w:rFonts w:ascii="Consolas" w:hAnsi="Consolas" w:cs="Consolas"/>
@@ -5838,6 +7008,8 @@
               </w:rPr>
               <w:t>.filesPreviewWrapper.innerHTML</w:t>
             </w:r>
+            <w:proofErr w:type="spellEnd"/>
+            <w:proofErr w:type="gramEnd"/>
             <w:r>
               <w:rPr>
                 <w:rFonts w:ascii="Consolas" w:hAnsi="Consolas" w:cs="Consolas"/>
@@ -5868,6 +7040,7 @@
               </w:rPr>
               <w:t xml:space="preserve"> </w:t>
             </w:r>
+            <w:proofErr w:type="spellStart"/>
             <w:r>
               <w:rPr>
                 <w:rFonts w:ascii="Consolas" w:hAnsi="Consolas" w:cs="Consolas"/>
@@ -5876,7 +7049,18 @@
                 <w:szCs w:val="31"/>
                 <w:lang w:val="en-US"/>
               </w:rPr>
-              <w:t>image.toHtml();</w:t>
+              <w:t>image.toHtml</w:t>
+            </w:r>
+            <w:proofErr w:type="spellEnd"/>
+            <w:r>
+              <w:rPr>
+                <w:rFonts w:ascii="Consolas" w:hAnsi="Consolas" w:cs="Consolas"/>
+                <w:color w:val="000000"/>
+                <w:sz w:val="16"/>
+                <w:szCs w:val="31"/>
+                <w:lang w:val="en-US"/>
+              </w:rPr>
+              <w:t>();</w:t>
             </w:r>
           </w:p>
           <w:p>
@@ -5889,6 +7073,7 @@
                 <w:color w:val="000000"/>
                 <w:sz w:val="8"/>
                 <w:szCs w:val="19"/>
+                <w:lang w:val="en-US"/>
               </w:rPr>
             </w:pPr>
             <w:r>
@@ -5907,6 +7092,7 @@
                 <w:color w:val="000000"/>
                 <w:sz w:val="16"/>
                 <w:szCs w:val="31"/>
+                <w:lang w:val="en-US"/>
               </w:rPr>
               <w:t>});</w:t>
             </w:r>
@@ -5921,6 +7107,7 @@
                 <w:color w:val="000000"/>
                 <w:sz w:val="8"/>
                 <w:szCs w:val="19"/>
+                <w:lang w:val="en-US"/>
               </w:rPr>
             </w:pPr>
             <w:r>
@@ -5929,17 +7116,31 @@
                 <w:color w:val="000000"/>
                 <w:sz w:val="8"/>
                 <w:szCs w:val="19"/>
+                <w:lang w:val="en-US"/>
               </w:rPr>
               <w:t xml:space="preserve">        </w:t>
             </w:r>
+            <w:proofErr w:type="spellStart"/>
             <w:r>
               <w:rPr>
                 <w:rFonts w:ascii="Consolas" w:hAnsi="Consolas" w:cs="Consolas"/>
                 <w:color w:val="000000"/>
                 <w:sz w:val="16"/>
                 <w:szCs w:val="31"/>
-              </w:rPr>
-              <w:t>fileReader.readAsDataURL(file);</w:t>
+                <w:lang w:val="en-US"/>
+              </w:rPr>
+              <w:t>fileReader.readAsDataURL</w:t>
+            </w:r>
+            <w:proofErr w:type="spellEnd"/>
+            <w:r>
+              <w:rPr>
+                <w:rFonts w:ascii="Consolas" w:hAnsi="Consolas" w:cs="Consolas"/>
+                <w:color w:val="000000"/>
+                <w:sz w:val="16"/>
+                <w:szCs w:val="31"/>
+                <w:lang w:val="en-US"/>
+              </w:rPr>
+              <w:t>(file);</w:t>
             </w:r>
           </w:p>
           <w:p>
@@ -5952,6 +7153,7 @@
                 <w:color w:val="000000"/>
                 <w:sz w:val="8"/>
                 <w:szCs w:val="19"/>
+                <w:lang w:val="en-US"/>
               </w:rPr>
             </w:pPr>
             <w:r>
@@ -5960,6 +7162,7 @@
                 <w:color w:val="000000"/>
                 <w:sz w:val="8"/>
                 <w:szCs w:val="19"/>
+                <w:lang w:val="en-US"/>
               </w:rPr>
               <w:t xml:space="preserve">    </w:t>
             </w:r>
@@ -5969,6 +7172,7 @@
                 <w:color w:val="000000"/>
                 <w:sz w:val="16"/>
                 <w:szCs w:val="31"/>
+                <w:lang w:val="en-US"/>
               </w:rPr>
               <w:t>}</w:t>
             </w:r>
@@ -5983,6 +7187,7 @@
                 <w:color w:val="000000"/>
                 <w:sz w:val="8"/>
                 <w:szCs w:val="19"/>
+                <w:lang w:val="en-US"/>
               </w:rPr>
             </w:pPr>
             <w:r>
@@ -5991,6 +7196,7 @@
                 <w:color w:val="000000"/>
                 <w:sz w:val="16"/>
                 <w:szCs w:val="31"/>
+                <w:lang w:val="en-US"/>
               </w:rPr>
               <w:t>}</w:t>
             </w:r>
@@ -6005,6 +7211,7 @@
                 <w:color w:val="000000"/>
                 <w:sz w:val="8"/>
                 <w:szCs w:val="19"/>
+                <w:lang w:val="en-US"/>
               </w:rPr>
             </w:pPr>
           </w:p>
@@ -6018,23 +7225,28 @@
                 <w:color w:val="000000"/>
                 <w:sz w:val="8"/>
                 <w:szCs w:val="19"/>
+                <w:lang w:val="en-US"/>
               </w:rPr>
             </w:pPr>
+            <w:proofErr w:type="spellStart"/>
             <w:r>
               <w:rPr>
                 <w:rFonts w:ascii="Consolas" w:hAnsi="Consolas" w:cs="Consolas"/>
                 <w:color w:val="0000FF"/>
                 <w:sz w:val="16"/>
                 <w:szCs w:val="31"/>
+                <w:lang w:val="en-US"/>
               </w:rPr>
               <w:t>var</w:t>
             </w:r>
+            <w:proofErr w:type="spellEnd"/>
             <w:r>
               <w:rPr>
                 <w:rFonts w:ascii="Consolas" w:hAnsi="Consolas" w:cs="Consolas"/>
                 <w:color w:val="000000"/>
                 <w:sz w:val="8"/>
                 <w:szCs w:val="19"/>
+                <w:lang w:val="en-US"/>
               </w:rPr>
               <w:t xml:space="preserve"> </w:t>
             </w:r>
@@ -6044,6 +7256,7 @@
                 <w:color w:val="000000"/>
                 <w:sz w:val="16"/>
                 <w:szCs w:val="31"/>
+                <w:lang w:val="en-US"/>
               </w:rPr>
               <w:t>app</w:t>
             </w:r>
@@ -6053,6 +7266,7 @@
                 <w:color w:val="000000"/>
                 <w:sz w:val="8"/>
                 <w:szCs w:val="19"/>
+                <w:lang w:val="en-US"/>
               </w:rPr>
               <w:t xml:space="preserve"> </w:t>
             </w:r>
@@ -6062,6 +7276,7 @@
                 <w:color w:val="000000"/>
                 <w:sz w:val="16"/>
                 <w:szCs w:val="31"/>
+                <w:lang w:val="en-US"/>
               </w:rPr>
               <w:t>=</w:t>
             </w:r>
@@ -6071,6 +7286,7 @@
                 <w:color w:val="000000"/>
                 <w:sz w:val="8"/>
                 <w:szCs w:val="19"/>
+                <w:lang w:val="en-US"/>
               </w:rPr>
               <w:t xml:space="preserve"> </w:t>
             </w:r>
@@ -6080,6 +7296,7 @@
                 <w:color w:val="0000FF"/>
                 <w:sz w:val="16"/>
                 <w:szCs w:val="31"/>
+                <w:lang w:val="en-US"/>
               </w:rPr>
               <w:t>new</w:t>
             </w:r>
@@ -6089,17 +7306,43 @@
                 <w:color w:val="000000"/>
                 <w:sz w:val="8"/>
                 <w:szCs w:val="19"/>
+                <w:lang w:val="en-US"/>
               </w:rPr>
               <w:t xml:space="preserve"> </w:t>
             </w:r>
+            <w:proofErr w:type="spellStart"/>
+            <w:proofErr w:type="gramStart"/>
             <w:r>
               <w:rPr>
                 <w:rFonts w:ascii="Consolas" w:hAnsi="Consolas" w:cs="Consolas"/>
                 <w:color w:val="000000"/>
                 <w:sz w:val="16"/>
                 <w:szCs w:val="31"/>
-              </w:rPr>
-              <w:t>FileApplication();</w:t>
+                <w:lang w:val="en-US"/>
+              </w:rPr>
+              <w:t>FileApplication</w:t>
+            </w:r>
+            <w:proofErr w:type="spellEnd"/>
+            <w:r>
+              <w:rPr>
+                <w:rFonts w:ascii="Consolas" w:hAnsi="Consolas" w:cs="Consolas"/>
+                <w:color w:val="000000"/>
+                <w:sz w:val="16"/>
+                <w:szCs w:val="31"/>
+                <w:lang w:val="en-US"/>
+              </w:rPr>
+              <w:t>(</w:t>
+            </w:r>
+            <w:proofErr w:type="gramEnd"/>
+            <w:r>
+              <w:rPr>
+                <w:rFonts w:ascii="Consolas" w:hAnsi="Consolas" w:cs="Consolas"/>
+                <w:color w:val="000000"/>
+                <w:sz w:val="16"/>
+                <w:szCs w:val="31"/>
+                <w:lang w:val="en-US"/>
+              </w:rPr>
+              <w:t>);</w:t>
             </w:r>
           </w:p>
           <w:p>
@@ -6111,6 +7354,7 @@
                 <w:lang w:val="en-US"/>
               </w:rPr>
             </w:pPr>
+            <w:proofErr w:type="spellStart"/>
             <w:r>
               <w:rPr>
                 <w:rFonts w:ascii="Consolas" w:hAnsi="Consolas" w:cs="Consolas"/>
@@ -6118,7 +7362,17 @@
                 <w:sz w:val="16"/>
                 <w:szCs w:val="31"/>
               </w:rPr>
-              <w:t>app.run();</w:t>
+              <w:t>app.run</w:t>
+            </w:r>
+            <w:proofErr w:type="spellEnd"/>
+            <w:r>
+              <w:rPr>
+                <w:rFonts w:ascii="Consolas" w:hAnsi="Consolas" w:cs="Consolas"/>
+                <w:color w:val="000000"/>
+                <w:sz w:val="16"/>
+                <w:szCs w:val="31"/>
+              </w:rPr>
+              <w:t>();</w:t>
             </w:r>
           </w:p>
         </w:tc>
@@ -6141,12 +7395,37 @@
         </w:rPr>
         <w:t xml:space="preserve">Go back to </w:t>
       </w:r>
+      <w:proofErr w:type="spellStart"/>
       <w:r>
         <w:rPr>
           <w:i/>
           <w:lang w:val="en-US"/>
         </w:rPr>
-        <w:t xml:space="preserve">src/main.ts </w:t>
+        <w:t>src</w:t>
+      </w:r>
+      <w:proofErr w:type="spellEnd"/>
+      <w:r>
+        <w:rPr>
+          <w:i/>
+          <w:lang w:val="en-US"/>
+        </w:rPr>
+        <w:t>/</w:t>
+      </w:r>
+      <w:proofErr w:type="spellStart"/>
+      <w:r>
+        <w:rPr>
+          <w:i/>
+          <w:lang w:val="en-US"/>
+        </w:rPr>
+        <w:t>main.ts</w:t>
+      </w:r>
+      <w:proofErr w:type="spellEnd"/>
+      <w:r>
+        <w:rPr>
+          <w:i/>
+          <w:lang w:val="en-US"/>
+        </w:rPr>
+        <w:t xml:space="preserve"> </w:t>
       </w:r>
       <w:r>
         <w:rPr>
@@ -6249,7 +7528,21 @@
         <w:rPr>
           <w:lang w:val="en-US"/>
         </w:rPr>
-        <w:t xml:space="preserve"> tells you that there seems to be something missing, the PreviewImage-class. That’s the class we will implement and explain in more detail.</w:t>
+        <w:t xml:space="preserve"> tells you that there seems to be something missing, the </w:t>
+      </w:r>
+      <w:proofErr w:type="spellStart"/>
+      <w:r>
+        <w:rPr>
+          <w:lang w:val="en-US"/>
+        </w:rPr>
+        <w:t>PreviewImage</w:t>
+      </w:r>
+      <w:proofErr w:type="spellEnd"/>
+      <w:r>
+        <w:rPr>
+          <w:lang w:val="en-US"/>
+        </w:rPr>
+        <w:t>-class. That’s the class we will implement and explain in more detail.</w:t>
       </w:r>
     </w:p>
     <w:p>
@@ -6331,6 +7624,7 @@
         </w:rPr>
         <w:t xml:space="preserve">mpty class called </w:t>
       </w:r>
+      <w:proofErr w:type="spellStart"/>
       <w:r>
         <w:rPr>
           <w:i/>
@@ -6338,6 +7632,7 @@
         </w:rPr>
         <w:t>PreviewImage</w:t>
       </w:r>
+      <w:proofErr w:type="spellEnd"/>
       <w:r>
         <w:rPr>
           <w:lang w:val="en-US"/>
@@ -6378,7 +7673,21 @@
         <w:rPr>
           <w:lang w:val="en-US"/>
         </w:rPr>
-        <w:t>is a great tool to transpile it</w:t>
+        <w:t xml:space="preserve">is a great tool to </w:t>
+      </w:r>
+      <w:proofErr w:type="spellStart"/>
+      <w:r>
+        <w:rPr>
+          <w:lang w:val="en-US"/>
+        </w:rPr>
+        <w:t>transpile</w:t>
+      </w:r>
+      <w:proofErr w:type="spellEnd"/>
+      <w:r>
+        <w:rPr>
+          <w:lang w:val="en-US"/>
+        </w:rPr>
+        <w:t xml:space="preserve"> it</w:t>
       </w:r>
       <w:r>
         <w:rPr>
@@ -6414,6 +7723,7 @@
                 <w:szCs w:val="19"/>
               </w:rPr>
             </w:pPr>
+            <w:proofErr w:type="spellStart"/>
             <w:r>
               <w:rPr>
                 <w:rFonts w:ascii="Consolas" w:hAnsi="Consolas" w:cs="Consolas"/>
@@ -6424,6 +7734,7 @@
               <w:lastRenderedPageBreak/>
               <w:t>class</w:t>
             </w:r>
+            <w:proofErr w:type="spellEnd"/>
             <w:r>
               <w:rPr>
                 <w:rFonts w:ascii="Consolas" w:hAnsi="Consolas" w:cs="Consolas"/>
@@ -6433,6 +7744,7 @@
               </w:rPr>
               <w:t xml:space="preserve"> </w:t>
             </w:r>
+            <w:proofErr w:type="spellStart"/>
             <w:r>
               <w:rPr>
                 <w:rFonts w:ascii="Consolas" w:hAnsi="Consolas" w:cs="Consolas"/>
@@ -6442,6 +7754,7 @@
               </w:rPr>
               <w:t>PreviewImage</w:t>
             </w:r>
+            <w:proofErr w:type="spellEnd"/>
             <w:r>
               <w:rPr>
                 <w:rFonts w:ascii="Consolas" w:hAnsi="Consolas" w:cs="Consolas"/>
@@ -6529,7 +7842,21 @@
         <w:rPr>
           <w:lang w:val="en-US"/>
         </w:rPr>
-        <w:t xml:space="preserve"> as a string and expose a function to generate the HTML for an image that can be used as preview. Therefore we need to have a constructor that can store the </w:t>
+        <w:t xml:space="preserve"> as a string and expose a function to generate the HTML for an image that can be used as preview. </w:t>
+      </w:r>
+      <w:proofErr w:type="gramStart"/>
+      <w:r>
+        <w:rPr>
+          <w:lang w:val="en-US"/>
+        </w:rPr>
+        <w:t>Therefore</w:t>
+      </w:r>
+      <w:proofErr w:type="gramEnd"/>
+      <w:r>
+        <w:rPr>
+          <w:lang w:val="en-US"/>
+        </w:rPr>
+        <w:t xml:space="preserve"> we need to have a constructor that can store the </w:t>
       </w:r>
       <w:r>
         <w:rPr>
@@ -6595,6 +7922,7 @@
                 <w:szCs w:val="19"/>
               </w:rPr>
             </w:pPr>
+            <w:proofErr w:type="spellStart"/>
             <w:r>
               <w:rPr>
                 <w:rFonts w:ascii="Consolas" w:hAnsi="Consolas" w:cs="Consolas"/>
@@ -6604,6 +7932,7 @@
               </w:rPr>
               <w:t>constructor</w:t>
             </w:r>
+            <w:proofErr w:type="spellEnd"/>
             <w:r>
               <w:rPr>
                 <w:rFonts w:ascii="Consolas" w:hAnsi="Consolas" w:cs="Consolas"/>
@@ -6748,7 +8077,21 @@
         <w:rPr>
           <w:lang w:val="en-US"/>
         </w:rPr>
-        <w:t>Try changing the value when the PreviewImage is being called and see how Visual Studio shows that it’s wrong.</w:t>
+        <w:t xml:space="preserve">Try changing the value when the </w:t>
+      </w:r>
+      <w:proofErr w:type="spellStart"/>
+      <w:r>
+        <w:rPr>
+          <w:lang w:val="en-US"/>
+        </w:rPr>
+        <w:t>PreviewImage</w:t>
+      </w:r>
+      <w:proofErr w:type="spellEnd"/>
+      <w:r>
+        <w:rPr>
+          <w:lang w:val="en-US"/>
+        </w:rPr>
+        <w:t xml:space="preserve"> is being called and see how Visual Studio shows that it’s wrong.</w:t>
       </w:r>
     </w:p>
     <w:p>
@@ -6829,6 +8172,8 @@
               </w:rPr>
               <w:t xml:space="preserve"> </w:t>
             </w:r>
+            <w:proofErr w:type="spellStart"/>
+            <w:proofErr w:type="gramStart"/>
             <w:r>
               <w:rPr>
                 <w:rFonts w:ascii="Consolas" w:hAnsi="Consolas" w:cs="Consolas"/>
@@ -6837,7 +8182,29 @@
                 <w:szCs w:val="31"/>
                 <w:lang w:val="en-US"/>
               </w:rPr>
-              <w:t>toHtml():</w:t>
+              <w:t>toHtml</w:t>
+            </w:r>
+            <w:proofErr w:type="spellEnd"/>
+            <w:r>
+              <w:rPr>
+                <w:rFonts w:ascii="Consolas" w:hAnsi="Consolas" w:cs="Consolas"/>
+                <w:color w:val="000000"/>
+                <w:sz w:val="20"/>
+                <w:szCs w:val="31"/>
+                <w:lang w:val="en-US"/>
+              </w:rPr>
+              <w:t>(</w:t>
+            </w:r>
+            <w:proofErr w:type="gramEnd"/>
+            <w:r>
+              <w:rPr>
+                <w:rFonts w:ascii="Consolas" w:hAnsi="Consolas" w:cs="Consolas"/>
+                <w:color w:val="000000"/>
+                <w:sz w:val="20"/>
+                <w:szCs w:val="31"/>
+                <w:lang w:val="en-US"/>
+              </w:rPr>
+              <w:t>):</w:t>
             </w:r>
             <w:r>
               <w:rPr>
@@ -6955,7 +8322,51 @@
                 <w:szCs w:val="31"/>
                 <w:lang w:val="en-US"/>
               </w:rPr>
-              <w:t xml:space="preserve">                &lt;img src="${</w:t>
+              <w:t xml:space="preserve">                &lt;</w:t>
+            </w:r>
+            <w:proofErr w:type="spellStart"/>
+            <w:r>
+              <w:rPr>
+                <w:rFonts w:ascii="Consolas" w:hAnsi="Consolas" w:cs="Consolas"/>
+                <w:color w:val="A31515"/>
+                <w:sz w:val="20"/>
+                <w:szCs w:val="31"/>
+                <w:lang w:val="en-US"/>
+              </w:rPr>
+              <w:t>img</w:t>
+            </w:r>
+            <w:proofErr w:type="spellEnd"/>
+            <w:r>
+              <w:rPr>
+                <w:rFonts w:ascii="Consolas" w:hAnsi="Consolas" w:cs="Consolas"/>
+                <w:color w:val="A31515"/>
+                <w:sz w:val="20"/>
+                <w:szCs w:val="31"/>
+                <w:lang w:val="en-US"/>
+              </w:rPr>
+              <w:t xml:space="preserve"> </w:t>
+            </w:r>
+            <w:proofErr w:type="spellStart"/>
+            <w:r>
+              <w:rPr>
+                <w:rFonts w:ascii="Consolas" w:hAnsi="Consolas" w:cs="Consolas"/>
+                <w:color w:val="A31515"/>
+                <w:sz w:val="20"/>
+                <w:szCs w:val="31"/>
+                <w:lang w:val="en-US"/>
+              </w:rPr>
+              <w:t>src</w:t>
+            </w:r>
+            <w:proofErr w:type="spellEnd"/>
+            <w:r>
+              <w:rPr>
+                <w:rFonts w:ascii="Consolas" w:hAnsi="Consolas" w:cs="Consolas"/>
+                <w:color w:val="A31515"/>
+                <w:sz w:val="20"/>
+                <w:szCs w:val="31"/>
+                <w:lang w:val="en-US"/>
+              </w:rPr>
+              <w:t>="${</w:t>
             </w:r>
             <w:r>
               <w:rPr>
@@ -6985,7 +8396,29 @@
                 <w:szCs w:val="31"/>
                 <w:lang w:val="en-US"/>
               </w:rPr>
-              <w:t>}" class="img-fluid" /&gt;</w:t>
+              <w:t>}" class="</w:t>
+            </w:r>
+            <w:proofErr w:type="spellStart"/>
+            <w:r>
+              <w:rPr>
+                <w:rFonts w:ascii="Consolas" w:hAnsi="Consolas" w:cs="Consolas"/>
+                <w:color w:val="A31515"/>
+                <w:sz w:val="20"/>
+                <w:szCs w:val="31"/>
+                <w:lang w:val="en-US"/>
+              </w:rPr>
+              <w:t>img</w:t>
+            </w:r>
+            <w:proofErr w:type="spellEnd"/>
+            <w:r>
+              <w:rPr>
+                <w:rFonts w:ascii="Consolas" w:hAnsi="Consolas" w:cs="Consolas"/>
+                <w:color w:val="A31515"/>
+                <w:sz w:val="20"/>
+                <w:szCs w:val="31"/>
+                <w:lang w:val="en-US"/>
+              </w:rPr>
+              <w:t>-fluid" /&gt;</w:t>
             </w:r>
           </w:p>
           <w:p>
@@ -7101,11 +8534,19 @@
           <w:lang w:val="en-US"/>
         </w:rPr>
       </w:pPr>
-      <w:r>
-        <w:rPr>
-          <w:lang w:val="en-US"/>
-        </w:rPr>
-        <w:t xml:space="preserve">Finally we return a string using ECMAScript string literals. It’s similar to the </w:t>
+      <w:proofErr w:type="gramStart"/>
+      <w:r>
+        <w:rPr>
+          <w:lang w:val="en-US"/>
+        </w:rPr>
+        <w:t>Finally</w:t>
+      </w:r>
+      <w:proofErr w:type="gramEnd"/>
+      <w:r>
+        <w:rPr>
+          <w:lang w:val="en-US"/>
+        </w:rPr>
+        <w:t xml:space="preserve"> we return a string using ECMAScript string literals. It’s similar to the </w:t>
       </w:r>
       <w:r>
         <w:rPr>
@@ -7303,7 +8744,21 @@
         <w:rPr>
           <w:lang w:val="en-US"/>
         </w:rPr>
-        <w:t xml:space="preserve"> The final part of this lab will focus on running npm and gulp from VSTS.</w:t>
+        <w:t xml:space="preserve"> The final part of this lab will focus on running </w:t>
+      </w:r>
+      <w:proofErr w:type="spellStart"/>
+      <w:r>
+        <w:rPr>
+          <w:lang w:val="en-US"/>
+        </w:rPr>
+        <w:t>npm</w:t>
+      </w:r>
+      <w:proofErr w:type="spellEnd"/>
+      <w:r>
+        <w:rPr>
+          <w:lang w:val="en-US"/>
+        </w:rPr>
+        <w:t xml:space="preserve"> and gulp from VSTS.</w:t>
       </w:r>
     </w:p>
     <w:p>
@@ -7389,7 +8844,21 @@
         <w:rPr>
           <w:lang w:val="en-US"/>
         </w:rPr>
-        <w:t xml:space="preserve">To begin with we need to ensure that the build server restores all the tools it needs, and the tools is managed by npm. </w:t>
+        <w:t xml:space="preserve">To begin with we need to ensure that the build server restores all the tools it needs, and the tools is managed by </w:t>
+      </w:r>
+      <w:proofErr w:type="spellStart"/>
+      <w:r>
+        <w:rPr>
+          <w:lang w:val="en-US"/>
+        </w:rPr>
+        <w:t>npm</w:t>
+      </w:r>
+      <w:proofErr w:type="spellEnd"/>
+      <w:r>
+        <w:rPr>
+          <w:lang w:val="en-US"/>
+        </w:rPr>
+        <w:t xml:space="preserve">. </w:t>
       </w:r>
       <w:r>
         <w:rPr>
@@ -7417,6 +8886,7 @@
         </w:rPr>
         <w:t xml:space="preserve">and locate the </w:t>
       </w:r>
+      <w:proofErr w:type="spellStart"/>
       <w:r>
         <w:rPr>
           <w:i/>
@@ -7424,6 +8894,7 @@
         </w:rPr>
         <w:t>npm</w:t>
       </w:r>
+      <w:proofErr w:type="spellEnd"/>
       <w:r>
         <w:rPr>
           <w:lang w:val="en-US"/>
@@ -7522,7 +8993,35 @@
         <w:rPr>
           <w:lang w:val="en-US"/>
         </w:rPr>
-        <w:t xml:space="preserve">The npm task needs to be rearranged and configured. Move it right after the first dotnet task and set the </w:t>
+        <w:t xml:space="preserve">The </w:t>
+      </w:r>
+      <w:proofErr w:type="spellStart"/>
+      <w:r>
+        <w:rPr>
+          <w:lang w:val="en-US"/>
+        </w:rPr>
+        <w:t>npm</w:t>
+      </w:r>
+      <w:proofErr w:type="spellEnd"/>
+      <w:r>
+        <w:rPr>
+          <w:lang w:val="en-US"/>
+        </w:rPr>
+        <w:t xml:space="preserve"> task needs to be rearranged and configured. Move it right after the first </w:t>
+      </w:r>
+      <w:proofErr w:type="spellStart"/>
+      <w:r>
+        <w:rPr>
+          <w:lang w:val="en-US"/>
+        </w:rPr>
+        <w:t>dotnet</w:t>
+      </w:r>
+      <w:proofErr w:type="spellEnd"/>
+      <w:r>
+        <w:rPr>
+          <w:lang w:val="en-US"/>
+        </w:rPr>
+        <w:t xml:space="preserve"> task and set the </w:t>
       </w:r>
       <w:r>
         <w:rPr>
@@ -7537,13 +9036,31 @@
         </w:rPr>
         <w:t xml:space="preserve"> to </w:t>
       </w:r>
+      <w:proofErr w:type="spellStart"/>
       <w:r>
         <w:rPr>
           <w:i/>
           <w:lang w:val="en-US"/>
         </w:rPr>
-        <w:t>src/WebbenVNext</w:t>
-      </w:r>
+        <w:t>src</w:t>
+      </w:r>
+      <w:proofErr w:type="spellEnd"/>
+      <w:r>
+        <w:rPr>
+          <w:i/>
+          <w:lang w:val="en-US"/>
+        </w:rPr>
+        <w:t>/</w:t>
+      </w:r>
+      <w:proofErr w:type="spellStart"/>
+      <w:r>
+        <w:rPr>
+          <w:i/>
+          <w:lang w:val="en-US"/>
+        </w:rPr>
+        <w:t>WebbenVNext</w:t>
+      </w:r>
+      <w:proofErr w:type="spellEnd"/>
       <w:r>
         <w:rPr>
           <w:i/>
@@ -7624,13 +9141,41 @@
         <w:rPr>
           <w:lang w:val="en-US"/>
         </w:rPr>
-        <w:t>, place it after the npm task</w:t>
-      </w:r>
-      <w:r>
-        <w:rPr>
-          <w:lang w:val="en-US"/>
-        </w:rPr>
-        <w:t>. Follow the same concept as you did for npm. The gulp task is located under</w:t>
+        <w:t xml:space="preserve">, place it after the </w:t>
+      </w:r>
+      <w:proofErr w:type="spellStart"/>
+      <w:r>
+        <w:rPr>
+          <w:lang w:val="en-US"/>
+        </w:rPr>
+        <w:t>npm</w:t>
+      </w:r>
+      <w:proofErr w:type="spellEnd"/>
+      <w:r>
+        <w:rPr>
+          <w:lang w:val="en-US"/>
+        </w:rPr>
+        <w:t xml:space="preserve"> task</w:t>
+      </w:r>
+      <w:r>
+        <w:rPr>
+          <w:lang w:val="en-US"/>
+        </w:rPr>
+        <w:t xml:space="preserve">. Follow the same concept as you did for </w:t>
+      </w:r>
+      <w:proofErr w:type="spellStart"/>
+      <w:r>
+        <w:rPr>
+          <w:lang w:val="en-US"/>
+        </w:rPr>
+        <w:t>npm</w:t>
+      </w:r>
+      <w:proofErr w:type="spellEnd"/>
+      <w:r>
+        <w:rPr>
+          <w:lang w:val="en-US"/>
+        </w:rPr>
+        <w:t>. The gulp task is located under</w:t>
       </w:r>
       <w:r>
         <w:rPr>
@@ -7774,7 +9319,21 @@
         <w:rPr>
           <w:lang w:val="en-US"/>
         </w:rPr>
-        <w:t>Finish up by saving your work and commit the changes you have done throughout this lab. If it works correct VSTS should transpile your TypeScript to JavaScript using Gulp and the final app.js will be published to Azure.</w:t>
+        <w:t xml:space="preserve">Finish up by saving your work and commit the changes you have done throughout this lab. If it works correct VSTS should </w:t>
+      </w:r>
+      <w:proofErr w:type="spellStart"/>
+      <w:r>
+        <w:rPr>
+          <w:lang w:val="en-US"/>
+        </w:rPr>
+        <w:t>transpile</w:t>
+      </w:r>
+      <w:proofErr w:type="spellEnd"/>
+      <w:r>
+        <w:rPr>
+          <w:lang w:val="en-US"/>
+        </w:rPr>
+        <w:t xml:space="preserve"> your TypeScript to JavaScript using Gulp and the final app.js will be published to Azure.</w:t>
       </w:r>
     </w:p>
     <w:p>
@@ -7976,8 +9535,16 @@
         <w:rPr>
           <w:lang w:val="en-US"/>
         </w:rPr>
-        <w:t>Sessions during TechDays</w:t>
-      </w:r>
+        <w:t xml:space="preserve">Sessions during </w:t>
+      </w:r>
+      <w:proofErr w:type="spellStart"/>
+      <w:r>
+        <w:rPr>
+          <w:lang w:val="en-US"/>
+        </w:rPr>
+        <w:t>TechDays</w:t>
+      </w:r>
+      <w:proofErr w:type="spellEnd"/>
     </w:p>
     <w:p>
       <w:pPr>
@@ -7989,7 +9556,21 @@
         <w:rPr>
           <w:lang w:val="en-US"/>
         </w:rPr>
-        <w:t>If you wish to dig deeper into the subjects that you’ve learned throughout this lab, here are some suggestions of related sessions during TechDays.</w:t>
+        <w:t xml:space="preserve">If you wish to dig deeper into the subjects that you’ve learned throughout this lab, here are some suggestions of related sessions during </w:t>
+      </w:r>
+      <w:proofErr w:type="spellStart"/>
+      <w:r>
+        <w:rPr>
+          <w:lang w:val="en-US"/>
+        </w:rPr>
+        <w:t>TechDays</w:t>
+      </w:r>
+      <w:proofErr w:type="spellEnd"/>
+      <w:r>
+        <w:rPr>
+          <w:lang w:val="en-US"/>
+        </w:rPr>
+        <w:t>.</w:t>
       </w:r>
     </w:p>
     <w:p>
@@ -8007,7 +9588,21 @@
         <w:rPr>
           <w:lang w:val="en-US"/>
         </w:rPr>
-        <w:t>Write TypeScript With Visual Studio Code, Rachel Appel</w:t>
+        <w:t xml:space="preserve">Write TypeScript </w:t>
+      </w:r>
+      <w:proofErr w:type="gramStart"/>
+      <w:r>
+        <w:rPr>
+          <w:lang w:val="en-US"/>
+        </w:rPr>
+        <w:t>With</w:t>
+      </w:r>
+      <w:proofErr w:type="gramEnd"/>
+      <w:r>
+        <w:rPr>
+          <w:lang w:val="en-US"/>
+        </w:rPr>
+        <w:t xml:space="preserve"> Visual Studio Code, Rachel Appel</w:t>
       </w:r>
       <w:r>
         <w:rPr>
@@ -8242,7 +9837,7 @@
                                   <w:sz w:val="16"/>
                                   <w:szCs w:val="16"/>
                                 </w:rPr>
-                                <w:t>13</w:t>
+                                <w:t>9</w:t>
                               </w:r>
                               <w:r>
                                 <w:rPr>
@@ -8334,7 +9929,7 @@
                             <w:sz w:val="16"/>
                             <w:szCs w:val="16"/>
                           </w:rPr>
-                          <w:t>13</w:t>
+                          <w:t>9</w:t>
                         </w:r>
                         <w:r>
                           <w:rPr>
@@ -13830,18 +15425,18 @@
 </file>
 
 <file path=customXml/item2.xml><?xml version="1.0" encoding="utf-8"?>
-<p:properties xmlns:p="http://schemas.microsoft.com/office/2006/metadata/properties" xmlns:xsi="http://www.w3.org/2001/XMLSchema-instance" xmlns:pc="http://schemas.microsoft.com/office/infopath/2007/PartnerControls">
-  <documentManagement/>
-</p:properties>
-</file>
-
-<file path=customXml/item3.xml><?xml version="1.0" encoding="utf-8"?>
 <?mso-contentType ?>
 <FormTemplates xmlns="http://schemas.microsoft.com/sharepoint/v3/contenttype/forms">
   <Display>DocumentLibraryForm</Display>
   <Edit>DocumentLibraryForm</Edit>
   <New>DocumentLibraryForm</New>
 </FormTemplates>
+</file>
+
+<file path=customXml/item3.xml><?xml version="1.0" encoding="utf-8"?>
+<p:properties xmlns:p="http://schemas.microsoft.com/office/2006/metadata/properties" xmlns:xsi="http://www.w3.org/2001/XMLSchema-instance" xmlns:pc="http://schemas.microsoft.com/office/infopath/2007/PartnerControls">
+  <documentManagement/>
+</p:properties>
 </file>
 
 <file path=customXml/item4.xml><?xml version="1.0" encoding="utf-8"?>
@@ -13867,22 +15462,6 @@
 </file>
 
 <file path=customXml/itemProps2.xml><?xml version="1.0" encoding="utf-8"?>
-<ds:datastoreItem xmlns:ds="http://schemas.openxmlformats.org/officeDocument/2006/customXml" ds:itemID="{646CC666-3359-4878-8EB5-9C0A46B830FC}">
-  <ds:schemaRefs>
-    <ds:schemaRef ds:uri="http://purl.org/dc/elements/1.1/"/>
-    <ds:schemaRef ds:uri="http://schemas.microsoft.com/office/2006/metadata/properties"/>
-    <ds:schemaRef ds:uri="http://purl.org/dc/terms/"/>
-    <ds:schemaRef ds:uri="http://schemas.openxmlformats.org/package/2006/metadata/core-properties"/>
-    <ds:schemaRef ds:uri="http://schemas.microsoft.com/office/2006/documentManagement/types"/>
-    <ds:schemaRef ds:uri="http://purl.org/dc/dcmitype/"/>
-    <ds:schemaRef ds:uri="http://schemas.microsoft.com/office/infopath/2007/PartnerControls"/>
-    <ds:schemaRef ds:uri="c2e14767-354c-4a72-becf-270062b3558c"/>
-    <ds:schemaRef ds:uri="http://www.w3.org/XML/1998/namespace"/>
-  </ds:schemaRefs>
-</ds:datastoreItem>
-</file>
-
-<file path=customXml/itemProps3.xml><?xml version="1.0" encoding="utf-8"?>
 <ds:datastoreItem xmlns:ds="http://schemas.openxmlformats.org/officeDocument/2006/customXml" ds:itemID="{82256954-ECF4-4AE7-868B-D22B8D91E962}">
   <ds:schemaRefs>
     <ds:schemaRef ds:uri="http://schemas.microsoft.com/sharepoint/v3/contenttype/forms"/>
@@ -13890,8 +15469,17 @@
 </ds:datastoreItem>
 </file>
 
+<file path=customXml/itemProps3.xml><?xml version="1.0" encoding="utf-8"?>
+<ds:datastoreItem xmlns:ds="http://schemas.openxmlformats.org/officeDocument/2006/customXml" ds:itemID="{646CC666-3359-4878-8EB5-9C0A46B830FC}">
+  <ds:schemaRefs>
+    <ds:schemaRef ds:uri="http://schemas.microsoft.com/office/2006/metadata/properties"/>
+    <ds:schemaRef ds:uri="http://schemas.microsoft.com/office/infopath/2007/PartnerControls"/>
+  </ds:schemaRefs>
+</ds:datastoreItem>
+</file>
+
 <file path=customXml/itemProps4.xml><?xml version="1.0" encoding="utf-8"?>
-<ds:datastoreItem xmlns:ds="http://schemas.openxmlformats.org/officeDocument/2006/customXml" ds:itemID="{F8C6692B-4CBB-4DC9-9B32-FE3310C3417C}">
+<ds:datastoreItem xmlns:ds="http://schemas.openxmlformats.org/officeDocument/2006/customXml" ds:itemID="{38D5CF36-5195-4069-90F0-310D19A49993}">
   <ds:schemaRefs>
     <ds:schemaRef ds:uri="http://schemas.openxmlformats.org/officeDocument/2006/bibliography"/>
   </ds:schemaRefs>

</xml_diff>

<commit_message>
Enable preview for image uploads
</commit_message>
<xml_diff>
--- a/docs/Lab3.docx
+++ b/docs/Lab3.docx
@@ -42,28 +42,12 @@
           <w:lang w:val="en-US"/>
         </w:rPr>
       </w:pPr>
-      <w:proofErr w:type="spellStart"/>
-      <w:r>
-        <w:rPr>
-          <w:lang w:val="en-US"/>
-        </w:rPr>
-        <w:t>Webben</w:t>
-      </w:r>
-      <w:proofErr w:type="spellEnd"/>
-      <w:r>
-        <w:rPr>
-          <w:lang w:val="en-US"/>
-        </w:rPr>
-        <w:t xml:space="preserve"> </w:t>
-      </w:r>
-      <w:proofErr w:type="spellStart"/>
-      <w:r>
-        <w:rPr>
-          <w:lang w:val="en-US"/>
-        </w:rPr>
-        <w:t>vNext</w:t>
-      </w:r>
-      <w:proofErr w:type="spellEnd"/>
+      <w:r>
+        <w:rPr>
+          <w:lang w:val="en-US"/>
+        </w:rPr>
+        <w:t>Webben vNext</w:t>
+      </w:r>
     </w:p>
     <w:p>
       <w:pPr>
@@ -248,21 +232,7 @@
         <w:rPr>
           <w:lang w:val="en-US"/>
         </w:rPr>
-        <w:t xml:space="preserve">Configure the front </w:t>
-      </w:r>
-      <w:proofErr w:type="spellStart"/>
-      <w:r>
-        <w:rPr>
-          <w:lang w:val="en-US"/>
-        </w:rPr>
-        <w:t>en</w:t>
-      </w:r>
-      <w:proofErr w:type="spellEnd"/>
-      <w:r>
-        <w:rPr>
-          <w:lang w:val="en-US"/>
-        </w:rPr>
-        <w:t xml:space="preserve"> build pipeline</w:t>
+        <w:t>Configure the front en build pipeline</w:t>
       </w:r>
     </w:p>
     <w:p>
@@ -299,21 +269,7 @@
         <w:rPr>
           <w:lang w:val="en-US"/>
         </w:rPr>
-        <w:t xml:space="preserve"> is called </w:t>
-      </w:r>
-      <w:proofErr w:type="spellStart"/>
-      <w:r>
-        <w:rPr>
-          <w:lang w:val="en-US"/>
-        </w:rPr>
-        <w:t>transpiling</w:t>
-      </w:r>
-      <w:proofErr w:type="spellEnd"/>
-      <w:r>
-        <w:rPr>
-          <w:lang w:val="en-US"/>
-        </w:rPr>
-        <w:t>, a combination of “transforming” and “compiling”.</w:t>
+        <w:t xml:space="preserve"> is called transpiling, a combination of “transforming” and “compiling”.</w:t>
       </w:r>
     </w:p>
     <w:p>
@@ -340,35 +296,7 @@
         <w:rPr>
           <w:lang w:val="en-US"/>
         </w:rPr>
-        <w:t xml:space="preserve">At first we need to have a </w:t>
-      </w:r>
-      <w:proofErr w:type="spellStart"/>
-      <w:r>
-        <w:rPr>
-          <w:lang w:val="en-US"/>
-        </w:rPr>
-        <w:t>TypeScript</w:t>
-      </w:r>
-      <w:proofErr w:type="spellEnd"/>
-      <w:r>
-        <w:rPr>
-          <w:lang w:val="en-US"/>
-        </w:rPr>
-        <w:t xml:space="preserve"> file to </w:t>
-      </w:r>
-      <w:proofErr w:type="spellStart"/>
-      <w:r>
-        <w:rPr>
-          <w:lang w:val="en-US"/>
-        </w:rPr>
-        <w:t>transpile</w:t>
-      </w:r>
-      <w:proofErr w:type="spellEnd"/>
-      <w:r>
-        <w:rPr>
-          <w:lang w:val="en-US"/>
-        </w:rPr>
-        <w:t>, before we get into the more advanced stuff, we will start with a simple Hello World.</w:t>
+        <w:t>At first we need to have a TypeScript file to transpile, before we get into the more advanced stuff, we will start with a simple Hello World.</w:t>
       </w:r>
     </w:p>
     <w:p>
@@ -388,7 +316,6 @@
         </w:rPr>
         <w:t xml:space="preserve">In your project, create a folder called </w:t>
       </w:r>
-      <w:proofErr w:type="spellStart"/>
       <w:r>
         <w:rPr>
           <w:i/>
@@ -396,7 +323,6 @@
         </w:rPr>
         <w:t>src</w:t>
       </w:r>
-      <w:proofErr w:type="spellEnd"/>
       <w:r>
         <w:rPr>
           <w:lang w:val="en-US"/>
@@ -428,7 +354,6 @@
         </w:rPr>
         <w:t xml:space="preserve">the </w:t>
       </w:r>
-      <w:proofErr w:type="spellStart"/>
       <w:r>
         <w:rPr>
           <w:i/>
@@ -436,7 +361,6 @@
         </w:rPr>
         <w:t>src</w:t>
       </w:r>
-      <w:proofErr w:type="spellEnd"/>
       <w:r>
         <w:rPr>
           <w:i/>
@@ -448,23 +372,8 @@
         <w:rPr>
           <w:lang w:val="en-US"/>
         </w:rPr>
-        <w:t xml:space="preserve">folder, create a </w:t>
-      </w:r>
-      <w:proofErr w:type="spellStart"/>
-      <w:r>
-        <w:rPr>
-          <w:lang w:val="en-US"/>
-        </w:rPr>
-        <w:t>TypeScript</w:t>
-      </w:r>
-      <w:proofErr w:type="spellEnd"/>
-      <w:r>
-        <w:rPr>
-          <w:lang w:val="en-US"/>
-        </w:rPr>
-        <w:t xml:space="preserve"> file called </w:t>
-      </w:r>
-      <w:proofErr w:type="spellStart"/>
+        <w:t xml:space="preserve">folder, create a TypeScript file called </w:t>
+      </w:r>
       <w:r>
         <w:rPr>
           <w:i/>
@@ -472,7 +381,6 @@
         </w:rPr>
         <w:t>main.ts</w:t>
       </w:r>
-      <w:proofErr w:type="spellEnd"/>
       <w:r>
         <w:rPr>
           <w:lang w:val="en-US"/>
@@ -544,7 +452,6 @@
         </w:rPr>
         <w:t xml:space="preserve">Add some Hello World-code to </w:t>
       </w:r>
-      <w:proofErr w:type="spellStart"/>
       <w:r>
         <w:rPr>
           <w:i/>
@@ -552,26 +459,11 @@
         </w:rPr>
         <w:t>main.ts</w:t>
       </w:r>
-      <w:proofErr w:type="spellEnd"/>
-      <w:r>
-        <w:rPr>
-          <w:lang w:val="en-US"/>
-        </w:rPr>
-        <w:t xml:space="preserve"> that uses </w:t>
-      </w:r>
-      <w:proofErr w:type="spellStart"/>
-      <w:r>
-        <w:rPr>
-          <w:lang w:val="en-US"/>
-        </w:rPr>
-        <w:t>TypeScript</w:t>
-      </w:r>
-      <w:proofErr w:type="spellEnd"/>
-      <w:r>
-        <w:rPr>
-          <w:lang w:val="en-US"/>
-        </w:rPr>
-        <w:t xml:space="preserve"> features, for example:</w:t>
+      <w:r>
+        <w:rPr>
+          <w:lang w:val="en-US"/>
+        </w:rPr>
+        <w:t xml:space="preserve"> that uses TypeScript features, for example:</w:t>
       </w:r>
     </w:p>
     <w:tbl>
@@ -615,25 +507,7 @@
                 <w:color w:val="000000"/>
                 <w:lang w:val="en-US"/>
               </w:rPr>
-              <w:t xml:space="preserve"> </w:t>
-            </w:r>
-            <w:proofErr w:type="spellStart"/>
-            <w:r>
-              <w:rPr>
-                <w:rFonts w:ascii="Consolas" w:hAnsi="Consolas" w:cs="Consolas"/>
-                <w:color w:val="000000"/>
-                <w:lang w:val="en-US"/>
-              </w:rPr>
-              <w:t>userName</w:t>
-            </w:r>
-            <w:proofErr w:type="spellEnd"/>
-            <w:r>
-              <w:rPr>
-                <w:rFonts w:ascii="Consolas" w:hAnsi="Consolas" w:cs="Consolas"/>
-                <w:color w:val="000000"/>
-                <w:lang w:val="en-US"/>
-              </w:rPr>
-              <w:t xml:space="preserve">: </w:t>
+              <w:t xml:space="preserve"> userName: </w:t>
             </w:r>
             <w:r>
               <w:rPr>
@@ -663,25 +537,13 @@
                 <w:lang w:val="en-US"/>
               </w:rPr>
             </w:pPr>
-            <w:proofErr w:type="spellStart"/>
-            <w:proofErr w:type="gramStart"/>
-            <w:r>
-              <w:rPr>
-                <w:rFonts w:ascii="Consolas" w:hAnsi="Consolas" w:cs="Consolas"/>
-                <w:color w:val="000000"/>
-                <w:lang w:val="en-US"/>
-              </w:rPr>
-              <w:t>userName</w:t>
-            </w:r>
-            <w:proofErr w:type="spellEnd"/>
-            <w:proofErr w:type="gramEnd"/>
-            <w:r>
-              <w:rPr>
-                <w:rFonts w:ascii="Consolas" w:hAnsi="Consolas" w:cs="Consolas"/>
-                <w:color w:val="000000"/>
-                <w:lang w:val="en-US"/>
-              </w:rPr>
-              <w:t xml:space="preserve"> = prompt(</w:t>
+            <w:r>
+              <w:rPr>
+                <w:rFonts w:ascii="Consolas" w:hAnsi="Consolas" w:cs="Consolas"/>
+                <w:color w:val="000000"/>
+                <w:lang w:val="en-US"/>
+              </w:rPr>
+              <w:t>userName = prompt(</w:t>
             </w:r>
             <w:r>
               <w:rPr>
@@ -734,7 +596,6 @@
               </w:rPr>
               <w:t>{</w:t>
             </w:r>
-            <w:proofErr w:type="spellStart"/>
             <w:r>
               <w:rPr>
                 <w:rFonts w:ascii="Consolas" w:hAnsi="Consolas" w:cs="Consolas"/>
@@ -743,7 +604,6 @@
               </w:rPr>
               <w:t>userName</w:t>
             </w:r>
-            <w:proofErr w:type="spellEnd"/>
             <w:r>
               <w:rPr>
                 <w:rFonts w:ascii="Consolas" w:hAnsi="Consolas" w:cs="Consolas"/>
@@ -824,35 +684,7 @@
         <w:rPr>
           <w:lang w:val="en-US"/>
         </w:rPr>
-        <w:t xml:space="preserve">dependencies needed to </w:t>
-      </w:r>
-      <w:proofErr w:type="spellStart"/>
-      <w:r>
-        <w:rPr>
-          <w:lang w:val="en-US"/>
-        </w:rPr>
-        <w:t>transpile</w:t>
-      </w:r>
-      <w:proofErr w:type="spellEnd"/>
-      <w:r>
-        <w:rPr>
-          <w:lang w:val="en-US"/>
-        </w:rPr>
-        <w:t xml:space="preserve"> our </w:t>
-      </w:r>
-      <w:proofErr w:type="spellStart"/>
-      <w:r>
-        <w:rPr>
-          <w:lang w:val="en-US"/>
-        </w:rPr>
-        <w:t>TypeScript</w:t>
-      </w:r>
-      <w:proofErr w:type="spellEnd"/>
-      <w:r>
-        <w:rPr>
-          <w:lang w:val="en-US"/>
-        </w:rPr>
-        <w:t xml:space="preserve"> file.</w:t>
+        <w:t>dependencies needed to transpile our TypeScript file.</w:t>
       </w:r>
     </w:p>
     <w:p>
@@ -872,7 +704,6 @@
         </w:rPr>
         <w:t xml:space="preserve">In the root of your project, add a file called </w:t>
       </w:r>
-      <w:proofErr w:type="spellStart"/>
       <w:r>
         <w:rPr>
           <w:i/>
@@ -880,7 +711,6 @@
         </w:rPr>
         <w:t>package.json</w:t>
       </w:r>
-      <w:proofErr w:type="spellEnd"/>
     </w:p>
     <w:p>
       <w:pPr>
@@ -948,21 +778,7 @@
         <w:rPr>
           <w:lang w:val="en-US"/>
         </w:rPr>
-        <w:t xml:space="preserve">Visual Studio will give you some default content such as version, name and so on. What you need to configure not is the section for </w:t>
-      </w:r>
-      <w:proofErr w:type="spellStart"/>
-      <w:r>
-        <w:rPr>
-          <w:lang w:val="en-US"/>
-        </w:rPr>
-        <w:t>devDependencies</w:t>
-      </w:r>
-      <w:proofErr w:type="spellEnd"/>
-      <w:r>
-        <w:rPr>
-          <w:lang w:val="en-US"/>
-        </w:rPr>
-        <w:t xml:space="preserve">. This is the place we can specify what packages/tools our application needs to work. It’s also specified what version of the package we want, feel free to try newer </w:t>
+        <w:t xml:space="preserve">Visual Studio will give you some default content such as version, name and so on. What you need to configure not is the section for devDependencies. This is the place we can specify what packages/tools our application needs to work. It’s also specified what version of the package we want, feel free to try newer </w:t>
       </w:r>
       <w:r>
         <w:rPr>
@@ -1002,21 +818,7 @@
           <w:lang w:val="en-US"/>
         </w:rPr>
         <w:br/>
-        <w:t xml:space="preserve">Add the following rows in the </w:t>
-      </w:r>
-      <w:proofErr w:type="spellStart"/>
-      <w:r>
-        <w:rPr>
-          <w:lang w:val="en-US"/>
-        </w:rPr>
-        <w:t>devDependencies</w:t>
-      </w:r>
-      <w:proofErr w:type="spellEnd"/>
-      <w:r>
-        <w:rPr>
-          <w:lang w:val="en-US"/>
-        </w:rPr>
-        <w:t xml:space="preserve"> section:</w:t>
+        <w:t>Add the following rows in the devDependencies section:</w:t>
       </w:r>
     </w:p>
     <w:tbl>
@@ -1053,27 +855,7 @@
                 <w:sz w:val="19"/>
                 <w:szCs w:val="19"/>
               </w:rPr>
-              <w:t>"</w:t>
-            </w:r>
-            <w:proofErr w:type="spellStart"/>
-            <w:r>
-              <w:rPr>
-                <w:rFonts w:ascii="Consolas" w:hAnsi="Consolas" w:cs="Consolas"/>
-                <w:color w:val="2E75B6"/>
-                <w:sz w:val="19"/>
-                <w:szCs w:val="19"/>
-              </w:rPr>
-              <w:t>typescript</w:t>
-            </w:r>
-            <w:proofErr w:type="spellEnd"/>
-            <w:r>
-              <w:rPr>
-                <w:rFonts w:ascii="Consolas" w:hAnsi="Consolas" w:cs="Consolas"/>
-                <w:color w:val="2E75B6"/>
-                <w:sz w:val="19"/>
-                <w:szCs w:val="19"/>
-              </w:rPr>
-              <w:t>"</w:t>
+              <w:t>"typescript"</w:t>
             </w:r>
             <w:r>
               <w:rPr>
@@ -1122,27 +904,7 @@
                 <w:sz w:val="19"/>
                 <w:szCs w:val="19"/>
               </w:rPr>
-              <w:t>"</w:t>
-            </w:r>
-            <w:proofErr w:type="spellStart"/>
-            <w:r>
-              <w:rPr>
-                <w:rFonts w:ascii="Consolas" w:hAnsi="Consolas" w:cs="Consolas"/>
-                <w:color w:val="2E75B6"/>
-                <w:sz w:val="19"/>
-                <w:szCs w:val="19"/>
-              </w:rPr>
-              <w:t>gulp</w:t>
-            </w:r>
-            <w:proofErr w:type="spellEnd"/>
-            <w:r>
-              <w:rPr>
-                <w:rFonts w:ascii="Consolas" w:hAnsi="Consolas" w:cs="Consolas"/>
-                <w:color w:val="2E75B6"/>
-                <w:sz w:val="19"/>
-                <w:szCs w:val="19"/>
-              </w:rPr>
-              <w:t>"</w:t>
+              <w:t>"gulp"</w:t>
             </w:r>
             <w:r>
               <w:rPr>
@@ -1191,27 +953,7 @@
                 <w:sz w:val="19"/>
                 <w:szCs w:val="19"/>
               </w:rPr>
-              <w:t>"</w:t>
-            </w:r>
-            <w:proofErr w:type="spellStart"/>
-            <w:r>
-              <w:rPr>
-                <w:rFonts w:ascii="Consolas" w:hAnsi="Consolas" w:cs="Consolas"/>
-                <w:color w:val="2E75B6"/>
-                <w:sz w:val="19"/>
-                <w:szCs w:val="19"/>
-              </w:rPr>
-              <w:t>gulp-typescript</w:t>
-            </w:r>
-            <w:proofErr w:type="spellEnd"/>
-            <w:r>
-              <w:rPr>
-                <w:rFonts w:ascii="Consolas" w:hAnsi="Consolas" w:cs="Consolas"/>
-                <w:color w:val="2E75B6"/>
-                <w:sz w:val="19"/>
-                <w:szCs w:val="19"/>
-              </w:rPr>
-              <w:t>"</w:t>
+              <w:t>"gulp-typescript"</w:t>
             </w:r>
             <w:r>
               <w:rPr>
@@ -1254,27 +996,7 @@
                 <w:sz w:val="19"/>
                 <w:szCs w:val="19"/>
               </w:rPr>
-              <w:t>"</w:t>
-            </w:r>
-            <w:proofErr w:type="spellStart"/>
-            <w:r>
-              <w:rPr>
-                <w:rFonts w:ascii="Consolas" w:hAnsi="Consolas" w:cs="Consolas"/>
-                <w:color w:val="2E75B6"/>
-                <w:sz w:val="19"/>
-                <w:szCs w:val="19"/>
-              </w:rPr>
-              <w:t>gulp-watch</w:t>
-            </w:r>
-            <w:proofErr w:type="spellEnd"/>
-            <w:r>
-              <w:rPr>
-                <w:rFonts w:ascii="Consolas" w:hAnsi="Consolas" w:cs="Consolas"/>
-                <w:color w:val="2E75B6"/>
-                <w:sz w:val="19"/>
-                <w:szCs w:val="19"/>
-              </w:rPr>
-              <w:t>"</w:t>
+              <w:t>"gulp-watch"</w:t>
             </w:r>
             <w:r>
               <w:rPr>
@@ -1468,44 +1190,33 @@
         </w:rPr>
         <w:t xml:space="preserve">What VS does behind the scenes is to run </w:t>
       </w:r>
-      <w:proofErr w:type="spellStart"/>
       <w:r>
         <w:rPr>
           <w:i/>
           <w:lang w:val="en-US"/>
         </w:rPr>
-        <w:t>npm</w:t>
-      </w:r>
-      <w:proofErr w:type="spellEnd"/>
+        <w:t>npm install</w:t>
+      </w:r>
       <w:r>
         <w:rPr>
           <w:i/>
           <w:lang w:val="en-US"/>
         </w:rPr>
-        <w:t xml:space="preserve"> install</w:t>
+        <w:t xml:space="preserve"> </w:t>
+      </w:r>
+      <w:r>
+        <w:rPr>
+          <w:lang w:val="en-US"/>
+        </w:rPr>
+        <w:t xml:space="preserve">in the folder where the </w:t>
       </w:r>
       <w:r>
         <w:rPr>
           <w:i/>
           <w:lang w:val="en-US"/>
         </w:rPr>
-        <w:t xml:space="preserve"> </w:t>
-      </w:r>
-      <w:r>
-        <w:rPr>
-          <w:lang w:val="en-US"/>
-        </w:rPr>
-        <w:t xml:space="preserve">in the folder where the </w:t>
-      </w:r>
-      <w:proofErr w:type="spellStart"/>
-      <w:r>
-        <w:rPr>
-          <w:i/>
-          <w:lang w:val="en-US"/>
-        </w:rPr>
         <w:t>package.json</w:t>
       </w:r>
-      <w:proofErr w:type="spellEnd"/>
       <w:r>
         <w:rPr>
           <w:lang w:val="en-US"/>
@@ -1578,47 +1289,19 @@
         <w:rPr>
           <w:lang w:val="en-US"/>
         </w:rPr>
-        <w:t xml:space="preserve">Verify that the packages have been restored by locating the folder </w:t>
-      </w:r>
-      <w:proofErr w:type="spellStart"/>
-      <w:r>
-        <w:rPr>
-          <w:lang w:val="en-US"/>
-        </w:rPr>
-        <w:t>node_</w:t>
-      </w:r>
-      <w:r>
-        <w:rPr>
-          <w:lang w:val="en-US"/>
-        </w:rPr>
-        <w:t>modules</w:t>
-      </w:r>
-      <w:proofErr w:type="spellEnd"/>
-      <w:r>
-        <w:rPr>
-          <w:lang w:val="en-US"/>
-        </w:rPr>
-        <w:t xml:space="preserve"> using</w:t>
-      </w:r>
-      <w:r>
-        <w:rPr>
-          <w:lang w:val="en-US"/>
-        </w:rPr>
-        <w:t xml:space="preserve"> </w:t>
-      </w:r>
-      <w:proofErr w:type="gramStart"/>
-      <w:r>
-        <w:rPr>
-          <w:lang w:val="en-US"/>
-        </w:rPr>
-        <w:t>windows  (</w:t>
-      </w:r>
-      <w:proofErr w:type="gramEnd"/>
-      <w:r>
-        <w:rPr>
-          <w:lang w:val="en-US"/>
-        </w:rPr>
-        <w:t xml:space="preserve">or the tool of your </w:t>
+        <w:t>Verify that the packages have been restored by locating the folder node_</w:t>
+      </w:r>
+      <w:r>
+        <w:rPr>
+          <w:lang w:val="en-US"/>
+        </w:rPr>
+        <w:t>modules using</w:t>
+      </w:r>
+      <w:r>
+        <w:rPr>
+          <w:lang w:val="en-US"/>
+        </w:rPr>
+        <w:t xml:space="preserve"> windows  (or the tool of your </w:t>
       </w:r>
       <w:r>
         <w:rPr>
@@ -1699,35 +1382,7 @@
         <w:rPr>
           <w:lang w:val="en-US"/>
         </w:rPr>
-        <w:t xml:space="preserve">Your project now has the tools that we need to </w:t>
-      </w:r>
-      <w:proofErr w:type="spellStart"/>
-      <w:r>
-        <w:rPr>
-          <w:lang w:val="en-US"/>
-        </w:rPr>
-        <w:t>transpile</w:t>
-      </w:r>
-      <w:proofErr w:type="spellEnd"/>
-      <w:r>
-        <w:rPr>
-          <w:lang w:val="en-US"/>
-        </w:rPr>
-        <w:t xml:space="preserve"> our </w:t>
-      </w:r>
-      <w:proofErr w:type="spellStart"/>
-      <w:r>
-        <w:rPr>
-          <w:lang w:val="en-US"/>
-        </w:rPr>
-        <w:t>TypeScript</w:t>
-      </w:r>
-      <w:proofErr w:type="spellEnd"/>
-      <w:r>
-        <w:rPr>
-          <w:lang w:val="en-US"/>
-        </w:rPr>
-        <w:t>-file.</w:t>
+        <w:t>Your project now has the tools that we need to transpile our TypeScript-file.</w:t>
       </w:r>
     </w:p>
     <w:p>
@@ -1808,35 +1463,7 @@
         <w:rPr>
           <w:lang w:val="en-US"/>
         </w:rPr>
-        <w:t xml:space="preserve">unner that calls the </w:t>
-      </w:r>
-      <w:proofErr w:type="spellStart"/>
-      <w:r>
-        <w:rPr>
-          <w:lang w:val="en-US"/>
-        </w:rPr>
-        <w:t>TypeScript</w:t>
-      </w:r>
-      <w:proofErr w:type="spellEnd"/>
-      <w:r>
-        <w:rPr>
-          <w:lang w:val="en-US"/>
-        </w:rPr>
-        <w:t xml:space="preserve"> </w:t>
-      </w:r>
-      <w:proofErr w:type="spellStart"/>
-      <w:r>
-        <w:rPr>
-          <w:lang w:val="en-US"/>
-        </w:rPr>
-        <w:t>transpiler</w:t>
-      </w:r>
-      <w:proofErr w:type="spellEnd"/>
-      <w:r>
-        <w:rPr>
-          <w:lang w:val="en-US"/>
-        </w:rPr>
-        <w:t xml:space="preserve"> and converts it from TypeScript to JavaScript that the browser understands.</w:t>
+        <w:t>unner that calls the TypeScript transpiler and converts it from TypeScript to JavaScript that the browser understands.</w:t>
       </w:r>
     </w:p>
     <w:p>
@@ -1969,7 +1596,6 @@
         </w:rPr>
         <w:t xml:space="preserve"> and the typescript extension as </w:t>
       </w:r>
-      <w:proofErr w:type="spellStart"/>
       <w:r>
         <w:rPr>
           <w:i/>
@@ -1977,7 +1603,6 @@
         </w:rPr>
         <w:t>ts</w:t>
       </w:r>
-      <w:proofErr w:type="spellEnd"/>
       <w:r>
         <w:rPr>
           <w:lang w:val="en-US"/>
@@ -2030,47 +1655,7 @@
                 <w:sz w:val="19"/>
                 <w:szCs w:val="19"/>
               </w:rPr>
-              <w:t xml:space="preserve"> </w:t>
-            </w:r>
-            <w:proofErr w:type="spellStart"/>
-            <w:r>
-              <w:rPr>
-                <w:rFonts w:ascii="Consolas" w:hAnsi="Consolas" w:cs="Consolas"/>
-                <w:color w:val="000000"/>
-                <w:sz w:val="19"/>
-                <w:szCs w:val="19"/>
-              </w:rPr>
-              <w:t>gulp</w:t>
-            </w:r>
-            <w:proofErr w:type="spellEnd"/>
-            <w:r>
-              <w:rPr>
-                <w:rFonts w:ascii="Consolas" w:hAnsi="Consolas" w:cs="Consolas"/>
-                <w:color w:val="000000"/>
-                <w:sz w:val="19"/>
-                <w:szCs w:val="19"/>
-              </w:rPr>
-              <w:t xml:space="preserve"> = </w:t>
-            </w:r>
-            <w:proofErr w:type="spellStart"/>
-            <w:r>
-              <w:rPr>
-                <w:rFonts w:ascii="Consolas" w:hAnsi="Consolas" w:cs="Consolas"/>
-                <w:color w:val="000000"/>
-                <w:sz w:val="19"/>
-                <w:szCs w:val="19"/>
-              </w:rPr>
-              <w:t>require</w:t>
-            </w:r>
-            <w:proofErr w:type="spellEnd"/>
-            <w:r>
-              <w:rPr>
-                <w:rFonts w:ascii="Consolas" w:hAnsi="Consolas" w:cs="Consolas"/>
-                <w:color w:val="000000"/>
-                <w:sz w:val="19"/>
-                <w:szCs w:val="19"/>
-              </w:rPr>
-              <w:t>(</w:t>
+              <w:t xml:space="preserve"> gulp = require(</w:t>
             </w:r>
             <w:r>
               <w:rPr>
@@ -2079,27 +1664,7 @@
                 <w:sz w:val="19"/>
                 <w:szCs w:val="19"/>
               </w:rPr>
-              <w:t>'</w:t>
-            </w:r>
-            <w:proofErr w:type="spellStart"/>
-            <w:r>
-              <w:rPr>
-                <w:rFonts w:ascii="Consolas" w:hAnsi="Consolas" w:cs="Consolas"/>
-                <w:color w:val="A31515"/>
-                <w:sz w:val="19"/>
-                <w:szCs w:val="19"/>
-              </w:rPr>
-              <w:t>gulp</w:t>
-            </w:r>
-            <w:proofErr w:type="spellEnd"/>
-            <w:r>
-              <w:rPr>
-                <w:rFonts w:ascii="Consolas" w:hAnsi="Consolas" w:cs="Consolas"/>
-                <w:color w:val="A31515"/>
-                <w:sz w:val="19"/>
-                <w:szCs w:val="19"/>
-              </w:rPr>
-              <w:t>'</w:t>
+              <w:t>'gulp'</w:t>
             </w:r>
             <w:r>
               <w:rPr>
@@ -2117,7 +1682,6 @@
                 <w:lang w:val="en-US"/>
               </w:rPr>
             </w:pPr>
-            <w:proofErr w:type="spellStart"/>
             <w:r>
               <w:rPr>
                 <w:rFonts w:ascii="Consolas" w:hAnsi="Consolas" w:cs="Consolas"/>
@@ -2128,7 +1692,6 @@
               </w:rPr>
               <w:t>var</w:t>
             </w:r>
-            <w:proofErr w:type="spellEnd"/>
             <w:r>
               <w:rPr>
                 <w:rFonts w:ascii="Consolas" w:hAnsi="Consolas" w:cs="Consolas"/>
@@ -2137,29 +1700,7 @@
                 <w:szCs w:val="19"/>
                 <w:lang w:val="en-US"/>
               </w:rPr>
-              <w:t xml:space="preserve"> </w:t>
-            </w:r>
-            <w:proofErr w:type="spellStart"/>
-            <w:r>
-              <w:rPr>
-                <w:rFonts w:ascii="Consolas" w:hAnsi="Consolas" w:cs="Consolas"/>
-                <w:color w:val="000000"/>
-                <w:sz w:val="19"/>
-                <w:szCs w:val="19"/>
-                <w:lang w:val="en-US"/>
-              </w:rPr>
-              <w:t>ts</w:t>
-            </w:r>
-            <w:proofErr w:type="spellEnd"/>
-            <w:r>
-              <w:rPr>
-                <w:rFonts w:ascii="Consolas" w:hAnsi="Consolas" w:cs="Consolas"/>
-                <w:color w:val="000000"/>
-                <w:sz w:val="19"/>
-                <w:szCs w:val="19"/>
-                <w:lang w:val="en-US"/>
-              </w:rPr>
-              <w:t xml:space="preserve"> = require(</w:t>
+              <w:t xml:space="preserve"> ts = require(</w:t>
             </w:r>
             <w:r>
               <w:rPr>
@@ -2317,7 +1858,6 @@
             </w:pPr>
             <w:bookmarkStart w:id="3" w:name="OLE_LINK7"/>
             <w:bookmarkStart w:id="4" w:name="OLE_LINK8"/>
-            <w:proofErr w:type="spellStart"/>
             <w:r>
               <w:rPr>
                 <w:rFonts w:ascii="Consolas" w:hAnsi="Consolas" w:cs="Consolas"/>
@@ -2327,18 +1867,7 @@
                 <w:lang w:val="en-US"/>
               </w:rPr>
               <w:lastRenderedPageBreak/>
-              <w:t>gulp.task</w:t>
-            </w:r>
-            <w:proofErr w:type="spellEnd"/>
-            <w:r>
-              <w:rPr>
-                <w:rFonts w:ascii="Consolas" w:hAnsi="Consolas" w:cs="Consolas"/>
-                <w:color w:val="000000"/>
-                <w:sz w:val="19"/>
-                <w:szCs w:val="19"/>
-                <w:lang w:val="en-US"/>
-              </w:rPr>
-              <w:t>(</w:t>
+              <w:t>gulp.task(</w:t>
             </w:r>
             <w:r>
               <w:rPr>
@@ -2424,29 +1953,7 @@
                 <w:szCs w:val="19"/>
                 <w:lang w:val="en-US"/>
               </w:rPr>
-              <w:t xml:space="preserve"> </w:t>
-            </w:r>
-            <w:proofErr w:type="spellStart"/>
-            <w:r>
-              <w:rPr>
-                <w:rFonts w:ascii="Consolas" w:hAnsi="Consolas" w:cs="Consolas"/>
-                <w:color w:val="000000"/>
-                <w:sz w:val="19"/>
-                <w:szCs w:val="19"/>
-                <w:lang w:val="en-US"/>
-              </w:rPr>
-              <w:t>gulp.src</w:t>
-            </w:r>
-            <w:proofErr w:type="spellEnd"/>
-            <w:r>
-              <w:rPr>
-                <w:rFonts w:ascii="Consolas" w:hAnsi="Consolas" w:cs="Consolas"/>
-                <w:color w:val="000000"/>
-                <w:sz w:val="19"/>
-                <w:szCs w:val="19"/>
-                <w:lang w:val="en-US"/>
-              </w:rPr>
-              <w:t>(</w:t>
+              <w:t xml:space="preserve"> gulp.src(</w:t>
             </w:r>
             <w:r>
               <w:rPr>
@@ -2456,51 +1963,7 @@
                 <w:szCs w:val="19"/>
                 <w:lang w:val="en-US"/>
               </w:rPr>
-              <w:t>'</w:t>
-            </w:r>
-            <w:proofErr w:type="spellStart"/>
-            <w:r>
-              <w:rPr>
-                <w:rFonts w:ascii="Consolas" w:hAnsi="Consolas" w:cs="Consolas"/>
-                <w:color w:val="A31515"/>
-                <w:sz w:val="19"/>
-                <w:szCs w:val="19"/>
-                <w:lang w:val="en-US"/>
-              </w:rPr>
-              <w:t>src</w:t>
-            </w:r>
-            <w:proofErr w:type="spellEnd"/>
-            <w:r>
-              <w:rPr>
-                <w:rFonts w:ascii="Consolas" w:hAnsi="Consolas" w:cs="Consolas"/>
-                <w:color w:val="A31515"/>
-                <w:sz w:val="19"/>
-                <w:szCs w:val="19"/>
-                <w:lang w:val="en-US"/>
-              </w:rPr>
-              <w:t>/**/*.</w:t>
-            </w:r>
-            <w:proofErr w:type="spellStart"/>
-            <w:r>
-              <w:rPr>
-                <w:rFonts w:ascii="Consolas" w:hAnsi="Consolas" w:cs="Consolas"/>
-                <w:color w:val="A31515"/>
-                <w:sz w:val="19"/>
-                <w:szCs w:val="19"/>
-                <w:lang w:val="en-US"/>
-              </w:rPr>
-              <w:t>ts</w:t>
-            </w:r>
-            <w:proofErr w:type="spellEnd"/>
-            <w:r>
-              <w:rPr>
-                <w:rFonts w:ascii="Consolas" w:hAnsi="Consolas" w:cs="Consolas"/>
-                <w:color w:val="A31515"/>
-                <w:sz w:val="19"/>
-                <w:szCs w:val="19"/>
-                <w:lang w:val="en-US"/>
-              </w:rPr>
-              <w:t>'</w:t>
+              <w:t>'src/**/*.ts'</w:t>
             </w:r>
             <w:r>
               <w:rPr>
@@ -2534,29 +1997,7 @@
                 <w:szCs w:val="19"/>
                 <w:lang w:val="en-US"/>
               </w:rPr>
-              <w:t xml:space="preserve">        .pipe(</w:t>
-            </w:r>
-            <w:proofErr w:type="spellStart"/>
-            <w:r>
-              <w:rPr>
-                <w:rFonts w:ascii="Consolas" w:hAnsi="Consolas" w:cs="Consolas"/>
-                <w:color w:val="000000"/>
-                <w:sz w:val="19"/>
-                <w:szCs w:val="19"/>
-                <w:lang w:val="en-US"/>
-              </w:rPr>
-              <w:t>ts</w:t>
-            </w:r>
-            <w:proofErr w:type="spellEnd"/>
-            <w:r>
-              <w:rPr>
-                <w:rFonts w:ascii="Consolas" w:hAnsi="Consolas" w:cs="Consolas"/>
-                <w:color w:val="000000"/>
-                <w:sz w:val="19"/>
-                <w:szCs w:val="19"/>
-                <w:lang w:val="en-US"/>
-              </w:rPr>
-              <w:t>({</w:t>
+              <w:t xml:space="preserve">        .pipe(ts({</w:t>
             </w:r>
           </w:p>
           <w:p>
@@ -2648,29 +2089,7 @@
                 <w:szCs w:val="19"/>
                 <w:lang w:val="en-US"/>
               </w:rPr>
-              <w:t>.pipe(</w:t>
-            </w:r>
-            <w:proofErr w:type="spellStart"/>
-            <w:r>
-              <w:rPr>
-                <w:rFonts w:ascii="Consolas" w:hAnsi="Consolas" w:cs="Consolas"/>
-                <w:color w:val="000000"/>
-                <w:sz w:val="19"/>
-                <w:szCs w:val="19"/>
-                <w:lang w:val="en-US"/>
-              </w:rPr>
-              <w:t>gulp.dest</w:t>
-            </w:r>
-            <w:proofErr w:type="spellEnd"/>
-            <w:r>
-              <w:rPr>
-                <w:rFonts w:ascii="Consolas" w:hAnsi="Consolas" w:cs="Consolas"/>
-                <w:color w:val="000000"/>
-                <w:sz w:val="19"/>
-                <w:szCs w:val="19"/>
-                <w:lang w:val="en-US"/>
-              </w:rPr>
-              <w:t>(</w:t>
+              <w:t>.pipe(gulp.dest(</w:t>
             </w:r>
             <w:r>
               <w:rPr>
@@ -2680,51 +2099,7 @@
                 <w:szCs w:val="19"/>
                 <w:lang w:val="en-US"/>
               </w:rPr>
-              <w:t>'</w:t>
-            </w:r>
-            <w:proofErr w:type="spellStart"/>
-            <w:r>
-              <w:rPr>
-                <w:rFonts w:ascii="Consolas" w:hAnsi="Consolas" w:cs="Consolas"/>
-                <w:color w:val="A31515"/>
-                <w:sz w:val="19"/>
-                <w:szCs w:val="19"/>
-                <w:lang w:val="en-US"/>
-              </w:rPr>
-              <w:t>wwwroot</w:t>
-            </w:r>
-            <w:proofErr w:type="spellEnd"/>
-            <w:r>
-              <w:rPr>
-                <w:rFonts w:ascii="Consolas" w:hAnsi="Consolas" w:cs="Consolas"/>
-                <w:color w:val="A31515"/>
-                <w:sz w:val="19"/>
-                <w:szCs w:val="19"/>
-                <w:lang w:val="en-US"/>
-              </w:rPr>
-              <w:t>/</w:t>
-            </w:r>
-            <w:proofErr w:type="spellStart"/>
-            <w:r>
-              <w:rPr>
-                <w:rFonts w:ascii="Consolas" w:hAnsi="Consolas" w:cs="Consolas"/>
-                <w:color w:val="A31515"/>
-                <w:sz w:val="19"/>
-                <w:szCs w:val="19"/>
-                <w:lang w:val="en-US"/>
-              </w:rPr>
-              <w:t>dist</w:t>
-            </w:r>
-            <w:proofErr w:type="spellEnd"/>
-            <w:r>
-              <w:rPr>
-                <w:rFonts w:ascii="Consolas" w:hAnsi="Consolas" w:cs="Consolas"/>
-                <w:color w:val="A31515"/>
-                <w:sz w:val="19"/>
-                <w:szCs w:val="19"/>
-                <w:lang w:val="en-US"/>
-              </w:rPr>
-              <w:t>'</w:t>
+              <w:t>'wwwroot/dist'</w:t>
             </w:r>
             <w:r>
               <w:rPr>
@@ -2772,81 +2147,17 @@
           <w:lang w:val="en-US"/>
         </w:rPr>
       </w:pPr>
-      <w:proofErr w:type="spellStart"/>
-      <w:r>
-        <w:rPr>
-          <w:lang w:val="en-US"/>
-        </w:rPr>
-        <w:t>gulp.src</w:t>
-      </w:r>
-      <w:proofErr w:type="spellEnd"/>
-      <w:r>
-        <w:rPr>
-          <w:lang w:val="en-US"/>
-        </w:rPr>
-        <w:t>('</w:t>
-      </w:r>
-      <w:proofErr w:type="spellStart"/>
-      <w:r>
-        <w:rPr>
-          <w:lang w:val="en-US"/>
-        </w:rPr>
-        <w:t>src</w:t>
-      </w:r>
-      <w:proofErr w:type="spellEnd"/>
-      <w:r>
-        <w:rPr>
-          <w:lang w:val="en-US"/>
-        </w:rPr>
-        <w:t>/**/*.</w:t>
-      </w:r>
-      <w:proofErr w:type="spellStart"/>
-      <w:r>
-        <w:rPr>
-          <w:lang w:val="en-US"/>
-        </w:rPr>
-        <w:t>ts</w:t>
-      </w:r>
-      <w:proofErr w:type="spellEnd"/>
-      <w:r>
-        <w:rPr>
-          <w:lang w:val="en-US"/>
-        </w:rPr>
-        <w:t>')</w:t>
-      </w:r>
-      <w:r>
-        <w:rPr>
-          <w:lang w:val="en-US"/>
-        </w:rPr>
-        <w:t xml:space="preserve"> what files to look for, in our case all files ending with .</w:t>
-      </w:r>
-      <w:proofErr w:type="spellStart"/>
-      <w:r>
-        <w:rPr>
-          <w:lang w:val="en-US"/>
-        </w:rPr>
-        <w:t>ts</w:t>
-      </w:r>
-      <w:proofErr w:type="spellEnd"/>
-      <w:r>
-        <w:rPr>
-          <w:lang w:val="en-US"/>
-        </w:rPr>
-        <w:t xml:space="preserve"> in the folder </w:t>
-      </w:r>
-      <w:proofErr w:type="spellStart"/>
-      <w:r>
-        <w:rPr>
-          <w:lang w:val="en-US"/>
-        </w:rPr>
-        <w:t>src</w:t>
-      </w:r>
-      <w:proofErr w:type="spellEnd"/>
-      <w:r>
-        <w:rPr>
-          <w:lang w:val="en-US"/>
-        </w:rPr>
-        <w:t>.</w:t>
+      <w:r>
+        <w:rPr>
+          <w:lang w:val="en-US"/>
+        </w:rPr>
+        <w:t>gulp.src('src/**/*.ts')</w:t>
+      </w:r>
+      <w:r>
+        <w:rPr>
+          <w:lang w:val="en-US"/>
+        </w:rPr>
+        <w:t xml:space="preserve"> what files to look for, in our case all files ending with .ts in the folder src.</w:t>
       </w:r>
     </w:p>
     <w:p>
@@ -2882,21 +2193,7 @@
         <w:rPr>
           <w:lang w:val="en-US"/>
         </w:rPr>
-        <w:t xml:space="preserve">In our case, that extension is </w:t>
-      </w:r>
-      <w:proofErr w:type="spellStart"/>
-      <w:r>
-        <w:rPr>
-          <w:lang w:val="en-US"/>
-        </w:rPr>
-        <w:t>ts</w:t>
-      </w:r>
-      <w:proofErr w:type="spellEnd"/>
-      <w:r>
-        <w:rPr>
-          <w:lang w:val="en-US"/>
-        </w:rPr>
-        <w:t xml:space="preserve">, </w:t>
+        <w:t xml:space="preserve">In our case, that extension is ts, </w:t>
       </w:r>
       <w:r>
         <w:rPr>
@@ -2920,21 +2217,7 @@
         <w:rPr>
           <w:lang w:val="en-US"/>
         </w:rPr>
-        <w:t xml:space="preserve"> of what to name the final </w:t>
-      </w:r>
-      <w:proofErr w:type="spellStart"/>
-      <w:r>
-        <w:rPr>
-          <w:lang w:val="en-US"/>
-        </w:rPr>
-        <w:t>javascript</w:t>
-      </w:r>
-      <w:proofErr w:type="spellEnd"/>
-      <w:r>
-        <w:rPr>
-          <w:lang w:val="en-US"/>
-        </w:rPr>
-        <w:t xml:space="preserve"> file</w:t>
+        <w:t xml:space="preserve"> of what to name the final javascript file</w:t>
       </w:r>
     </w:p>
     <w:p>
@@ -2954,7 +2237,6 @@
         </w:rPr>
         <w:t xml:space="preserve">Finally we pipe the result to a new destination. Because ASP.NET Core (by default) only will serve files located in </w:t>
       </w:r>
-      <w:proofErr w:type="spellStart"/>
       <w:r>
         <w:rPr>
           <w:i/>
@@ -2962,7 +2244,6 @@
         </w:rPr>
         <w:t>wwwroot</w:t>
       </w:r>
-      <w:proofErr w:type="spellEnd"/>
       <w:r>
         <w:rPr>
           <w:i/>
@@ -2992,55 +2273,13 @@
         <w:rPr>
           <w:lang w:val="en-US"/>
         </w:rPr>
-        <w:t xml:space="preserve">Last but not least, we will ease the development by adding a task that will make sure to automatically </w:t>
-      </w:r>
-      <w:proofErr w:type="spellStart"/>
-      <w:r>
-        <w:rPr>
-          <w:lang w:val="en-US"/>
-        </w:rPr>
-        <w:t>transpile</w:t>
-      </w:r>
-      <w:proofErr w:type="spellEnd"/>
-      <w:r>
-        <w:rPr>
-          <w:lang w:val="en-US"/>
-        </w:rPr>
-        <w:t xml:space="preserve"> the </w:t>
-      </w:r>
-      <w:proofErr w:type="spellStart"/>
-      <w:r>
-        <w:rPr>
-          <w:lang w:val="en-US"/>
-        </w:rPr>
-        <w:t>TypeScript</w:t>
-      </w:r>
-      <w:proofErr w:type="spellEnd"/>
-      <w:r>
-        <w:rPr>
-          <w:lang w:val="en-US"/>
-        </w:rPr>
-        <w:t xml:space="preserve"> whenever a change is detected. This is a must for rapid development. </w:t>
-      </w:r>
-      <w:r>
-        <w:rPr>
-          <w:lang w:val="en-US"/>
-        </w:rPr>
-        <w:t xml:space="preserve">Add this at the </w:t>
-      </w:r>
-      <w:proofErr w:type="spellStart"/>
-      <w:r>
-        <w:rPr>
-          <w:lang w:val="en-US"/>
-        </w:rPr>
-        <w:t>enf</w:t>
-      </w:r>
-      <w:proofErr w:type="spellEnd"/>
-      <w:r>
-        <w:rPr>
-          <w:lang w:val="en-US"/>
-        </w:rPr>
-        <w:t xml:space="preserve"> of your file:</w:t>
+        <w:t xml:space="preserve">Last but not least, we will ease the development by adding a task that will make sure to automatically transpile the TypeScript whenever a change is detected. This is a must for rapid development. </w:t>
+      </w:r>
+      <w:r>
+        <w:rPr>
+          <w:lang w:val="en-US"/>
+        </w:rPr>
+        <w:t>Add this at the enf of your file:</w:t>
       </w:r>
     </w:p>
     <w:tbl>
@@ -3073,7 +2312,6 @@
             </w:pPr>
             <w:bookmarkStart w:id="5" w:name="OLE_LINK9"/>
             <w:bookmarkStart w:id="6" w:name="OLE_LINK10"/>
-            <w:proofErr w:type="spellStart"/>
             <w:r>
               <w:rPr>
                 <w:rFonts w:ascii="Consolas" w:hAnsi="Consolas" w:cs="Consolas"/>
@@ -3082,18 +2320,7 @@
                 <w:szCs w:val="19"/>
                 <w:lang w:val="en-US"/>
               </w:rPr>
-              <w:t>gulp.task</w:t>
-            </w:r>
-            <w:proofErr w:type="spellEnd"/>
-            <w:r>
-              <w:rPr>
-                <w:rFonts w:ascii="Consolas" w:hAnsi="Consolas" w:cs="Consolas"/>
-                <w:color w:val="000000"/>
-                <w:sz w:val="19"/>
-                <w:szCs w:val="19"/>
-                <w:lang w:val="en-US"/>
-              </w:rPr>
-              <w:t>(</w:t>
+              <w:t>gulp.task(</w:t>
             </w:r>
             <w:r>
               <w:rPr>
@@ -3159,29 +2386,7 @@
                 <w:szCs w:val="19"/>
                 <w:lang w:val="en-US"/>
               </w:rPr>
-              <w:t xml:space="preserve">    </w:t>
-            </w:r>
-            <w:proofErr w:type="spellStart"/>
-            <w:r>
-              <w:rPr>
-                <w:rFonts w:ascii="Consolas" w:hAnsi="Consolas" w:cs="Consolas"/>
-                <w:color w:val="000000"/>
-                <w:sz w:val="19"/>
-                <w:szCs w:val="19"/>
-                <w:lang w:val="en-US"/>
-              </w:rPr>
-              <w:t>gulp.watch</w:t>
-            </w:r>
-            <w:proofErr w:type="spellEnd"/>
-            <w:r>
-              <w:rPr>
-                <w:rFonts w:ascii="Consolas" w:hAnsi="Consolas" w:cs="Consolas"/>
-                <w:color w:val="000000"/>
-                <w:sz w:val="19"/>
-                <w:szCs w:val="19"/>
-                <w:lang w:val="en-US"/>
-              </w:rPr>
-              <w:t>(</w:t>
+              <w:t xml:space="preserve">    gulp.watch(</w:t>
             </w:r>
             <w:r>
               <w:rPr>
@@ -3191,51 +2396,7 @@
                 <w:szCs w:val="19"/>
                 <w:lang w:val="en-US"/>
               </w:rPr>
-              <w:t>'</w:t>
-            </w:r>
-            <w:proofErr w:type="spellStart"/>
-            <w:r>
-              <w:rPr>
-                <w:rFonts w:ascii="Consolas" w:hAnsi="Consolas" w:cs="Consolas"/>
-                <w:color w:val="A31515"/>
-                <w:sz w:val="19"/>
-                <w:szCs w:val="19"/>
-                <w:lang w:val="en-US"/>
-              </w:rPr>
-              <w:t>src</w:t>
-            </w:r>
-            <w:proofErr w:type="spellEnd"/>
-            <w:r>
-              <w:rPr>
-                <w:rFonts w:ascii="Consolas" w:hAnsi="Consolas" w:cs="Consolas"/>
-                <w:color w:val="A31515"/>
-                <w:sz w:val="19"/>
-                <w:szCs w:val="19"/>
-                <w:lang w:val="en-US"/>
-              </w:rPr>
-              <w:t>/**/*.</w:t>
-            </w:r>
-            <w:proofErr w:type="spellStart"/>
-            <w:r>
-              <w:rPr>
-                <w:rFonts w:ascii="Consolas" w:hAnsi="Consolas" w:cs="Consolas"/>
-                <w:color w:val="A31515"/>
-                <w:sz w:val="19"/>
-                <w:szCs w:val="19"/>
-                <w:lang w:val="en-US"/>
-              </w:rPr>
-              <w:t>ts</w:t>
-            </w:r>
-            <w:proofErr w:type="spellEnd"/>
-            <w:r>
-              <w:rPr>
-                <w:rFonts w:ascii="Consolas" w:hAnsi="Consolas" w:cs="Consolas"/>
-                <w:color w:val="A31515"/>
-                <w:sz w:val="19"/>
-                <w:szCs w:val="19"/>
-                <w:lang w:val="en-US"/>
-              </w:rPr>
-              <w:t>'</w:t>
+              <w:t>'src/**/*.ts'</w:t>
             </w:r>
             <w:r>
               <w:rPr>
@@ -3303,41 +2464,17 @@
           <w:lang w:val="en-US"/>
         </w:rPr>
       </w:pPr>
-      <w:proofErr w:type="spellStart"/>
-      <w:proofErr w:type="gramStart"/>
-      <w:r>
-        <w:rPr>
-          <w:lang w:val="en-US"/>
-        </w:rPr>
-        <w:t>gulp.watch</w:t>
-      </w:r>
-      <w:proofErr w:type="spellEnd"/>
-      <w:proofErr w:type="gramEnd"/>
-      <w:r>
-        <w:rPr>
-          <w:lang w:val="en-US"/>
-        </w:rPr>
-        <w:t xml:space="preserve"> is basically a feature that listens to changes in files and whenever a change occurs </w:t>
-      </w:r>
-      <w:r>
-        <w:rPr>
-          <w:lang w:val="en-US"/>
-        </w:rPr>
-        <w:t>it triggers another task. In our case we listen for changes in *.</w:t>
-      </w:r>
-      <w:proofErr w:type="spellStart"/>
-      <w:r>
-        <w:rPr>
-          <w:lang w:val="en-US"/>
-        </w:rPr>
-        <w:t>ts</w:t>
-      </w:r>
-      <w:proofErr w:type="spellEnd"/>
-      <w:r>
-        <w:rPr>
-          <w:lang w:val="en-US"/>
-        </w:rPr>
-        <w:t xml:space="preserve"> files and triggers the default task.</w:t>
+      <w:r>
+        <w:rPr>
+          <w:lang w:val="en-US"/>
+        </w:rPr>
+        <w:t xml:space="preserve">gulp.watch is basically a feature that listens to changes in files and whenever a change occurs </w:t>
+      </w:r>
+      <w:r>
+        <w:rPr>
+          <w:lang w:val="en-US"/>
+        </w:rPr>
+        <w:t>it triggers another task. In our case we listen for changes in *.ts files and triggers the default task.</w:t>
       </w:r>
     </w:p>
     <w:p>
@@ -3557,31 +2694,13 @@
         </w:rPr>
         <w:t xml:space="preserve">If everything is working properly the script should have generated app.js in the </w:t>
       </w:r>
-      <w:proofErr w:type="spellStart"/>
       <w:r>
         <w:rPr>
           <w:i/>
           <w:lang w:val="en-US"/>
         </w:rPr>
-        <w:t>wwwroot</w:t>
-      </w:r>
-      <w:proofErr w:type="spellEnd"/>
-      <w:r>
-        <w:rPr>
-          <w:i/>
-          <w:lang w:val="en-US"/>
-        </w:rPr>
-        <w:t>/</w:t>
-      </w:r>
-      <w:proofErr w:type="spellStart"/>
-      <w:r>
-        <w:rPr>
-          <w:i/>
-          <w:lang w:val="en-US"/>
-        </w:rPr>
-        <w:t>dist</w:t>
-      </w:r>
-      <w:proofErr w:type="spellEnd"/>
+        <w:t>wwwroot/dist</w:t>
+      </w:r>
       <w:r>
         <w:rPr>
           <w:lang w:val="en-US"/>
@@ -3673,17 +2792,8 @@
           <w:i/>
           <w:lang w:val="en-US"/>
         </w:rPr>
-        <w:t>Views/Shared/_</w:t>
-      </w:r>
-      <w:proofErr w:type="spellStart"/>
-      <w:r>
-        <w:rPr>
-          <w:i/>
-          <w:lang w:val="en-US"/>
-        </w:rPr>
-        <w:t>Layout.cshtml</w:t>
-      </w:r>
-      <w:proofErr w:type="spellEnd"/>
+        <w:t>Views/Shared/_Layout.cshtml</w:t>
+      </w:r>
       <w:r>
         <w:rPr>
           <w:lang w:val="en-US"/>
@@ -3769,7 +2879,6 @@
               </w:rPr>
               <w:t xml:space="preserve"> </w:t>
             </w:r>
-            <w:proofErr w:type="spellStart"/>
             <w:r>
               <w:rPr>
                 <w:rFonts w:ascii="Consolas" w:hAnsi="Consolas" w:cs="Consolas"/>
@@ -3780,7 +2889,6 @@
               </w:rPr>
               <w:t>src</w:t>
             </w:r>
-            <w:proofErr w:type="spellEnd"/>
             <w:r>
               <w:rPr>
                 <w:rFonts w:ascii="Consolas" w:hAnsi="Consolas" w:cs="Consolas"/>
@@ -3789,29 +2897,7 @@
                 <w:szCs w:val="19"/>
                 <w:lang w:val="en-US"/>
               </w:rPr>
-              <w:t>="</w:t>
-            </w:r>
-            <w:proofErr w:type="spellStart"/>
-            <w:r>
-              <w:rPr>
-                <w:rFonts w:ascii="Consolas" w:hAnsi="Consolas" w:cs="Consolas"/>
-                <w:color w:val="0000FF"/>
-                <w:sz w:val="19"/>
-                <w:szCs w:val="19"/>
-                <w:lang w:val="en-US"/>
-              </w:rPr>
-              <w:t>dist</w:t>
-            </w:r>
-            <w:proofErr w:type="spellEnd"/>
-            <w:r>
-              <w:rPr>
-                <w:rFonts w:ascii="Consolas" w:hAnsi="Consolas" w:cs="Consolas"/>
-                <w:color w:val="0000FF"/>
-                <w:sz w:val="19"/>
-                <w:szCs w:val="19"/>
-                <w:lang w:val="en-US"/>
-              </w:rPr>
-              <w:t>/app.js"&gt;&lt;/</w:t>
+              <w:t>="dist/app.js"&gt;&lt;/</w:t>
             </w:r>
             <w:r>
               <w:rPr>
@@ -4062,17 +3148,8 @@
           <w:i/>
           <w:lang w:val="en-US"/>
         </w:rPr>
-        <w:t>Views/Home/</w:t>
-      </w:r>
-      <w:proofErr w:type="spellStart"/>
-      <w:r>
-        <w:rPr>
-          <w:i/>
-          <w:lang w:val="en-US"/>
-        </w:rPr>
-        <w:t>Index.cshtml</w:t>
-      </w:r>
-      <w:proofErr w:type="spellEnd"/>
+        <w:t>Views/Home/Index.cshtml</w:t>
+      </w:r>
       <w:r>
         <w:rPr>
           <w:i/>
@@ -4129,6 +3206,7 @@
                 <w:szCs w:val="19"/>
               </w:rPr>
             </w:pPr>
+            <w:bookmarkStart w:id="8" w:name="OLE_LINK14"/>
             <w:r>
               <w:rPr>
                 <w:rFonts w:ascii="Consolas" w:hAnsi="Consolas" w:cs="Consolas"/>
@@ -4243,9 +3321,17 @@
                 <w:sz w:val="19"/>
                 <w:szCs w:val="19"/>
               </w:rPr>
-              <w:t>="</w:t>
-            </w:r>
-            <w:proofErr w:type="spellStart"/>
+              <w:t>="files-preview"&gt;&lt;/</w:t>
+            </w:r>
+            <w:r>
+              <w:rPr>
+                <w:rFonts w:ascii="Consolas" w:hAnsi="Consolas" w:cs="Consolas"/>
+                <w:color w:val="800000"/>
+                <w:sz w:val="19"/>
+                <w:szCs w:val="19"/>
+              </w:rPr>
+              <w:t>div</w:t>
+            </w:r>
             <w:r>
               <w:rPr>
                 <w:rFonts w:ascii="Consolas" w:hAnsi="Consolas" w:cs="Consolas"/>
@@ -4253,36 +3339,9 @@
                 <w:sz w:val="19"/>
                 <w:szCs w:val="19"/>
               </w:rPr>
-              <w:t>files-preview</w:t>
-            </w:r>
-            <w:proofErr w:type="spellEnd"/>
-            <w:r>
-              <w:rPr>
-                <w:rFonts w:ascii="Consolas" w:hAnsi="Consolas" w:cs="Consolas"/>
-                <w:color w:val="0000FF"/>
-                <w:sz w:val="19"/>
-                <w:szCs w:val="19"/>
-              </w:rPr>
-              <w:t>"&gt;&lt;/</w:t>
-            </w:r>
-            <w:r>
-              <w:rPr>
-                <w:rFonts w:ascii="Consolas" w:hAnsi="Consolas" w:cs="Consolas"/>
-                <w:color w:val="800000"/>
-                <w:sz w:val="19"/>
-                <w:szCs w:val="19"/>
-              </w:rPr>
-              <w:t>div</w:t>
-            </w:r>
-            <w:r>
-              <w:rPr>
-                <w:rFonts w:ascii="Consolas" w:hAnsi="Consolas" w:cs="Consolas"/>
-                <w:color w:val="0000FF"/>
-                <w:sz w:val="19"/>
-                <w:szCs w:val="19"/>
-              </w:rPr>
               <w:t>&gt;</w:t>
             </w:r>
+            <w:bookmarkEnd w:id="8"/>
           </w:p>
         </w:tc>
       </w:tr>
@@ -4358,6 +3417,8 @@
                 <w:lang w:val="en-US"/>
               </w:rPr>
             </w:pPr>
+            <w:bookmarkStart w:id="9" w:name="OLE_LINK15"/>
+            <w:bookmarkStart w:id="10" w:name="OLE_LINK16"/>
             <w:r>
               <w:rPr>
                 <w:rFonts w:ascii="Consolas" w:hAnsi="Consolas" w:cs="Consolas"/>
@@ -4378,7 +3439,6 @@
               </w:rPr>
               <w:t xml:space="preserve"> </w:t>
             </w:r>
-            <w:proofErr w:type="spellStart"/>
             <w:r>
               <w:rPr>
                 <w:rFonts w:ascii="Consolas" w:hAnsi="Consolas" w:cs="Consolas"/>
@@ -4389,7 +3449,6 @@
               </w:rPr>
               <w:t>FileApplication</w:t>
             </w:r>
-            <w:proofErr w:type="spellEnd"/>
             <w:r>
               <w:rPr>
                 <w:rFonts w:ascii="Consolas" w:hAnsi="Consolas" w:cs="Consolas"/>
@@ -4454,7 +3513,6 @@
               </w:rPr>
               <w:t xml:space="preserve"> </w:t>
             </w:r>
-            <w:proofErr w:type="spellStart"/>
             <w:r>
               <w:rPr>
                 <w:rFonts w:ascii="Consolas" w:hAnsi="Consolas" w:cs="Consolas"/>
@@ -4463,9 +3521,18 @@
                 <w:szCs w:val="31"/>
                 <w:lang w:val="en-US"/>
               </w:rPr>
-              <w:t>filesInput</w:t>
-            </w:r>
-            <w:proofErr w:type="spellEnd"/>
+              <w:t>filesInput:</w:t>
+            </w:r>
+            <w:r>
+              <w:rPr>
+                <w:rFonts w:ascii="Consolas" w:hAnsi="Consolas" w:cs="Consolas"/>
+                <w:color w:val="000000"/>
+                <w:sz w:val="8"/>
+                <w:szCs w:val="19"/>
+                <w:lang w:val="en-US"/>
+              </w:rPr>
+              <w:t xml:space="preserve"> </w:t>
+            </w:r>
             <w:r>
               <w:rPr>
                 <w:rFonts w:ascii="Consolas" w:hAnsi="Consolas" w:cs="Consolas"/>
@@ -4474,39 +3541,7 @@
                 <w:szCs w:val="31"/>
                 <w:lang w:val="en-US"/>
               </w:rPr>
-              <w:t>:</w:t>
-            </w:r>
-            <w:r>
-              <w:rPr>
-                <w:rFonts w:ascii="Consolas" w:hAnsi="Consolas" w:cs="Consolas"/>
-                <w:color w:val="000000"/>
-                <w:sz w:val="8"/>
-                <w:szCs w:val="19"/>
-                <w:lang w:val="en-US"/>
-              </w:rPr>
-              <w:t xml:space="preserve"> </w:t>
-            </w:r>
-            <w:proofErr w:type="spellStart"/>
-            <w:r>
-              <w:rPr>
-                <w:rFonts w:ascii="Consolas" w:hAnsi="Consolas" w:cs="Consolas"/>
-                <w:color w:val="000000"/>
-                <w:sz w:val="16"/>
-                <w:szCs w:val="31"/>
-                <w:lang w:val="en-US"/>
-              </w:rPr>
-              <w:t>HTMLInputElement</w:t>
-            </w:r>
-            <w:proofErr w:type="spellEnd"/>
-            <w:r>
-              <w:rPr>
-                <w:rFonts w:ascii="Consolas" w:hAnsi="Consolas" w:cs="Consolas"/>
-                <w:color w:val="000000"/>
-                <w:sz w:val="16"/>
-                <w:szCs w:val="31"/>
-                <w:lang w:val="en-US"/>
-              </w:rPr>
-              <w:t>;</w:t>
+              <w:t>HTMLInputElement;</w:t>
             </w:r>
           </w:p>
           <w:p>
@@ -4552,7 +3587,6 @@
               </w:rPr>
               <w:t xml:space="preserve"> </w:t>
             </w:r>
-            <w:proofErr w:type="spellStart"/>
             <w:r>
               <w:rPr>
                 <w:rFonts w:ascii="Consolas" w:hAnsi="Consolas" w:cs="Consolas"/>
@@ -4561,9 +3595,18 @@
                 <w:szCs w:val="31"/>
                 <w:lang w:val="en-US"/>
               </w:rPr>
-              <w:t>filesPreviewWrapper</w:t>
-            </w:r>
-            <w:proofErr w:type="spellEnd"/>
+              <w:t>filesPreviewWrapper:</w:t>
+            </w:r>
+            <w:r>
+              <w:rPr>
+                <w:rFonts w:ascii="Consolas" w:hAnsi="Consolas" w:cs="Consolas"/>
+                <w:color w:val="000000"/>
+                <w:sz w:val="8"/>
+                <w:szCs w:val="19"/>
+                <w:lang w:val="en-US"/>
+              </w:rPr>
+              <w:t xml:space="preserve"> </w:t>
+            </w:r>
             <w:r>
               <w:rPr>
                 <w:rFonts w:ascii="Consolas" w:hAnsi="Consolas" w:cs="Consolas"/>
@@ -4572,39 +3615,7 @@
                 <w:szCs w:val="31"/>
                 <w:lang w:val="en-US"/>
               </w:rPr>
-              <w:t>:</w:t>
-            </w:r>
-            <w:r>
-              <w:rPr>
-                <w:rFonts w:ascii="Consolas" w:hAnsi="Consolas" w:cs="Consolas"/>
-                <w:color w:val="000000"/>
-                <w:sz w:val="8"/>
-                <w:szCs w:val="19"/>
-                <w:lang w:val="en-US"/>
-              </w:rPr>
-              <w:t xml:space="preserve"> </w:t>
-            </w:r>
-            <w:proofErr w:type="spellStart"/>
-            <w:r>
-              <w:rPr>
-                <w:rFonts w:ascii="Consolas" w:hAnsi="Consolas" w:cs="Consolas"/>
-                <w:color w:val="000000"/>
-                <w:sz w:val="16"/>
-                <w:szCs w:val="31"/>
-                <w:lang w:val="en-US"/>
-              </w:rPr>
-              <w:t>HTMLDivElement</w:t>
-            </w:r>
-            <w:proofErr w:type="spellEnd"/>
-            <w:r>
-              <w:rPr>
-                <w:rFonts w:ascii="Consolas" w:hAnsi="Consolas" w:cs="Consolas"/>
-                <w:color w:val="000000"/>
-                <w:sz w:val="16"/>
-                <w:szCs w:val="31"/>
-                <w:lang w:val="en-US"/>
-              </w:rPr>
-              <w:t>;</w:t>
+              <w:t>HTMLDivElement;</w:t>
             </w:r>
           </w:p>
           <w:p>
@@ -4708,7 +3719,6 @@
               </w:rPr>
               <w:t xml:space="preserve">        </w:t>
             </w:r>
-            <w:proofErr w:type="spellStart"/>
             <w:r>
               <w:rPr>
                 <w:rFonts w:ascii="Consolas" w:hAnsi="Consolas" w:cs="Consolas"/>
@@ -4729,7 +3739,6 @@
               </w:rPr>
               <w:t>.filesInput</w:t>
             </w:r>
-            <w:proofErr w:type="spellEnd"/>
             <w:r>
               <w:rPr>
                 <w:rFonts w:ascii="Consolas" w:hAnsi="Consolas" w:cs="Consolas"/>
@@ -4760,7 +3769,6 @@
               </w:rPr>
               <w:t xml:space="preserve"> </w:t>
             </w:r>
-            <w:proofErr w:type="spellStart"/>
             <w:r>
               <w:rPr>
                 <w:rFonts w:ascii="Consolas" w:hAnsi="Consolas" w:cs="Consolas"/>
@@ -4769,18 +3777,7 @@
                 <w:szCs w:val="31"/>
                 <w:lang w:val="en-US"/>
               </w:rPr>
-              <w:t>document.querySelector</w:t>
-            </w:r>
-            <w:proofErr w:type="spellEnd"/>
-            <w:r>
-              <w:rPr>
-                <w:rFonts w:ascii="Consolas" w:hAnsi="Consolas" w:cs="Consolas"/>
-                <w:color w:val="000000"/>
-                <w:sz w:val="16"/>
-                <w:szCs w:val="31"/>
-                <w:lang w:val="en-US"/>
-              </w:rPr>
-              <w:t>(</w:t>
+              <w:t>document.querySelector(</w:t>
             </w:r>
             <w:r>
               <w:rPr>
@@ -4832,7 +3829,6 @@
               </w:rPr>
               <w:t xml:space="preserve"> </w:t>
             </w:r>
-            <w:proofErr w:type="spellStart"/>
             <w:r>
               <w:rPr>
                 <w:rFonts w:ascii="Consolas" w:hAnsi="Consolas" w:cs="Consolas"/>
@@ -4841,18 +3837,7 @@
                 <w:szCs w:val="31"/>
                 <w:lang w:val="en-US"/>
               </w:rPr>
-              <w:t>HTMLInputElement</w:t>
-            </w:r>
-            <w:proofErr w:type="spellEnd"/>
-            <w:r>
-              <w:rPr>
-                <w:rFonts w:ascii="Consolas" w:hAnsi="Consolas" w:cs="Consolas"/>
-                <w:color w:val="000000"/>
-                <w:sz w:val="16"/>
-                <w:szCs w:val="31"/>
-                <w:lang w:val="en-US"/>
-              </w:rPr>
-              <w:t>;</w:t>
+              <w:t>HTMLInputElement;</w:t>
             </w:r>
           </w:p>
           <w:p>
@@ -4878,7 +3863,6 @@
               </w:rPr>
               <w:t xml:space="preserve">        </w:t>
             </w:r>
-            <w:proofErr w:type="spellStart"/>
             <w:r>
               <w:rPr>
                 <w:rFonts w:ascii="Consolas" w:hAnsi="Consolas" w:cs="Consolas"/>
@@ -4899,7 +3883,6 @@
               </w:rPr>
               <w:t>.filesPreviewWrapper</w:t>
             </w:r>
-            <w:proofErr w:type="spellEnd"/>
             <w:r>
               <w:rPr>
                 <w:rFonts w:ascii="Consolas" w:hAnsi="Consolas" w:cs="Consolas"/>
@@ -4930,7 +3913,6 @@
               </w:rPr>
               <w:t xml:space="preserve"> </w:t>
             </w:r>
-            <w:proofErr w:type="spellStart"/>
             <w:r>
               <w:rPr>
                 <w:rFonts w:ascii="Consolas" w:hAnsi="Consolas" w:cs="Consolas"/>
@@ -4939,18 +3921,7 @@
                 <w:szCs w:val="31"/>
                 <w:lang w:val="en-US"/>
               </w:rPr>
-              <w:t>document.querySelector</w:t>
-            </w:r>
-            <w:proofErr w:type="spellEnd"/>
-            <w:r>
-              <w:rPr>
-                <w:rFonts w:ascii="Consolas" w:hAnsi="Consolas" w:cs="Consolas"/>
-                <w:color w:val="000000"/>
-                <w:sz w:val="16"/>
-                <w:szCs w:val="31"/>
-                <w:lang w:val="en-US"/>
-              </w:rPr>
-              <w:t>(</w:t>
+              <w:t>document.querySelector(</w:t>
             </w:r>
             <w:r>
               <w:rPr>
@@ -5002,7 +3973,6 @@
               </w:rPr>
               <w:t xml:space="preserve"> </w:t>
             </w:r>
-            <w:proofErr w:type="spellStart"/>
             <w:r>
               <w:rPr>
                 <w:rFonts w:ascii="Consolas" w:hAnsi="Consolas" w:cs="Consolas"/>
@@ -5011,18 +3981,7 @@
                 <w:szCs w:val="31"/>
                 <w:lang w:val="en-US"/>
               </w:rPr>
-              <w:t>HTMLDivElement</w:t>
-            </w:r>
-            <w:proofErr w:type="spellEnd"/>
-            <w:r>
-              <w:rPr>
-                <w:rFonts w:ascii="Consolas" w:hAnsi="Consolas" w:cs="Consolas"/>
-                <w:color w:val="000000"/>
-                <w:sz w:val="16"/>
-                <w:szCs w:val="31"/>
-                <w:lang w:val="en-US"/>
-              </w:rPr>
-              <w:t>;</w:t>
+              <w:t>HTMLDivElement;</w:t>
             </w:r>
           </w:p>
           <w:p>
@@ -5220,7 +4179,6 @@
               </w:rPr>
               <w:t>(</w:t>
             </w:r>
-            <w:proofErr w:type="spellStart"/>
             <w:r>
               <w:rPr>
                 <w:rFonts w:ascii="Consolas" w:hAnsi="Consolas" w:cs="Consolas"/>
@@ -5241,7 +4199,6 @@
               </w:rPr>
               <w:t>.filesInput</w:t>
             </w:r>
-            <w:proofErr w:type="spellEnd"/>
             <w:r>
               <w:rPr>
                 <w:rFonts w:ascii="Consolas" w:hAnsi="Consolas" w:cs="Consolas"/>
@@ -5312,7 +4269,6 @@
               </w:rPr>
               <w:t xml:space="preserve"> </w:t>
             </w:r>
-            <w:proofErr w:type="spellStart"/>
             <w:r>
               <w:rPr>
                 <w:rFonts w:ascii="Consolas" w:hAnsi="Consolas" w:cs="Consolas"/>
@@ -5333,7 +4289,6 @@
               </w:rPr>
               <w:t>.filesPreviewWrapper</w:t>
             </w:r>
-            <w:proofErr w:type="spellEnd"/>
             <w:r>
               <w:rPr>
                 <w:rFonts w:ascii="Consolas" w:hAnsi="Consolas" w:cs="Consolas"/>
@@ -5428,7 +4383,6 @@
               </w:rPr>
               <w:t xml:space="preserve">            </w:t>
             </w:r>
-            <w:proofErr w:type="spellStart"/>
             <w:r>
               <w:rPr>
                 <w:rFonts w:ascii="Consolas" w:hAnsi="Consolas" w:cs="Consolas"/>
@@ -5447,18 +4401,7 @@
                 <w:szCs w:val="31"/>
                 <w:lang w:val="en-US"/>
               </w:rPr>
-              <w:t>.filesInput.addEventListener</w:t>
-            </w:r>
-            <w:proofErr w:type="spellEnd"/>
-            <w:r>
-              <w:rPr>
-                <w:rFonts w:ascii="Consolas" w:hAnsi="Consolas" w:cs="Consolas"/>
-                <w:color w:val="000000"/>
-                <w:sz w:val="16"/>
-                <w:szCs w:val="31"/>
-                <w:lang w:val="en-US"/>
-              </w:rPr>
-              <w:t>(</w:t>
+              <w:t>.filesInput.addEventListener(</w:t>
             </w:r>
             <w:r>
               <w:rPr>
@@ -5564,7 +4507,6 @@
               </w:rPr>
               <w:t xml:space="preserve">                </w:t>
             </w:r>
-            <w:proofErr w:type="spellStart"/>
             <w:r>
               <w:rPr>
                 <w:rFonts w:ascii="Consolas" w:hAnsi="Consolas" w:cs="Consolas"/>
@@ -5583,18 +4525,7 @@
                 <w:szCs w:val="31"/>
                 <w:lang w:val="en-US"/>
               </w:rPr>
-              <w:t>.previewImages</w:t>
-            </w:r>
-            <w:proofErr w:type="spellEnd"/>
-            <w:r>
-              <w:rPr>
-                <w:rFonts w:ascii="Consolas" w:hAnsi="Consolas" w:cs="Consolas"/>
-                <w:color w:val="000000"/>
-                <w:sz w:val="16"/>
-                <w:szCs w:val="31"/>
-                <w:lang w:val="en-US"/>
-              </w:rPr>
-              <w:t>();</w:t>
+              <w:t>.previewImages();</w:t>
             </w:r>
           </w:p>
           <w:p>
@@ -5756,7 +4687,6 @@
               </w:rPr>
               <w:t xml:space="preserve"> </w:t>
             </w:r>
-            <w:proofErr w:type="spellStart"/>
             <w:r>
               <w:rPr>
                 <w:rFonts w:ascii="Consolas" w:hAnsi="Consolas" w:cs="Consolas"/>
@@ -5765,18 +4695,7 @@
                 <w:szCs w:val="31"/>
                 <w:lang w:val="en-US"/>
               </w:rPr>
-              <w:t>previewImages</w:t>
-            </w:r>
-            <w:proofErr w:type="spellEnd"/>
-            <w:r>
-              <w:rPr>
-                <w:rFonts w:ascii="Consolas" w:hAnsi="Consolas" w:cs="Consolas"/>
-                <w:color w:val="000000"/>
-                <w:sz w:val="16"/>
-                <w:szCs w:val="31"/>
-                <w:lang w:val="en-US"/>
-              </w:rPr>
-              <w:t>():</w:t>
+              <w:t>previewImages():</w:t>
             </w:r>
             <w:r>
               <w:rPr>
@@ -5842,7 +4761,6 @@
               </w:rPr>
               <w:t xml:space="preserve">        </w:t>
             </w:r>
-            <w:proofErr w:type="spellStart"/>
             <w:r>
               <w:rPr>
                 <w:rFonts w:ascii="Consolas" w:hAnsi="Consolas" w:cs="Consolas"/>
@@ -5863,7 +4781,6 @@
               </w:rPr>
               <w:t>.filesPreviewWrapper.innerHTML</w:t>
             </w:r>
-            <w:proofErr w:type="spellEnd"/>
             <w:r>
               <w:rPr>
                 <w:rFonts w:ascii="Consolas" w:hAnsi="Consolas" w:cs="Consolas"/>
@@ -6012,7 +4929,6 @@
               </w:rPr>
               <w:t xml:space="preserve"> </w:t>
             </w:r>
-            <w:proofErr w:type="spellStart"/>
             <w:r>
               <w:rPr>
                 <w:rFonts w:ascii="Consolas" w:hAnsi="Consolas" w:cs="Consolas"/>
@@ -6031,18 +4947,7 @@
                 <w:szCs w:val="31"/>
                 <w:lang w:val="en-US"/>
               </w:rPr>
-              <w:t>.filesInput.files</w:t>
-            </w:r>
-            <w:proofErr w:type="spellEnd"/>
-            <w:r>
-              <w:rPr>
-                <w:rFonts w:ascii="Consolas" w:hAnsi="Consolas" w:cs="Consolas"/>
-                <w:color w:val="000000"/>
-                <w:sz w:val="16"/>
-                <w:szCs w:val="31"/>
-                <w:lang w:val="en-US"/>
-              </w:rPr>
-              <w:t>;</w:t>
+              <w:t>.filesInput.files;</w:t>
             </w:r>
           </w:p>
           <w:p>
@@ -6118,7 +5023,6 @@
               </w:rPr>
               <w:t xml:space="preserve"> </w:t>
             </w:r>
-            <w:proofErr w:type="spellStart"/>
             <w:r>
               <w:rPr>
                 <w:rFonts w:ascii="Consolas" w:hAnsi="Consolas" w:cs="Consolas"/>
@@ -6129,7 +5033,6 @@
               </w:rPr>
               <w:t>i</w:t>
             </w:r>
-            <w:proofErr w:type="spellEnd"/>
             <w:r>
               <w:rPr>
                 <w:rFonts w:ascii="Consolas" w:hAnsi="Consolas" w:cs="Consolas"/>
@@ -6180,7 +5083,6 @@
               </w:rPr>
               <w:t xml:space="preserve"> </w:t>
             </w:r>
-            <w:proofErr w:type="spellStart"/>
             <w:r>
               <w:rPr>
                 <w:rFonts w:ascii="Consolas" w:hAnsi="Consolas" w:cs="Consolas"/>
@@ -6191,7 +5093,6 @@
               </w:rPr>
               <w:t>i</w:t>
             </w:r>
-            <w:proofErr w:type="spellEnd"/>
             <w:r>
               <w:rPr>
                 <w:rFonts w:ascii="Consolas" w:hAnsi="Consolas" w:cs="Consolas"/>
@@ -6222,7 +5123,6 @@
               </w:rPr>
               <w:t xml:space="preserve"> </w:t>
             </w:r>
-            <w:proofErr w:type="spellStart"/>
             <w:r>
               <w:rPr>
                 <w:rFonts w:ascii="Consolas" w:hAnsi="Consolas" w:cs="Consolas"/>
@@ -6231,9 +5131,18 @@
                 <w:szCs w:val="31"/>
                 <w:lang w:val="en-US"/>
               </w:rPr>
-              <w:t>files.length</w:t>
-            </w:r>
-            <w:proofErr w:type="spellEnd"/>
+              <w:t>files.length;</w:t>
+            </w:r>
+            <w:r>
+              <w:rPr>
+                <w:rFonts w:ascii="Consolas" w:hAnsi="Consolas" w:cs="Consolas"/>
+                <w:color w:val="000000"/>
+                <w:sz w:val="8"/>
+                <w:szCs w:val="19"/>
+                <w:lang w:val="en-US"/>
+              </w:rPr>
+              <w:t xml:space="preserve"> </w:t>
+            </w:r>
             <w:r>
               <w:rPr>
                 <w:rFonts w:ascii="Consolas" w:hAnsi="Consolas" w:cs="Consolas"/>
@@ -6242,39 +5151,7 @@
                 <w:szCs w:val="31"/>
                 <w:lang w:val="en-US"/>
               </w:rPr>
-              <w:t>;</w:t>
-            </w:r>
-            <w:r>
-              <w:rPr>
-                <w:rFonts w:ascii="Consolas" w:hAnsi="Consolas" w:cs="Consolas"/>
-                <w:color w:val="000000"/>
-                <w:sz w:val="8"/>
-                <w:szCs w:val="19"/>
-                <w:lang w:val="en-US"/>
-              </w:rPr>
-              <w:t xml:space="preserve"> </w:t>
-            </w:r>
-            <w:proofErr w:type="spellStart"/>
-            <w:r>
-              <w:rPr>
-                <w:rFonts w:ascii="Consolas" w:hAnsi="Consolas" w:cs="Consolas"/>
-                <w:color w:val="000000"/>
-                <w:sz w:val="16"/>
-                <w:szCs w:val="31"/>
-                <w:lang w:val="en-US"/>
-              </w:rPr>
-              <w:t>i</w:t>
-            </w:r>
-            <w:proofErr w:type="spellEnd"/>
-            <w:r>
-              <w:rPr>
-                <w:rFonts w:ascii="Consolas" w:hAnsi="Consolas" w:cs="Consolas"/>
-                <w:color w:val="000000"/>
-                <w:sz w:val="16"/>
-                <w:szCs w:val="31"/>
-                <w:lang w:val="en-US"/>
-              </w:rPr>
-              <w:t>++)</w:t>
+              <w:t>i++)</w:t>
             </w:r>
             <w:r>
               <w:rPr>
@@ -6320,7 +5197,6 @@
               </w:rPr>
               <w:t xml:space="preserve">            </w:t>
             </w:r>
-            <w:proofErr w:type="spellStart"/>
             <w:r>
               <w:rPr>
                 <w:rFonts w:ascii="Consolas" w:hAnsi="Consolas" w:cs="Consolas"/>
@@ -6339,18 +5215,7 @@
                 <w:szCs w:val="31"/>
                 <w:lang w:val="en-US"/>
               </w:rPr>
-              <w:t>.previewImage</w:t>
-            </w:r>
-            <w:proofErr w:type="spellEnd"/>
-            <w:r>
-              <w:rPr>
-                <w:rFonts w:ascii="Consolas" w:hAnsi="Consolas" w:cs="Consolas"/>
-                <w:color w:val="000000"/>
-                <w:sz w:val="16"/>
-                <w:szCs w:val="31"/>
-                <w:lang w:val="en-US"/>
-              </w:rPr>
-              <w:t>(files[0]);</w:t>
+              <w:t>.previewImage(files[0]);</w:t>
             </w:r>
           </w:p>
           <w:p>
@@ -6478,7 +5343,6 @@
               </w:rPr>
               <w:t xml:space="preserve"> </w:t>
             </w:r>
-            <w:proofErr w:type="spellStart"/>
             <w:r>
               <w:rPr>
                 <w:rFonts w:ascii="Consolas" w:hAnsi="Consolas" w:cs="Consolas"/>
@@ -6487,18 +5351,7 @@
                 <w:szCs w:val="31"/>
                 <w:lang w:val="en-US"/>
               </w:rPr>
-              <w:t>previewImage</w:t>
-            </w:r>
-            <w:proofErr w:type="spellEnd"/>
-            <w:r>
-              <w:rPr>
-                <w:rFonts w:ascii="Consolas" w:hAnsi="Consolas" w:cs="Consolas"/>
-                <w:color w:val="000000"/>
-                <w:sz w:val="16"/>
-                <w:szCs w:val="31"/>
-                <w:lang w:val="en-US"/>
-              </w:rPr>
-              <w:t>(file:</w:t>
+              <w:t>previewImage(file:</w:t>
             </w:r>
             <w:r>
               <w:rPr>
@@ -6584,7 +5437,6 @@
               </w:rPr>
               <w:t xml:space="preserve"> </w:t>
             </w:r>
-            <w:proofErr w:type="spellStart"/>
             <w:r>
               <w:rPr>
                 <w:rFonts w:ascii="Consolas" w:hAnsi="Consolas" w:cs="Consolas"/>
@@ -6595,7 +5447,6 @@
               </w:rPr>
               <w:t>fileReader</w:t>
             </w:r>
-            <w:proofErr w:type="spellEnd"/>
             <w:r>
               <w:rPr>
                 <w:rFonts w:ascii="Consolas" w:hAnsi="Consolas" w:cs="Consolas"/>
@@ -6646,7 +5497,6 @@
               </w:rPr>
               <w:t xml:space="preserve"> </w:t>
             </w:r>
-            <w:proofErr w:type="spellStart"/>
             <w:r>
               <w:rPr>
                 <w:rFonts w:ascii="Consolas" w:hAnsi="Consolas" w:cs="Consolas"/>
@@ -6655,18 +5505,7 @@
                 <w:szCs w:val="31"/>
                 <w:lang w:val="en-US"/>
               </w:rPr>
-              <w:t>FileReader</w:t>
-            </w:r>
-            <w:proofErr w:type="spellEnd"/>
-            <w:r>
-              <w:rPr>
-                <w:rFonts w:ascii="Consolas" w:hAnsi="Consolas" w:cs="Consolas"/>
-                <w:color w:val="000000"/>
-                <w:sz w:val="16"/>
-                <w:szCs w:val="31"/>
-                <w:lang w:val="en-US"/>
-              </w:rPr>
-              <w:t>();</w:t>
+              <w:t>FileReader();</w:t>
             </w:r>
           </w:p>
           <w:p>
@@ -6692,7 +5531,6 @@
               </w:rPr>
               <w:t xml:space="preserve">        </w:t>
             </w:r>
-            <w:proofErr w:type="spellStart"/>
             <w:r>
               <w:rPr>
                 <w:rFonts w:ascii="Consolas" w:hAnsi="Consolas" w:cs="Consolas"/>
@@ -6701,18 +5539,7 @@
                 <w:szCs w:val="31"/>
                 <w:lang w:val="en-US"/>
               </w:rPr>
-              <w:t>fileReader.addEventListener</w:t>
-            </w:r>
-            <w:proofErr w:type="spellEnd"/>
-            <w:r>
-              <w:rPr>
-                <w:rFonts w:ascii="Consolas" w:hAnsi="Consolas" w:cs="Consolas"/>
-                <w:color w:val="000000"/>
-                <w:sz w:val="16"/>
-                <w:szCs w:val="31"/>
-                <w:lang w:val="en-US"/>
-              </w:rPr>
-              <w:t>(</w:t>
+              <w:t>fileReader.addEventListener(</w:t>
             </w:r>
             <w:r>
               <w:rPr>
@@ -6898,7 +5725,6 @@
               </w:rPr>
               <w:t xml:space="preserve"> </w:t>
             </w:r>
-            <w:proofErr w:type="spellStart"/>
             <w:r>
               <w:rPr>
                 <w:rFonts w:ascii="Consolas" w:hAnsi="Consolas" w:cs="Consolas"/>
@@ -6907,40 +5733,7 @@
                 <w:szCs w:val="31"/>
                 <w:lang w:val="en-US"/>
               </w:rPr>
-              <w:t>PreviewImage</w:t>
-            </w:r>
-            <w:proofErr w:type="spellEnd"/>
-            <w:r>
-              <w:rPr>
-                <w:rFonts w:ascii="Consolas" w:hAnsi="Consolas" w:cs="Consolas"/>
-                <w:color w:val="000000"/>
-                <w:sz w:val="16"/>
-                <w:szCs w:val="31"/>
-                <w:lang w:val="en-US"/>
-              </w:rPr>
-              <w:t>(</w:t>
-            </w:r>
-            <w:proofErr w:type="spellStart"/>
-            <w:r>
-              <w:rPr>
-                <w:rFonts w:ascii="Consolas" w:hAnsi="Consolas" w:cs="Consolas"/>
-                <w:color w:val="000000"/>
-                <w:sz w:val="16"/>
-                <w:szCs w:val="31"/>
-                <w:lang w:val="en-US"/>
-              </w:rPr>
-              <w:t>fileReader.result</w:t>
-            </w:r>
-            <w:proofErr w:type="spellEnd"/>
-            <w:r>
-              <w:rPr>
-                <w:rFonts w:ascii="Consolas" w:hAnsi="Consolas" w:cs="Consolas"/>
-                <w:color w:val="000000"/>
-                <w:sz w:val="16"/>
-                <w:szCs w:val="31"/>
-                <w:lang w:val="en-US"/>
-              </w:rPr>
-              <w:t>);</w:t>
+              <w:t>PreviewImage(fileReader.result);</w:t>
             </w:r>
           </w:p>
           <w:p>
@@ -6966,7 +5759,6 @@
               </w:rPr>
               <w:t xml:space="preserve">            </w:t>
             </w:r>
-            <w:proofErr w:type="spellStart"/>
             <w:r>
               <w:rPr>
                 <w:rFonts w:ascii="Consolas" w:hAnsi="Consolas" w:cs="Consolas"/>
@@ -6987,7 +5779,6 @@
               </w:rPr>
               <w:t>.filesPreviewWrapper.innerHTML</w:t>
             </w:r>
-            <w:proofErr w:type="spellEnd"/>
             <w:r>
               <w:rPr>
                 <w:rFonts w:ascii="Consolas" w:hAnsi="Consolas" w:cs="Consolas"/>
@@ -7018,7 +5809,6 @@
               </w:rPr>
               <w:t xml:space="preserve"> </w:t>
             </w:r>
-            <w:proofErr w:type="spellStart"/>
             <w:r>
               <w:rPr>
                 <w:rFonts w:ascii="Consolas" w:hAnsi="Consolas" w:cs="Consolas"/>
@@ -7027,18 +5817,7 @@
                 <w:szCs w:val="31"/>
                 <w:lang w:val="en-US"/>
               </w:rPr>
-              <w:t>image.toHtml</w:t>
-            </w:r>
-            <w:proofErr w:type="spellEnd"/>
-            <w:r>
-              <w:rPr>
-                <w:rFonts w:ascii="Consolas" w:hAnsi="Consolas" w:cs="Consolas"/>
-                <w:color w:val="000000"/>
-                <w:sz w:val="16"/>
-                <w:szCs w:val="31"/>
-                <w:lang w:val="en-US"/>
-              </w:rPr>
-              <w:t>();</w:t>
+              <w:t>image.toHtml();</w:t>
             </w:r>
           </w:p>
           <w:p>
@@ -7098,7 +5877,6 @@
               </w:rPr>
               <w:t xml:space="preserve">        </w:t>
             </w:r>
-            <w:proofErr w:type="spellStart"/>
             <w:r>
               <w:rPr>
                 <w:rFonts w:ascii="Consolas" w:hAnsi="Consolas" w:cs="Consolas"/>
@@ -7107,18 +5885,7 @@
                 <w:szCs w:val="31"/>
                 <w:lang w:val="en-US"/>
               </w:rPr>
-              <w:t>fileReader.readAsDataURL</w:t>
-            </w:r>
-            <w:proofErr w:type="spellEnd"/>
-            <w:r>
-              <w:rPr>
-                <w:rFonts w:ascii="Consolas" w:hAnsi="Consolas" w:cs="Consolas"/>
-                <w:color w:val="000000"/>
-                <w:sz w:val="16"/>
-                <w:szCs w:val="31"/>
-                <w:lang w:val="en-US"/>
-              </w:rPr>
-              <w:t>(file);</w:t>
+              <w:t>fileReader.readAsDataURL(file);</w:t>
             </w:r>
           </w:p>
           <w:p>
@@ -7206,7 +5973,6 @@
                 <w:lang w:val="en-US"/>
               </w:rPr>
             </w:pPr>
-            <w:proofErr w:type="spellStart"/>
             <w:r>
               <w:rPr>
                 <w:rFonts w:ascii="Consolas" w:hAnsi="Consolas" w:cs="Consolas"/>
@@ -7217,7 +5983,6 @@
               </w:rPr>
               <w:t>var</w:t>
             </w:r>
-            <w:proofErr w:type="spellEnd"/>
             <w:r>
               <w:rPr>
                 <w:rFonts w:ascii="Consolas" w:hAnsi="Consolas" w:cs="Consolas"/>
@@ -7288,7 +6053,6 @@
               </w:rPr>
               <w:t xml:space="preserve"> </w:t>
             </w:r>
-            <w:proofErr w:type="spellStart"/>
             <w:r>
               <w:rPr>
                 <w:rFonts w:ascii="Consolas" w:hAnsi="Consolas" w:cs="Consolas"/>
@@ -7297,18 +6061,7 @@
                 <w:szCs w:val="31"/>
                 <w:lang w:val="en-US"/>
               </w:rPr>
-              <w:t>FileApplication</w:t>
-            </w:r>
-            <w:proofErr w:type="spellEnd"/>
-            <w:r>
-              <w:rPr>
-                <w:rFonts w:ascii="Consolas" w:hAnsi="Consolas" w:cs="Consolas"/>
-                <w:color w:val="000000"/>
-                <w:sz w:val="16"/>
-                <w:szCs w:val="31"/>
-                <w:lang w:val="en-US"/>
-              </w:rPr>
-              <w:t>();</w:t>
+              <w:t>FileApplication();</w:t>
             </w:r>
           </w:p>
           <w:p>
@@ -7320,7 +6073,6 @@
                 <w:lang w:val="en-US"/>
               </w:rPr>
             </w:pPr>
-            <w:proofErr w:type="spellStart"/>
             <w:r>
               <w:rPr>
                 <w:rFonts w:ascii="Consolas" w:hAnsi="Consolas" w:cs="Consolas"/>
@@ -7329,19 +6081,10 @@
                 <w:szCs w:val="31"/>
                 <w:lang w:val="en-US"/>
               </w:rPr>
-              <w:t>app.run</w:t>
-            </w:r>
-            <w:proofErr w:type="spellEnd"/>
-            <w:r>
-              <w:rPr>
-                <w:rFonts w:ascii="Consolas" w:hAnsi="Consolas" w:cs="Consolas"/>
-                <w:color w:val="000000"/>
-                <w:sz w:val="16"/>
-                <w:szCs w:val="31"/>
-                <w:lang w:val="en-US"/>
-              </w:rPr>
-              <w:t>();</w:t>
-            </w:r>
+              <w:t>app.run();</w:t>
+            </w:r>
+            <w:bookmarkEnd w:id="9"/>
+            <w:bookmarkEnd w:id="10"/>
           </w:p>
         </w:tc>
       </w:tr>
@@ -7363,37 +6106,12 @@
         </w:rPr>
         <w:t xml:space="preserve">Go back to </w:t>
       </w:r>
-      <w:proofErr w:type="spellStart"/>
       <w:r>
         <w:rPr>
           <w:i/>
           <w:lang w:val="en-US"/>
         </w:rPr>
-        <w:t>src</w:t>
-      </w:r>
-      <w:proofErr w:type="spellEnd"/>
-      <w:r>
-        <w:rPr>
-          <w:i/>
-          <w:lang w:val="en-US"/>
-        </w:rPr>
-        <w:t>/</w:t>
-      </w:r>
-      <w:proofErr w:type="spellStart"/>
-      <w:r>
-        <w:rPr>
-          <w:i/>
-          <w:lang w:val="en-US"/>
-        </w:rPr>
-        <w:t>main.ts</w:t>
-      </w:r>
-      <w:proofErr w:type="spellEnd"/>
-      <w:r>
-        <w:rPr>
-          <w:i/>
-          <w:lang w:val="en-US"/>
-        </w:rPr>
-        <w:t xml:space="preserve"> </w:t>
+        <w:t xml:space="preserve">src/main.ts </w:t>
       </w:r>
       <w:r>
         <w:rPr>
@@ -7496,21 +6214,7 @@
         <w:rPr>
           <w:lang w:val="en-US"/>
         </w:rPr>
-        <w:t xml:space="preserve"> tells you that there seems to be something missing, the </w:t>
-      </w:r>
-      <w:proofErr w:type="spellStart"/>
-      <w:r>
-        <w:rPr>
-          <w:lang w:val="en-US"/>
-        </w:rPr>
-        <w:t>PreviewImage</w:t>
-      </w:r>
-      <w:proofErr w:type="spellEnd"/>
-      <w:r>
-        <w:rPr>
-          <w:lang w:val="en-US"/>
-        </w:rPr>
-        <w:t>-class. That’s the class we will implement and explain in more detail.</w:t>
+        <w:t xml:space="preserve"> tells you that there seems to be something missing, the PreviewImage-class. That’s the class we will implement and explain in more detail.</w:t>
       </w:r>
     </w:p>
     <w:p>
@@ -7592,7 +6296,6 @@
         </w:rPr>
         <w:t xml:space="preserve">mpty class called </w:t>
       </w:r>
-      <w:proofErr w:type="spellStart"/>
       <w:r>
         <w:rPr>
           <w:i/>
@@ -7600,7 +6303,6 @@
         </w:rPr>
         <w:t>PreviewImage</w:t>
       </w:r>
-      <w:proofErr w:type="spellEnd"/>
       <w:r>
         <w:rPr>
           <w:lang w:val="en-US"/>
@@ -7641,21 +6343,7 @@
         <w:rPr>
           <w:lang w:val="en-US"/>
         </w:rPr>
-        <w:t xml:space="preserve">is a great tool to </w:t>
-      </w:r>
-      <w:proofErr w:type="spellStart"/>
-      <w:r>
-        <w:rPr>
-          <w:lang w:val="en-US"/>
-        </w:rPr>
-        <w:t>transpile</w:t>
-      </w:r>
-      <w:proofErr w:type="spellEnd"/>
-      <w:r>
-        <w:rPr>
-          <w:lang w:val="en-US"/>
-        </w:rPr>
-        <w:t xml:space="preserve"> it</w:t>
+        <w:t>is a great tool to transpile it</w:t>
       </w:r>
       <w:r>
         <w:rPr>
@@ -7691,7 +6379,8 @@
                 <w:szCs w:val="19"/>
               </w:rPr>
             </w:pPr>
-            <w:proofErr w:type="spellStart"/>
+            <w:bookmarkStart w:id="11" w:name="OLE_LINK17"/>
+            <w:bookmarkStart w:id="12" w:name="OLE_LINK18"/>
             <w:r>
               <w:rPr>
                 <w:rFonts w:ascii="Consolas" w:hAnsi="Consolas" w:cs="Consolas"/>
@@ -7702,7 +6391,6 @@
               <w:lastRenderedPageBreak/>
               <w:t>class</w:t>
             </w:r>
-            <w:proofErr w:type="spellEnd"/>
             <w:r>
               <w:rPr>
                 <w:rFonts w:ascii="Consolas" w:hAnsi="Consolas" w:cs="Consolas"/>
@@ -7712,7 +6400,6 @@
               </w:rPr>
               <w:t xml:space="preserve"> </w:t>
             </w:r>
-            <w:proofErr w:type="spellStart"/>
             <w:r>
               <w:rPr>
                 <w:rFonts w:ascii="Consolas" w:hAnsi="Consolas" w:cs="Consolas"/>
@@ -7722,7 +6409,6 @@
               </w:rPr>
               <w:t>PreviewImage</w:t>
             </w:r>
-            <w:proofErr w:type="spellEnd"/>
             <w:r>
               <w:rPr>
                 <w:rFonts w:ascii="Consolas" w:hAnsi="Consolas" w:cs="Consolas"/>
@@ -7773,6 +6459,8 @@
               </w:rPr>
               <w:t>}</w:t>
             </w:r>
+            <w:bookmarkEnd w:id="11"/>
+            <w:bookmarkEnd w:id="12"/>
           </w:p>
         </w:tc>
       </w:tr>
@@ -7810,15 +6498,7 @@
         <w:rPr>
           <w:lang w:val="en-US"/>
         </w:rPr>
-        <w:t xml:space="preserve"> as a string and expose a function to generate the HTML for an image t</w:t>
-      </w:r>
-      <w:bookmarkStart w:id="8" w:name="_GoBack"/>
-      <w:bookmarkEnd w:id="8"/>
-      <w:r>
-        <w:rPr>
-          <w:lang w:val="en-US"/>
-        </w:rPr>
-        <w:t xml:space="preserve">hat can be used as preview. Therefore we need to have a constructor that can store the </w:t>
+        <w:t xml:space="preserve"> as a string and expose a function to generate the HTML for an image that can be used as preview. Therefore we need to have a constructor that can store the </w:t>
       </w:r>
       <w:r>
         <w:rPr>
@@ -7884,7 +6564,7 @@
                 <w:szCs w:val="19"/>
               </w:rPr>
             </w:pPr>
-            <w:proofErr w:type="spellStart"/>
+            <w:bookmarkStart w:id="13" w:name="_Hlk484413645"/>
             <w:r>
               <w:rPr>
                 <w:rFonts w:ascii="Consolas" w:hAnsi="Consolas" w:cs="Consolas"/>
@@ -7894,7 +6574,6 @@
               </w:rPr>
               <w:t>constructor</w:t>
             </w:r>
-            <w:proofErr w:type="spellEnd"/>
             <w:r>
               <w:rPr>
                 <w:rFonts w:ascii="Consolas" w:hAnsi="Consolas" w:cs="Consolas"/>
@@ -7997,6 +6676,7 @@
           </w:p>
         </w:tc>
       </w:tr>
+      <w:bookmarkEnd w:id="13"/>
     </w:tbl>
     <w:p>
       <w:pPr>
@@ -8039,21 +6719,7 @@
         <w:rPr>
           <w:lang w:val="en-US"/>
         </w:rPr>
-        <w:t xml:space="preserve">Try changing the value when the </w:t>
-      </w:r>
-      <w:proofErr w:type="spellStart"/>
-      <w:r>
-        <w:rPr>
-          <w:lang w:val="en-US"/>
-        </w:rPr>
-        <w:t>PreviewImage</w:t>
-      </w:r>
-      <w:proofErr w:type="spellEnd"/>
-      <w:r>
-        <w:rPr>
-          <w:lang w:val="en-US"/>
-        </w:rPr>
-        <w:t xml:space="preserve"> is being called and see how Visual Studio shows that it’s wrong.</w:t>
+        <w:t>Try changing the value when the PreviewImage is being called and see how Visual Studio shows that it’s wrong.</w:t>
       </w:r>
     </w:p>
     <w:p>
@@ -8114,6 +6780,8 @@
                 <w:lang w:val="en-US"/>
               </w:rPr>
             </w:pPr>
+            <w:bookmarkStart w:id="14" w:name="OLE_LINK22"/>
+            <w:bookmarkStart w:id="15" w:name="OLE_LINK23"/>
             <w:r>
               <w:rPr>
                 <w:rFonts w:ascii="Consolas" w:hAnsi="Consolas" w:cs="Consolas"/>
@@ -8134,7 +6802,6 @@
               </w:rPr>
               <w:t xml:space="preserve"> </w:t>
             </w:r>
-            <w:proofErr w:type="spellStart"/>
             <w:r>
               <w:rPr>
                 <w:rFonts w:ascii="Consolas" w:hAnsi="Consolas" w:cs="Consolas"/>
@@ -8143,18 +6810,7 @@
                 <w:szCs w:val="31"/>
                 <w:lang w:val="en-US"/>
               </w:rPr>
-              <w:t>toHtml</w:t>
-            </w:r>
-            <w:proofErr w:type="spellEnd"/>
-            <w:r>
-              <w:rPr>
-                <w:rFonts w:ascii="Consolas" w:hAnsi="Consolas" w:cs="Consolas"/>
-                <w:color w:val="000000"/>
-                <w:sz w:val="20"/>
-                <w:szCs w:val="31"/>
-                <w:lang w:val="en-US"/>
-              </w:rPr>
-              <w:t>():</w:t>
+              <w:t>toHtml():</w:t>
             </w:r>
             <w:r>
               <w:rPr>
@@ -8272,9 +6928,28 @@
                 <w:szCs w:val="31"/>
                 <w:lang w:val="en-US"/>
               </w:rPr>
-              <w:t xml:space="preserve">                &lt;</w:t>
-            </w:r>
-            <w:proofErr w:type="spellStart"/>
+              <w:t xml:space="preserve">                &lt;img src="${</w:t>
+            </w:r>
+            <w:r>
+              <w:rPr>
+                <w:rFonts w:ascii="Consolas" w:hAnsi="Consolas" w:cs="Consolas"/>
+                <w:color w:val="0000FF"/>
+                <w:sz w:val="20"/>
+                <w:szCs w:val="31"/>
+                <w:lang w:val="en-US"/>
+              </w:rPr>
+              <w:t>this</w:t>
+            </w:r>
+            <w:r>
+              <w:rPr>
+                <w:rFonts w:ascii="Consolas" w:hAnsi="Consolas" w:cs="Consolas"/>
+                <w:color w:val="000000"/>
+                <w:sz w:val="20"/>
+                <w:szCs w:val="31"/>
+                <w:lang w:val="en-US"/>
+              </w:rPr>
+              <w:t>.url</w:t>
+            </w:r>
             <w:r>
               <w:rPr>
                 <w:rFonts w:ascii="Consolas" w:hAnsi="Consolas" w:cs="Consolas"/>
@@ -8283,92 +6958,7 @@
                 <w:szCs w:val="31"/>
                 <w:lang w:val="en-US"/>
               </w:rPr>
-              <w:t>img</w:t>
-            </w:r>
-            <w:proofErr w:type="spellEnd"/>
-            <w:r>
-              <w:rPr>
-                <w:rFonts w:ascii="Consolas" w:hAnsi="Consolas" w:cs="Consolas"/>
-                <w:color w:val="A31515"/>
-                <w:sz w:val="20"/>
-                <w:szCs w:val="31"/>
-                <w:lang w:val="en-US"/>
-              </w:rPr>
-              <w:t xml:space="preserve"> </w:t>
-            </w:r>
-            <w:proofErr w:type="spellStart"/>
-            <w:r>
-              <w:rPr>
-                <w:rFonts w:ascii="Consolas" w:hAnsi="Consolas" w:cs="Consolas"/>
-                <w:color w:val="A31515"/>
-                <w:sz w:val="20"/>
-                <w:szCs w:val="31"/>
-                <w:lang w:val="en-US"/>
-              </w:rPr>
-              <w:t>src</w:t>
-            </w:r>
-            <w:proofErr w:type="spellEnd"/>
-            <w:r>
-              <w:rPr>
-                <w:rFonts w:ascii="Consolas" w:hAnsi="Consolas" w:cs="Consolas"/>
-                <w:color w:val="A31515"/>
-                <w:sz w:val="20"/>
-                <w:szCs w:val="31"/>
-                <w:lang w:val="en-US"/>
-              </w:rPr>
-              <w:t>="${</w:t>
-            </w:r>
-            <w:r>
-              <w:rPr>
-                <w:rFonts w:ascii="Consolas" w:hAnsi="Consolas" w:cs="Consolas"/>
-                <w:color w:val="0000FF"/>
-                <w:sz w:val="20"/>
-                <w:szCs w:val="31"/>
-                <w:lang w:val="en-US"/>
-              </w:rPr>
-              <w:t>this</w:t>
-            </w:r>
-            <w:r>
-              <w:rPr>
-                <w:rFonts w:ascii="Consolas" w:hAnsi="Consolas" w:cs="Consolas"/>
-                <w:color w:val="000000"/>
-                <w:sz w:val="20"/>
-                <w:szCs w:val="31"/>
-                <w:lang w:val="en-US"/>
-              </w:rPr>
-              <w:t>.url</w:t>
-            </w:r>
-            <w:r>
-              <w:rPr>
-                <w:rFonts w:ascii="Consolas" w:hAnsi="Consolas" w:cs="Consolas"/>
-                <w:color w:val="A31515"/>
-                <w:sz w:val="20"/>
-                <w:szCs w:val="31"/>
-                <w:lang w:val="en-US"/>
-              </w:rPr>
-              <w:t>}" class="</w:t>
-            </w:r>
-            <w:proofErr w:type="spellStart"/>
-            <w:r>
-              <w:rPr>
-                <w:rFonts w:ascii="Consolas" w:hAnsi="Consolas" w:cs="Consolas"/>
-                <w:color w:val="A31515"/>
-                <w:sz w:val="20"/>
-                <w:szCs w:val="31"/>
-                <w:lang w:val="en-US"/>
-              </w:rPr>
-              <w:t>img</w:t>
-            </w:r>
-            <w:proofErr w:type="spellEnd"/>
-            <w:r>
-              <w:rPr>
-                <w:rFonts w:ascii="Consolas" w:hAnsi="Consolas" w:cs="Consolas"/>
-                <w:color w:val="A31515"/>
-                <w:sz w:val="20"/>
-                <w:szCs w:val="31"/>
-                <w:lang w:val="en-US"/>
-              </w:rPr>
-              <w:t>-fluid" /&gt;</w:t>
+              <w:t>}" class="img-fluid" /&gt;</w:t>
             </w:r>
           </w:p>
           <w:p>
@@ -8433,6 +7023,8 @@
               </w:rPr>
               <w:t>}</w:t>
             </w:r>
+            <w:bookmarkEnd w:id="14"/>
+            <w:bookmarkEnd w:id="15"/>
           </w:p>
         </w:tc>
       </w:tr>
@@ -8686,21 +7278,7 @@
         <w:rPr>
           <w:lang w:val="en-US"/>
         </w:rPr>
-        <w:t xml:space="preserve"> The final part of this lab will focus on running </w:t>
-      </w:r>
-      <w:proofErr w:type="spellStart"/>
-      <w:r>
-        <w:rPr>
-          <w:lang w:val="en-US"/>
-        </w:rPr>
-        <w:t>npm</w:t>
-      </w:r>
-      <w:proofErr w:type="spellEnd"/>
-      <w:r>
-        <w:rPr>
-          <w:lang w:val="en-US"/>
-        </w:rPr>
-        <w:t xml:space="preserve"> and gulp from VSTS.</w:t>
+        <w:t xml:space="preserve"> The final part of this lab will focus on running npm and gulp from VSTS.</w:t>
       </w:r>
     </w:p>
     <w:p>
@@ -8786,57 +7364,41 @@
         <w:rPr>
           <w:lang w:val="en-US"/>
         </w:rPr>
-        <w:t xml:space="preserve">To begin with we need to ensure that the build server restores all the tools it needs, and the tools is managed by </w:t>
-      </w:r>
-      <w:proofErr w:type="spellStart"/>
-      <w:r>
-        <w:rPr>
+        <w:t xml:space="preserve">To begin with we need to ensure that the build server restores all the tools it needs, and the tools is managed by npm. </w:t>
+      </w:r>
+      <w:r>
+        <w:rPr>
+          <w:lang w:val="en-US"/>
+        </w:rPr>
+        <w:t xml:space="preserve">In VSTS there is a built in build task that does this for us. Click </w:t>
+      </w:r>
+      <w:r>
+        <w:rPr>
+          <w:i/>
+          <w:lang w:val="en-US"/>
+        </w:rPr>
+        <w:t>Add build step…</w:t>
+      </w:r>
+      <w:r>
+        <w:rPr>
+          <w:i/>
+          <w:lang w:val="en-US"/>
+        </w:rPr>
+        <w:t xml:space="preserve"> </w:t>
+      </w:r>
+      <w:r>
+        <w:rPr>
+          <w:lang w:val="en-US"/>
+        </w:rPr>
+        <w:t xml:space="preserve">and locate the </w:t>
+      </w:r>
+      <w:r>
+        <w:rPr>
+          <w:i/>
           <w:lang w:val="en-US"/>
         </w:rPr>
         <w:t>npm</w:t>
       </w:r>
-      <w:proofErr w:type="spellEnd"/>
-      <w:r>
-        <w:rPr>
-          <w:lang w:val="en-US"/>
-        </w:rPr>
-        <w:t xml:space="preserve">. </w:t>
-      </w:r>
-      <w:r>
-        <w:rPr>
-          <w:lang w:val="en-US"/>
-        </w:rPr>
-        <w:t xml:space="preserve">In VSTS there is a built in build task that does this for us. Click </w:t>
-      </w:r>
-      <w:r>
-        <w:rPr>
-          <w:i/>
-          <w:lang w:val="en-US"/>
-        </w:rPr>
-        <w:t>Add build step…</w:t>
-      </w:r>
-      <w:r>
-        <w:rPr>
-          <w:i/>
-          <w:lang w:val="en-US"/>
-        </w:rPr>
-        <w:t xml:space="preserve"> </w:t>
-      </w:r>
-      <w:r>
-        <w:rPr>
-          <w:lang w:val="en-US"/>
-        </w:rPr>
-        <w:t xml:space="preserve">and locate the </w:t>
-      </w:r>
-      <w:proofErr w:type="spellStart"/>
-      <w:r>
-        <w:rPr>
-          <w:i/>
-          <w:lang w:val="en-US"/>
-        </w:rPr>
-        <w:t>npm</w:t>
-      </w:r>
-      <w:proofErr w:type="spellEnd"/>
       <w:r>
         <w:rPr>
           <w:lang w:val="en-US"/>
@@ -8935,35 +7497,7 @@
         <w:rPr>
           <w:lang w:val="en-US"/>
         </w:rPr>
-        <w:t xml:space="preserve">The </w:t>
-      </w:r>
-      <w:proofErr w:type="spellStart"/>
-      <w:r>
-        <w:rPr>
-          <w:lang w:val="en-US"/>
-        </w:rPr>
-        <w:t>npm</w:t>
-      </w:r>
-      <w:proofErr w:type="spellEnd"/>
-      <w:r>
-        <w:rPr>
-          <w:lang w:val="en-US"/>
-        </w:rPr>
-        <w:t xml:space="preserve"> task needs to be rearranged and configured. Move it right after the first </w:t>
-      </w:r>
-      <w:proofErr w:type="spellStart"/>
-      <w:r>
-        <w:rPr>
-          <w:lang w:val="en-US"/>
-        </w:rPr>
-        <w:t>dotnet</w:t>
-      </w:r>
-      <w:proofErr w:type="spellEnd"/>
-      <w:r>
-        <w:rPr>
-          <w:lang w:val="en-US"/>
-        </w:rPr>
-        <w:t xml:space="preserve"> task and set the </w:t>
+        <w:t xml:space="preserve">The npm task needs to be rearranged and configured. Move it right after the first dotnet task and set the </w:t>
       </w:r>
       <w:r>
         <w:rPr>
@@ -8978,31 +7512,13 @@
         </w:rPr>
         <w:t xml:space="preserve"> to </w:t>
       </w:r>
-      <w:proofErr w:type="spellStart"/>
       <w:r>
         <w:rPr>
           <w:i/>
           <w:lang w:val="en-US"/>
         </w:rPr>
-        <w:t>src</w:t>
-      </w:r>
-      <w:proofErr w:type="spellEnd"/>
-      <w:r>
-        <w:rPr>
-          <w:i/>
-          <w:lang w:val="en-US"/>
-        </w:rPr>
-        <w:t>/</w:t>
-      </w:r>
-      <w:proofErr w:type="spellStart"/>
-      <w:r>
-        <w:rPr>
-          <w:i/>
-          <w:lang w:val="en-US"/>
-        </w:rPr>
-        <w:t>WebbenVNext</w:t>
-      </w:r>
-      <w:proofErr w:type="spellEnd"/>
+        <w:t>src/WebbenVNext</w:t>
+      </w:r>
       <w:r>
         <w:rPr>
           <w:i/>
@@ -9083,41 +7599,13 @@
         <w:rPr>
           <w:lang w:val="en-US"/>
         </w:rPr>
-        <w:t xml:space="preserve">, place it after the </w:t>
-      </w:r>
-      <w:proofErr w:type="spellStart"/>
-      <w:r>
-        <w:rPr>
-          <w:lang w:val="en-US"/>
-        </w:rPr>
-        <w:t>npm</w:t>
-      </w:r>
-      <w:proofErr w:type="spellEnd"/>
-      <w:r>
-        <w:rPr>
-          <w:lang w:val="en-US"/>
-        </w:rPr>
-        <w:t xml:space="preserve"> task</w:t>
-      </w:r>
-      <w:r>
-        <w:rPr>
-          <w:lang w:val="en-US"/>
-        </w:rPr>
-        <w:t xml:space="preserve">. Follow the same concept as you did for </w:t>
-      </w:r>
-      <w:proofErr w:type="spellStart"/>
-      <w:r>
-        <w:rPr>
-          <w:lang w:val="en-US"/>
-        </w:rPr>
-        <w:t>npm</w:t>
-      </w:r>
-      <w:proofErr w:type="spellEnd"/>
-      <w:r>
-        <w:rPr>
-          <w:lang w:val="en-US"/>
-        </w:rPr>
-        <w:t>. The gulp task is located under</w:t>
+        <w:t>, place it after the npm task</w:t>
+      </w:r>
+      <w:r>
+        <w:rPr>
+          <w:lang w:val="en-US"/>
+        </w:rPr>
+        <w:t>. Follow the same concept as you did for npm. The gulp task is located under</w:t>
       </w:r>
       <w:r>
         <w:rPr>
@@ -9261,35 +7749,7 @@
         <w:rPr>
           <w:lang w:val="en-US"/>
         </w:rPr>
-        <w:t xml:space="preserve">Finish up by saving your work and commit the changes you have done throughout this lab. If it works correct VSTS should </w:t>
-      </w:r>
-      <w:proofErr w:type="spellStart"/>
-      <w:r>
-        <w:rPr>
-          <w:lang w:val="en-US"/>
-        </w:rPr>
-        <w:t>transpile</w:t>
-      </w:r>
-      <w:proofErr w:type="spellEnd"/>
-      <w:r>
-        <w:rPr>
-          <w:lang w:val="en-US"/>
-        </w:rPr>
-        <w:t xml:space="preserve"> your </w:t>
-      </w:r>
-      <w:proofErr w:type="spellStart"/>
-      <w:r>
-        <w:rPr>
-          <w:lang w:val="en-US"/>
-        </w:rPr>
-        <w:t>TypeScript</w:t>
-      </w:r>
-      <w:proofErr w:type="spellEnd"/>
-      <w:r>
-        <w:rPr>
-          <w:lang w:val="en-US"/>
-        </w:rPr>
-        <w:t xml:space="preserve"> to JavaScript using Gulp and the final app.js will be published to Azure.</w:t>
+        <w:t>Finish up by saving your work and commit the changes you have done throughout this lab. If it works correct VSTS should transpile your TypeScript to JavaScript using Gulp and the final app.js will be published to Azure.</w:t>
       </w:r>
     </w:p>
     <w:p>
@@ -9479,151 +7939,14 @@
         </w:rPr>
         <w:t xml:space="preserve"> of the upload while the image is being uploaded.</w:t>
       </w:r>
-    </w:p>
-    <w:p>
-      <w:pPr>
-        <w:pStyle w:val="Heading2"/>
-        <w:rPr>
-          <w:lang w:val="en-US"/>
-        </w:rPr>
-      </w:pPr>
-      <w:r>
-        <w:rPr>
-          <w:lang w:val="en-US"/>
-        </w:rPr>
-        <w:t xml:space="preserve">Sessions during </w:t>
-      </w:r>
-      <w:proofErr w:type="spellStart"/>
-      <w:r>
-        <w:rPr>
-          <w:lang w:val="en-US"/>
-        </w:rPr>
-        <w:t>TechDays</w:t>
-      </w:r>
-      <w:proofErr w:type="spellEnd"/>
-    </w:p>
-    <w:p>
-      <w:pPr>
-        <w:rPr>
-          <w:lang w:val="en-US"/>
-        </w:rPr>
-      </w:pPr>
-      <w:r>
-        <w:rPr>
-          <w:lang w:val="en-US"/>
-        </w:rPr>
-        <w:t xml:space="preserve">If you wish to dig deeper into the subjects that you’ve learned throughout this lab, here are some suggestions of related sessions during </w:t>
-      </w:r>
-      <w:proofErr w:type="spellStart"/>
-      <w:r>
-        <w:rPr>
-          <w:lang w:val="en-US"/>
-        </w:rPr>
-        <w:t>TechDays</w:t>
-      </w:r>
-      <w:proofErr w:type="spellEnd"/>
-      <w:r>
-        <w:rPr>
-          <w:lang w:val="en-US"/>
-        </w:rPr>
-        <w:t>.</w:t>
-      </w:r>
-    </w:p>
-    <w:p>
-      <w:pPr>
-        <w:pStyle w:val="ListParagraph"/>
-        <w:numPr>
-          <w:ilvl w:val="0"/>
-          <w:numId w:val="29"/>
-        </w:numPr>
-        <w:rPr>
-          <w:lang w:val="en-US"/>
-        </w:rPr>
-      </w:pPr>
-      <w:r>
-        <w:rPr>
-          <w:lang w:val="en-US"/>
-        </w:rPr>
-        <w:t>Write TypeScript With Visual Studio Code, Rachel Appel</w:t>
-      </w:r>
-      <w:r>
-        <w:rPr>
-          <w:lang w:val="en-US"/>
-        </w:rPr>
-        <w:t xml:space="preserve"> (</w:t>
-      </w:r>
-      <w:hyperlink r:id="rId27" w:history="1">
-        <w:r>
-          <w:rPr>
-            <w:rStyle w:val="Hyperlink"/>
-            <w:lang w:val="en-US"/>
-          </w:rPr>
-          <w:t>http://tdswe.se/session/write-typescript-with-visual-studio-code-level-200/</w:t>
-        </w:r>
-      </w:hyperlink>
-      <w:r>
-        <w:rPr>
-          <w:lang w:val="en-US"/>
-        </w:rPr>
-        <w:t>)</w:t>
-      </w:r>
-    </w:p>
-    <w:p>
-      <w:pPr>
-        <w:pStyle w:val="ListParagraph"/>
-        <w:numPr>
-          <w:ilvl w:val="0"/>
-          <w:numId w:val="29"/>
-        </w:numPr>
-        <w:rPr>
-          <w:lang w:val="en-US"/>
-        </w:rPr>
-      </w:pPr>
-      <w:r>
-        <w:rPr>
-          <w:lang w:val="en-US"/>
-        </w:rPr>
-        <w:t>I say a "front-e</w:t>
-      </w:r>
-      <w:r>
-        <w:rPr>
-          <w:lang w:val="en-US"/>
-        </w:rPr>
-        <w:t>nd build pipeline" – You say wa</w:t>
-      </w:r>
-      <w:r>
-        <w:rPr>
-          <w:lang w:val="en-US"/>
-        </w:rPr>
-        <w:t>t!?</w:t>
-      </w:r>
-      <w:r>
-        <w:rPr>
-          <w:lang w:val="en-US"/>
-        </w:rPr>
-        <w:t>, Chris Klug (</w:t>
-      </w:r>
-      <w:hyperlink r:id="rId28" w:history="1">
-        <w:r>
-          <w:rPr>
-            <w:rStyle w:val="Hyperlink"/>
-            <w:lang w:val="en-US"/>
-          </w:rPr>
-          <w:t>http://tdswe.se/session/i-say-a-front-end-build-pipeline-you-say-wat/</w:t>
-        </w:r>
-      </w:hyperlink>
-      <w:r>
-        <w:rPr>
-          <w:lang w:val="en-US"/>
-        </w:rPr>
-        <w:t>)</w:t>
-      </w:r>
+      <w:bookmarkStart w:id="16" w:name="_GoBack"/>
+      <w:bookmarkEnd w:id="16"/>
     </w:p>
     <w:sectPr>
-      <w:headerReference w:type="default" r:id="rId29"/>
-      <w:footerReference w:type="default" r:id="rId30"/>
-      <w:headerReference w:type="first" r:id="rId31"/>
-      <w:footerReference w:type="first" r:id="rId32"/>
+      <w:headerReference w:type="default" r:id="rId27"/>
+      <w:footerReference w:type="default" r:id="rId28"/>
+      <w:headerReference w:type="first" r:id="rId29"/>
+      <w:footerReference w:type="first" r:id="rId30"/>
       <w:pgSz w:w="11906" w:h="16838" w:code="9"/>
       <w:pgMar w:top="2835" w:right="1418" w:bottom="1276" w:left="1985" w:header="709" w:footer="709" w:gutter="0"/>
       <w:cols w:space="708"/>
@@ -9779,7 +8102,7 @@
                                   <w:sz w:val="16"/>
                                   <w:szCs w:val="16"/>
                                 </w:rPr>
-                                <w:t>10</w:t>
+                                <w:t>13</w:t>
                               </w:r>
                               <w:r>
                                 <w:rPr>
@@ -9871,7 +8194,7 @@
                             <w:sz w:val="16"/>
                             <w:szCs w:val="16"/>
                           </w:rPr>
-                          <w:t>10</w:t>
+                          <w:t>13</w:t>
                         </w:r>
                         <w:r>
                           <w:rPr>
@@ -15420,7 +13743,7 @@
 </file>
 
 <file path=customXml/itemProps4.xml><?xml version="1.0" encoding="utf-8"?>
-<ds:datastoreItem xmlns:ds="http://schemas.openxmlformats.org/officeDocument/2006/customXml" ds:itemID="{2A7AEA91-A138-4DCB-B018-9DE7F552AF29}">
+<ds:datastoreItem xmlns:ds="http://schemas.openxmlformats.org/officeDocument/2006/customXml" ds:itemID="{68C56C1C-3101-460C-95DE-C720FFABEA99}">
   <ds:schemaRefs>
     <ds:schemaRef ds:uri="http://schemas.openxmlformats.org/officeDocument/2006/bibliography"/>
   </ds:schemaRefs>

</xml_diff>

<commit_message>
Update lab instructions for VSTS
</commit_message>
<xml_diff>
--- a/docs/Lab3.docx
+++ b/docs/Lab3.docx
@@ -42,12 +42,28 @@
           <w:lang w:val="en-US"/>
         </w:rPr>
       </w:pPr>
-      <w:r>
-        <w:rPr>
-          <w:lang w:val="en-US"/>
-        </w:rPr>
-        <w:t>Webben vNext</w:t>
-      </w:r>
+      <w:proofErr w:type="spellStart"/>
+      <w:r>
+        <w:rPr>
+          <w:lang w:val="en-US"/>
+        </w:rPr>
+        <w:t>Webben</w:t>
+      </w:r>
+      <w:proofErr w:type="spellEnd"/>
+      <w:r>
+        <w:rPr>
+          <w:lang w:val="en-US"/>
+        </w:rPr>
+        <w:t xml:space="preserve"> </w:t>
+      </w:r>
+      <w:proofErr w:type="spellStart"/>
+      <w:r>
+        <w:rPr>
+          <w:lang w:val="en-US"/>
+        </w:rPr>
+        <w:t>vNext</w:t>
+      </w:r>
+      <w:proofErr w:type="spellEnd"/>
     </w:p>
     <w:p>
       <w:pPr>
@@ -232,7 +248,21 @@
         <w:rPr>
           <w:lang w:val="en-US"/>
         </w:rPr>
-        <w:t>Configure the front en build pipeline</w:t>
+        <w:t xml:space="preserve">Configure the front </w:t>
+      </w:r>
+      <w:proofErr w:type="spellStart"/>
+      <w:r>
+        <w:rPr>
+          <w:lang w:val="en-US"/>
+        </w:rPr>
+        <w:t>en</w:t>
+      </w:r>
+      <w:proofErr w:type="spellEnd"/>
+      <w:r>
+        <w:rPr>
+          <w:lang w:val="en-US"/>
+        </w:rPr>
+        <w:t xml:space="preserve"> build pipeline</w:t>
       </w:r>
     </w:p>
     <w:p>
@@ -269,7 +299,21 @@
         <w:rPr>
           <w:lang w:val="en-US"/>
         </w:rPr>
-        <w:t xml:space="preserve"> is called transpiling, a combination of “transforming” and “compiling”.</w:t>
+        <w:t xml:space="preserve"> is called </w:t>
+      </w:r>
+      <w:proofErr w:type="spellStart"/>
+      <w:r>
+        <w:rPr>
+          <w:lang w:val="en-US"/>
+        </w:rPr>
+        <w:t>transpiling</w:t>
+      </w:r>
+      <w:proofErr w:type="spellEnd"/>
+      <w:r>
+        <w:rPr>
+          <w:lang w:val="en-US"/>
+        </w:rPr>
+        <w:t>, a combination of “transforming” and “compiling”.</w:t>
       </w:r>
     </w:p>
     <w:p>
@@ -296,7 +340,35 @@
         <w:rPr>
           <w:lang w:val="en-US"/>
         </w:rPr>
-        <w:t>At first we need to have a TypeScript file to transpile, before we get into the more advanced stuff, we will start with a simple Hello World.</w:t>
+        <w:t xml:space="preserve">At first we need to have a </w:t>
+      </w:r>
+      <w:proofErr w:type="spellStart"/>
+      <w:r>
+        <w:rPr>
+          <w:lang w:val="en-US"/>
+        </w:rPr>
+        <w:t>TypeScript</w:t>
+      </w:r>
+      <w:proofErr w:type="spellEnd"/>
+      <w:r>
+        <w:rPr>
+          <w:lang w:val="en-US"/>
+        </w:rPr>
+        <w:t xml:space="preserve"> file to </w:t>
+      </w:r>
+      <w:proofErr w:type="spellStart"/>
+      <w:r>
+        <w:rPr>
+          <w:lang w:val="en-US"/>
+        </w:rPr>
+        <w:t>transpile</w:t>
+      </w:r>
+      <w:proofErr w:type="spellEnd"/>
+      <w:r>
+        <w:rPr>
+          <w:lang w:val="en-US"/>
+        </w:rPr>
+        <w:t>, before we get into the more advanced stuff, we will start with a simple Hello World.</w:t>
       </w:r>
     </w:p>
     <w:p>
@@ -316,6 +388,7 @@
         </w:rPr>
         <w:t xml:space="preserve">In your project, create a folder called </w:t>
       </w:r>
+      <w:proofErr w:type="spellStart"/>
       <w:r>
         <w:rPr>
           <w:i/>
@@ -323,6 +396,7 @@
         </w:rPr>
         <w:t>src</w:t>
       </w:r>
+      <w:proofErr w:type="spellEnd"/>
       <w:r>
         <w:rPr>
           <w:lang w:val="en-US"/>
@@ -354,6 +428,7 @@
         </w:rPr>
         <w:t xml:space="preserve">the </w:t>
       </w:r>
+      <w:proofErr w:type="spellStart"/>
       <w:r>
         <w:rPr>
           <w:i/>
@@ -361,6 +436,7 @@
         </w:rPr>
         <w:t>src</w:t>
       </w:r>
+      <w:proofErr w:type="spellEnd"/>
       <w:r>
         <w:rPr>
           <w:i/>
@@ -372,8 +448,23 @@
         <w:rPr>
           <w:lang w:val="en-US"/>
         </w:rPr>
-        <w:t xml:space="preserve">folder, create a TypeScript file called </w:t>
-      </w:r>
+        <w:t xml:space="preserve">folder, create a </w:t>
+      </w:r>
+      <w:proofErr w:type="spellStart"/>
+      <w:r>
+        <w:rPr>
+          <w:lang w:val="en-US"/>
+        </w:rPr>
+        <w:t>TypeScript</w:t>
+      </w:r>
+      <w:proofErr w:type="spellEnd"/>
+      <w:r>
+        <w:rPr>
+          <w:lang w:val="en-US"/>
+        </w:rPr>
+        <w:t xml:space="preserve"> file called </w:t>
+      </w:r>
+      <w:proofErr w:type="spellStart"/>
       <w:r>
         <w:rPr>
           <w:i/>
@@ -381,6 +472,7 @@
         </w:rPr>
         <w:t>main.ts</w:t>
       </w:r>
+      <w:proofErr w:type="spellEnd"/>
       <w:r>
         <w:rPr>
           <w:lang w:val="en-US"/>
@@ -452,6 +544,7 @@
         </w:rPr>
         <w:t xml:space="preserve">Add some Hello World-code to </w:t>
       </w:r>
+      <w:proofErr w:type="spellStart"/>
       <w:r>
         <w:rPr>
           <w:i/>
@@ -459,11 +552,26 @@
         </w:rPr>
         <w:t>main.ts</w:t>
       </w:r>
-      <w:r>
-        <w:rPr>
-          <w:lang w:val="en-US"/>
-        </w:rPr>
-        <w:t xml:space="preserve"> that uses TypeScript features, for example:</w:t>
+      <w:proofErr w:type="spellEnd"/>
+      <w:r>
+        <w:rPr>
+          <w:lang w:val="en-US"/>
+        </w:rPr>
+        <w:t xml:space="preserve"> that uses </w:t>
+      </w:r>
+      <w:proofErr w:type="spellStart"/>
+      <w:r>
+        <w:rPr>
+          <w:lang w:val="en-US"/>
+        </w:rPr>
+        <w:t>TypeScript</w:t>
+      </w:r>
+      <w:proofErr w:type="spellEnd"/>
+      <w:r>
+        <w:rPr>
+          <w:lang w:val="en-US"/>
+        </w:rPr>
+        <w:t xml:space="preserve"> features, for example:</w:t>
       </w:r>
     </w:p>
     <w:tbl>
@@ -507,7 +615,25 @@
                 <w:color w:val="000000"/>
                 <w:lang w:val="en-US"/>
               </w:rPr>
-              <w:t xml:space="preserve"> userName: </w:t>
+              <w:t xml:space="preserve"> </w:t>
+            </w:r>
+            <w:proofErr w:type="spellStart"/>
+            <w:r>
+              <w:rPr>
+                <w:rFonts w:ascii="Consolas" w:hAnsi="Consolas" w:cs="Consolas"/>
+                <w:color w:val="000000"/>
+                <w:lang w:val="en-US"/>
+              </w:rPr>
+              <w:t>userName</w:t>
+            </w:r>
+            <w:proofErr w:type="spellEnd"/>
+            <w:r>
+              <w:rPr>
+                <w:rFonts w:ascii="Consolas" w:hAnsi="Consolas" w:cs="Consolas"/>
+                <w:color w:val="000000"/>
+                <w:lang w:val="en-US"/>
+              </w:rPr>
+              <w:t xml:space="preserve">: </w:t>
             </w:r>
             <w:r>
               <w:rPr>
@@ -537,13 +663,25 @@
                 <w:lang w:val="en-US"/>
               </w:rPr>
             </w:pPr>
-            <w:r>
-              <w:rPr>
-                <w:rFonts w:ascii="Consolas" w:hAnsi="Consolas" w:cs="Consolas"/>
-                <w:color w:val="000000"/>
-                <w:lang w:val="en-US"/>
-              </w:rPr>
-              <w:t>userName = prompt(</w:t>
+            <w:proofErr w:type="spellStart"/>
+            <w:proofErr w:type="gramStart"/>
+            <w:r>
+              <w:rPr>
+                <w:rFonts w:ascii="Consolas" w:hAnsi="Consolas" w:cs="Consolas"/>
+                <w:color w:val="000000"/>
+                <w:lang w:val="en-US"/>
+              </w:rPr>
+              <w:t>userName</w:t>
+            </w:r>
+            <w:proofErr w:type="spellEnd"/>
+            <w:proofErr w:type="gramEnd"/>
+            <w:r>
+              <w:rPr>
+                <w:rFonts w:ascii="Consolas" w:hAnsi="Consolas" w:cs="Consolas"/>
+                <w:color w:val="000000"/>
+                <w:lang w:val="en-US"/>
+              </w:rPr>
+              <w:t xml:space="preserve"> = prompt(</w:t>
             </w:r>
             <w:r>
               <w:rPr>
@@ -596,6 +734,7 @@
               </w:rPr>
               <w:t>{</w:t>
             </w:r>
+            <w:proofErr w:type="spellStart"/>
             <w:r>
               <w:rPr>
                 <w:rFonts w:ascii="Consolas" w:hAnsi="Consolas" w:cs="Consolas"/>
@@ -604,6 +743,7 @@
               </w:rPr>
               <w:t>userName</w:t>
             </w:r>
+            <w:proofErr w:type="spellEnd"/>
             <w:r>
               <w:rPr>
                 <w:rFonts w:ascii="Consolas" w:hAnsi="Consolas" w:cs="Consolas"/>
@@ -684,7 +824,35 @@
         <w:rPr>
           <w:lang w:val="en-US"/>
         </w:rPr>
-        <w:t>dependencies needed to transpile our TypeScript file.</w:t>
+        <w:t xml:space="preserve">dependencies needed to </w:t>
+      </w:r>
+      <w:proofErr w:type="spellStart"/>
+      <w:r>
+        <w:rPr>
+          <w:lang w:val="en-US"/>
+        </w:rPr>
+        <w:t>transpile</w:t>
+      </w:r>
+      <w:proofErr w:type="spellEnd"/>
+      <w:r>
+        <w:rPr>
+          <w:lang w:val="en-US"/>
+        </w:rPr>
+        <w:t xml:space="preserve"> our </w:t>
+      </w:r>
+      <w:proofErr w:type="spellStart"/>
+      <w:r>
+        <w:rPr>
+          <w:lang w:val="en-US"/>
+        </w:rPr>
+        <w:t>TypeScript</w:t>
+      </w:r>
+      <w:proofErr w:type="spellEnd"/>
+      <w:r>
+        <w:rPr>
+          <w:lang w:val="en-US"/>
+        </w:rPr>
+        <w:t xml:space="preserve"> file.</w:t>
       </w:r>
     </w:p>
     <w:p>
@@ -704,6 +872,7 @@
         </w:rPr>
         <w:t xml:space="preserve">In the root of your project, add a file called </w:t>
       </w:r>
+      <w:proofErr w:type="spellStart"/>
       <w:r>
         <w:rPr>
           <w:i/>
@@ -711,6 +880,7 @@
         </w:rPr>
         <w:t>package.json</w:t>
       </w:r>
+      <w:proofErr w:type="spellEnd"/>
     </w:p>
     <w:p>
       <w:pPr>
@@ -778,7 +948,21 @@
         <w:rPr>
           <w:lang w:val="en-US"/>
         </w:rPr>
-        <w:t xml:space="preserve">Visual Studio will give you some default content such as version, name and so on. What you need to configure not is the section for devDependencies. This is the place we can specify what packages/tools our application needs to work. It’s also specified what version of the package we want, feel free to try newer </w:t>
+        <w:t xml:space="preserve">Visual Studio will give you some default content such as version, name and so on. What you need to configure not is the section for </w:t>
+      </w:r>
+      <w:proofErr w:type="spellStart"/>
+      <w:r>
+        <w:rPr>
+          <w:lang w:val="en-US"/>
+        </w:rPr>
+        <w:t>devDependencies</w:t>
+      </w:r>
+      <w:proofErr w:type="spellEnd"/>
+      <w:r>
+        <w:rPr>
+          <w:lang w:val="en-US"/>
+        </w:rPr>
+        <w:t xml:space="preserve">. This is the place we can specify what packages/tools our application needs to work. It’s also specified what version of the package we want, feel free to try newer </w:t>
       </w:r>
       <w:r>
         <w:rPr>
@@ -818,7 +1002,21 @@
           <w:lang w:val="en-US"/>
         </w:rPr>
         <w:br/>
-        <w:t>Add the following rows in the devDependencies section:</w:t>
+        <w:t xml:space="preserve">Add the following rows in the </w:t>
+      </w:r>
+      <w:proofErr w:type="spellStart"/>
+      <w:r>
+        <w:rPr>
+          <w:lang w:val="en-US"/>
+        </w:rPr>
+        <w:t>devDependencies</w:t>
+      </w:r>
+      <w:proofErr w:type="spellEnd"/>
+      <w:r>
+        <w:rPr>
+          <w:lang w:val="en-US"/>
+        </w:rPr>
+        <w:t xml:space="preserve"> section:</w:t>
       </w:r>
     </w:p>
     <w:tbl>
@@ -855,7 +1053,27 @@
                 <w:sz w:val="19"/>
                 <w:szCs w:val="19"/>
               </w:rPr>
-              <w:t>"typescript"</w:t>
+              <w:t>"</w:t>
+            </w:r>
+            <w:proofErr w:type="spellStart"/>
+            <w:r>
+              <w:rPr>
+                <w:rFonts w:ascii="Consolas" w:hAnsi="Consolas" w:cs="Consolas"/>
+                <w:color w:val="2E75B6"/>
+                <w:sz w:val="19"/>
+                <w:szCs w:val="19"/>
+              </w:rPr>
+              <w:t>typescript</w:t>
+            </w:r>
+            <w:proofErr w:type="spellEnd"/>
+            <w:r>
+              <w:rPr>
+                <w:rFonts w:ascii="Consolas" w:hAnsi="Consolas" w:cs="Consolas"/>
+                <w:color w:val="2E75B6"/>
+                <w:sz w:val="19"/>
+                <w:szCs w:val="19"/>
+              </w:rPr>
+              <w:t>"</w:t>
             </w:r>
             <w:r>
               <w:rPr>
@@ -904,7 +1122,27 @@
                 <w:sz w:val="19"/>
                 <w:szCs w:val="19"/>
               </w:rPr>
-              <w:t>"gulp"</w:t>
+              <w:t>"</w:t>
+            </w:r>
+            <w:proofErr w:type="spellStart"/>
+            <w:r>
+              <w:rPr>
+                <w:rFonts w:ascii="Consolas" w:hAnsi="Consolas" w:cs="Consolas"/>
+                <w:color w:val="2E75B6"/>
+                <w:sz w:val="19"/>
+                <w:szCs w:val="19"/>
+              </w:rPr>
+              <w:t>gulp</w:t>
+            </w:r>
+            <w:proofErr w:type="spellEnd"/>
+            <w:r>
+              <w:rPr>
+                <w:rFonts w:ascii="Consolas" w:hAnsi="Consolas" w:cs="Consolas"/>
+                <w:color w:val="2E75B6"/>
+                <w:sz w:val="19"/>
+                <w:szCs w:val="19"/>
+              </w:rPr>
+              <w:t>"</w:t>
             </w:r>
             <w:r>
               <w:rPr>
@@ -953,7 +1191,27 @@
                 <w:sz w:val="19"/>
                 <w:szCs w:val="19"/>
               </w:rPr>
-              <w:t>"gulp-typescript"</w:t>
+              <w:t>"</w:t>
+            </w:r>
+            <w:proofErr w:type="spellStart"/>
+            <w:r>
+              <w:rPr>
+                <w:rFonts w:ascii="Consolas" w:hAnsi="Consolas" w:cs="Consolas"/>
+                <w:color w:val="2E75B6"/>
+                <w:sz w:val="19"/>
+                <w:szCs w:val="19"/>
+              </w:rPr>
+              <w:t>gulp-typescript</w:t>
+            </w:r>
+            <w:proofErr w:type="spellEnd"/>
+            <w:r>
+              <w:rPr>
+                <w:rFonts w:ascii="Consolas" w:hAnsi="Consolas" w:cs="Consolas"/>
+                <w:color w:val="2E75B6"/>
+                <w:sz w:val="19"/>
+                <w:szCs w:val="19"/>
+              </w:rPr>
+              <w:t>"</w:t>
             </w:r>
             <w:r>
               <w:rPr>
@@ -996,7 +1254,27 @@
                 <w:sz w:val="19"/>
                 <w:szCs w:val="19"/>
               </w:rPr>
-              <w:t>"gulp-watch"</w:t>
+              <w:t>"</w:t>
+            </w:r>
+            <w:proofErr w:type="spellStart"/>
+            <w:r>
+              <w:rPr>
+                <w:rFonts w:ascii="Consolas" w:hAnsi="Consolas" w:cs="Consolas"/>
+                <w:color w:val="2E75B6"/>
+                <w:sz w:val="19"/>
+                <w:szCs w:val="19"/>
+              </w:rPr>
+              <w:t>gulp-watch</w:t>
+            </w:r>
+            <w:proofErr w:type="spellEnd"/>
+            <w:r>
+              <w:rPr>
+                <w:rFonts w:ascii="Consolas" w:hAnsi="Consolas" w:cs="Consolas"/>
+                <w:color w:val="2E75B6"/>
+                <w:sz w:val="19"/>
+                <w:szCs w:val="19"/>
+              </w:rPr>
+              <w:t>"</w:t>
             </w:r>
             <w:r>
               <w:rPr>
@@ -1190,18 +1468,27 @@
         </w:rPr>
         <w:t xml:space="preserve">What VS does behind the scenes is to run </w:t>
       </w:r>
+      <w:proofErr w:type="spellStart"/>
       <w:r>
         <w:rPr>
           <w:i/>
           <w:lang w:val="en-US"/>
         </w:rPr>
-        <w:t>npm install</w:t>
-      </w:r>
+        <w:t>npm</w:t>
+      </w:r>
+      <w:proofErr w:type="spellEnd"/>
       <w:r>
         <w:rPr>
           <w:i/>
           <w:lang w:val="en-US"/>
         </w:rPr>
+        <w:t xml:space="preserve"> install</w:t>
+      </w:r>
+      <w:r>
+        <w:rPr>
+          <w:i/>
+          <w:lang w:val="en-US"/>
+        </w:rPr>
         <w:t xml:space="preserve"> </w:t>
       </w:r>
       <w:r>
@@ -1210,6 +1497,7 @@
         </w:rPr>
         <w:t xml:space="preserve">in the folder where the </w:t>
       </w:r>
+      <w:proofErr w:type="spellStart"/>
       <w:r>
         <w:rPr>
           <w:i/>
@@ -1217,6 +1505,7 @@
         </w:rPr>
         <w:t>package.json</w:t>
       </w:r>
+      <w:proofErr w:type="spellEnd"/>
       <w:r>
         <w:rPr>
           <w:lang w:val="en-US"/>
@@ -1289,19 +1578,47 @@
         <w:rPr>
           <w:lang w:val="en-US"/>
         </w:rPr>
-        <w:t>Verify that the packages have been restored by locating the folder node_</w:t>
-      </w:r>
-      <w:r>
-        <w:rPr>
-          <w:lang w:val="en-US"/>
-        </w:rPr>
-        <w:t>modules using</w:t>
-      </w:r>
-      <w:r>
-        <w:rPr>
-          <w:lang w:val="en-US"/>
-        </w:rPr>
-        <w:t xml:space="preserve"> windows  (or the tool of your </w:t>
+        <w:t xml:space="preserve">Verify that the packages have been restored by locating the folder </w:t>
+      </w:r>
+      <w:proofErr w:type="spellStart"/>
+      <w:r>
+        <w:rPr>
+          <w:lang w:val="en-US"/>
+        </w:rPr>
+        <w:t>node_</w:t>
+      </w:r>
+      <w:r>
+        <w:rPr>
+          <w:lang w:val="en-US"/>
+        </w:rPr>
+        <w:t>modules</w:t>
+      </w:r>
+      <w:proofErr w:type="spellEnd"/>
+      <w:r>
+        <w:rPr>
+          <w:lang w:val="en-US"/>
+        </w:rPr>
+        <w:t xml:space="preserve"> using</w:t>
+      </w:r>
+      <w:r>
+        <w:rPr>
+          <w:lang w:val="en-US"/>
+        </w:rPr>
+        <w:t xml:space="preserve"> </w:t>
+      </w:r>
+      <w:proofErr w:type="gramStart"/>
+      <w:r>
+        <w:rPr>
+          <w:lang w:val="en-US"/>
+        </w:rPr>
+        <w:t>windows  (</w:t>
+      </w:r>
+      <w:proofErr w:type="gramEnd"/>
+      <w:r>
+        <w:rPr>
+          <w:lang w:val="en-US"/>
+        </w:rPr>
+        <w:t xml:space="preserve">or the tool of your </w:t>
       </w:r>
       <w:r>
         <w:rPr>
@@ -1382,7 +1699,35 @@
         <w:rPr>
           <w:lang w:val="en-US"/>
         </w:rPr>
-        <w:t>Your project now has the tools that we need to transpile our TypeScript-file.</w:t>
+        <w:t xml:space="preserve">Your project now has the tools that we need to </w:t>
+      </w:r>
+      <w:proofErr w:type="spellStart"/>
+      <w:r>
+        <w:rPr>
+          <w:lang w:val="en-US"/>
+        </w:rPr>
+        <w:t>transpile</w:t>
+      </w:r>
+      <w:proofErr w:type="spellEnd"/>
+      <w:r>
+        <w:rPr>
+          <w:lang w:val="en-US"/>
+        </w:rPr>
+        <w:t xml:space="preserve"> our </w:t>
+      </w:r>
+      <w:proofErr w:type="spellStart"/>
+      <w:r>
+        <w:rPr>
+          <w:lang w:val="en-US"/>
+        </w:rPr>
+        <w:t>TypeScript</w:t>
+      </w:r>
+      <w:proofErr w:type="spellEnd"/>
+      <w:r>
+        <w:rPr>
+          <w:lang w:val="en-US"/>
+        </w:rPr>
+        <w:t>-file.</w:t>
       </w:r>
     </w:p>
     <w:p>
@@ -1463,7 +1808,35 @@
         <w:rPr>
           <w:lang w:val="en-US"/>
         </w:rPr>
-        <w:t>unner that calls the TypeScript transpiler and converts it from TypeScript to JavaScript that the browser understands.</w:t>
+        <w:t xml:space="preserve">unner that calls the </w:t>
+      </w:r>
+      <w:proofErr w:type="spellStart"/>
+      <w:r>
+        <w:rPr>
+          <w:lang w:val="en-US"/>
+        </w:rPr>
+        <w:t>TypeScript</w:t>
+      </w:r>
+      <w:proofErr w:type="spellEnd"/>
+      <w:r>
+        <w:rPr>
+          <w:lang w:val="en-US"/>
+        </w:rPr>
+        <w:t xml:space="preserve"> </w:t>
+      </w:r>
+      <w:proofErr w:type="spellStart"/>
+      <w:r>
+        <w:rPr>
+          <w:lang w:val="en-US"/>
+        </w:rPr>
+        <w:t>transpiler</w:t>
+      </w:r>
+      <w:proofErr w:type="spellEnd"/>
+      <w:r>
+        <w:rPr>
+          <w:lang w:val="en-US"/>
+        </w:rPr>
+        <w:t xml:space="preserve"> and converts it from TypeScript to JavaScript that the browser understands.</w:t>
       </w:r>
     </w:p>
     <w:p>
@@ -1596,6 +1969,7 @@
         </w:rPr>
         <w:t xml:space="preserve"> and the typescript extension as </w:t>
       </w:r>
+      <w:proofErr w:type="spellStart"/>
       <w:r>
         <w:rPr>
           <w:i/>
@@ -1603,6 +1977,7 @@
         </w:rPr>
         <w:t>ts</w:t>
       </w:r>
+      <w:proofErr w:type="spellEnd"/>
       <w:r>
         <w:rPr>
           <w:lang w:val="en-US"/>
@@ -1655,7 +2030,47 @@
                 <w:sz w:val="19"/>
                 <w:szCs w:val="19"/>
               </w:rPr>
-              <w:t xml:space="preserve"> gulp = require(</w:t>
+              <w:t xml:space="preserve"> </w:t>
+            </w:r>
+            <w:proofErr w:type="spellStart"/>
+            <w:r>
+              <w:rPr>
+                <w:rFonts w:ascii="Consolas" w:hAnsi="Consolas" w:cs="Consolas"/>
+                <w:color w:val="000000"/>
+                <w:sz w:val="19"/>
+                <w:szCs w:val="19"/>
+              </w:rPr>
+              <w:t>gulp</w:t>
+            </w:r>
+            <w:proofErr w:type="spellEnd"/>
+            <w:r>
+              <w:rPr>
+                <w:rFonts w:ascii="Consolas" w:hAnsi="Consolas" w:cs="Consolas"/>
+                <w:color w:val="000000"/>
+                <w:sz w:val="19"/>
+                <w:szCs w:val="19"/>
+              </w:rPr>
+              <w:t xml:space="preserve"> = </w:t>
+            </w:r>
+            <w:proofErr w:type="spellStart"/>
+            <w:r>
+              <w:rPr>
+                <w:rFonts w:ascii="Consolas" w:hAnsi="Consolas" w:cs="Consolas"/>
+                <w:color w:val="000000"/>
+                <w:sz w:val="19"/>
+                <w:szCs w:val="19"/>
+              </w:rPr>
+              <w:t>require</w:t>
+            </w:r>
+            <w:proofErr w:type="spellEnd"/>
+            <w:r>
+              <w:rPr>
+                <w:rFonts w:ascii="Consolas" w:hAnsi="Consolas" w:cs="Consolas"/>
+                <w:color w:val="000000"/>
+                <w:sz w:val="19"/>
+                <w:szCs w:val="19"/>
+              </w:rPr>
+              <w:t>(</w:t>
             </w:r>
             <w:r>
               <w:rPr>
@@ -1664,7 +2079,27 @@
                 <w:sz w:val="19"/>
                 <w:szCs w:val="19"/>
               </w:rPr>
-              <w:t>'gulp'</w:t>
+              <w:t>'</w:t>
+            </w:r>
+            <w:proofErr w:type="spellStart"/>
+            <w:r>
+              <w:rPr>
+                <w:rFonts w:ascii="Consolas" w:hAnsi="Consolas" w:cs="Consolas"/>
+                <w:color w:val="A31515"/>
+                <w:sz w:val="19"/>
+                <w:szCs w:val="19"/>
+              </w:rPr>
+              <w:t>gulp</w:t>
+            </w:r>
+            <w:proofErr w:type="spellEnd"/>
+            <w:r>
+              <w:rPr>
+                <w:rFonts w:ascii="Consolas" w:hAnsi="Consolas" w:cs="Consolas"/>
+                <w:color w:val="A31515"/>
+                <w:sz w:val="19"/>
+                <w:szCs w:val="19"/>
+              </w:rPr>
+              <w:t>'</w:t>
             </w:r>
             <w:r>
               <w:rPr>
@@ -1682,6 +2117,7 @@
                 <w:lang w:val="en-US"/>
               </w:rPr>
             </w:pPr>
+            <w:proofErr w:type="spellStart"/>
             <w:r>
               <w:rPr>
                 <w:rFonts w:ascii="Consolas" w:hAnsi="Consolas" w:cs="Consolas"/>
@@ -1692,6 +2128,7 @@
               </w:rPr>
               <w:t>var</w:t>
             </w:r>
+            <w:proofErr w:type="spellEnd"/>
             <w:r>
               <w:rPr>
                 <w:rFonts w:ascii="Consolas" w:hAnsi="Consolas" w:cs="Consolas"/>
@@ -1700,7 +2137,29 @@
                 <w:szCs w:val="19"/>
                 <w:lang w:val="en-US"/>
               </w:rPr>
-              <w:t xml:space="preserve"> ts = require(</w:t>
+              <w:t xml:space="preserve"> </w:t>
+            </w:r>
+            <w:proofErr w:type="spellStart"/>
+            <w:r>
+              <w:rPr>
+                <w:rFonts w:ascii="Consolas" w:hAnsi="Consolas" w:cs="Consolas"/>
+                <w:color w:val="000000"/>
+                <w:sz w:val="19"/>
+                <w:szCs w:val="19"/>
+                <w:lang w:val="en-US"/>
+              </w:rPr>
+              <w:t>ts</w:t>
+            </w:r>
+            <w:proofErr w:type="spellEnd"/>
+            <w:r>
+              <w:rPr>
+                <w:rFonts w:ascii="Consolas" w:hAnsi="Consolas" w:cs="Consolas"/>
+                <w:color w:val="000000"/>
+                <w:sz w:val="19"/>
+                <w:szCs w:val="19"/>
+                <w:lang w:val="en-US"/>
+              </w:rPr>
+              <w:t xml:space="preserve"> = require(</w:t>
             </w:r>
             <w:r>
               <w:rPr>
@@ -1858,6 +2317,7 @@
             </w:pPr>
             <w:bookmarkStart w:id="3" w:name="OLE_LINK7"/>
             <w:bookmarkStart w:id="4" w:name="OLE_LINK8"/>
+            <w:proofErr w:type="spellStart"/>
             <w:r>
               <w:rPr>
                 <w:rFonts w:ascii="Consolas" w:hAnsi="Consolas" w:cs="Consolas"/>
@@ -1867,7 +2327,18 @@
                 <w:lang w:val="en-US"/>
               </w:rPr>
               <w:lastRenderedPageBreak/>
-              <w:t>gulp.task(</w:t>
+              <w:t>gulp.task</w:t>
+            </w:r>
+            <w:proofErr w:type="spellEnd"/>
+            <w:r>
+              <w:rPr>
+                <w:rFonts w:ascii="Consolas" w:hAnsi="Consolas" w:cs="Consolas"/>
+                <w:color w:val="000000"/>
+                <w:sz w:val="19"/>
+                <w:szCs w:val="19"/>
+                <w:lang w:val="en-US"/>
+              </w:rPr>
+              <w:t>(</w:t>
             </w:r>
             <w:r>
               <w:rPr>
@@ -1953,7 +2424,29 @@
                 <w:szCs w:val="19"/>
                 <w:lang w:val="en-US"/>
               </w:rPr>
-              <w:t xml:space="preserve"> gulp.src(</w:t>
+              <w:t xml:space="preserve"> </w:t>
+            </w:r>
+            <w:proofErr w:type="spellStart"/>
+            <w:r>
+              <w:rPr>
+                <w:rFonts w:ascii="Consolas" w:hAnsi="Consolas" w:cs="Consolas"/>
+                <w:color w:val="000000"/>
+                <w:sz w:val="19"/>
+                <w:szCs w:val="19"/>
+                <w:lang w:val="en-US"/>
+              </w:rPr>
+              <w:t>gulp.src</w:t>
+            </w:r>
+            <w:proofErr w:type="spellEnd"/>
+            <w:r>
+              <w:rPr>
+                <w:rFonts w:ascii="Consolas" w:hAnsi="Consolas" w:cs="Consolas"/>
+                <w:color w:val="000000"/>
+                <w:sz w:val="19"/>
+                <w:szCs w:val="19"/>
+                <w:lang w:val="en-US"/>
+              </w:rPr>
+              <w:t>(</w:t>
             </w:r>
             <w:r>
               <w:rPr>
@@ -1963,7 +2456,51 @@
                 <w:szCs w:val="19"/>
                 <w:lang w:val="en-US"/>
               </w:rPr>
-              <w:t>'src/**/*.ts'</w:t>
+              <w:t>'</w:t>
+            </w:r>
+            <w:proofErr w:type="spellStart"/>
+            <w:r>
+              <w:rPr>
+                <w:rFonts w:ascii="Consolas" w:hAnsi="Consolas" w:cs="Consolas"/>
+                <w:color w:val="A31515"/>
+                <w:sz w:val="19"/>
+                <w:szCs w:val="19"/>
+                <w:lang w:val="en-US"/>
+              </w:rPr>
+              <w:t>src</w:t>
+            </w:r>
+            <w:proofErr w:type="spellEnd"/>
+            <w:r>
+              <w:rPr>
+                <w:rFonts w:ascii="Consolas" w:hAnsi="Consolas" w:cs="Consolas"/>
+                <w:color w:val="A31515"/>
+                <w:sz w:val="19"/>
+                <w:szCs w:val="19"/>
+                <w:lang w:val="en-US"/>
+              </w:rPr>
+              <w:t>/**/*.</w:t>
+            </w:r>
+            <w:proofErr w:type="spellStart"/>
+            <w:r>
+              <w:rPr>
+                <w:rFonts w:ascii="Consolas" w:hAnsi="Consolas" w:cs="Consolas"/>
+                <w:color w:val="A31515"/>
+                <w:sz w:val="19"/>
+                <w:szCs w:val="19"/>
+                <w:lang w:val="en-US"/>
+              </w:rPr>
+              <w:t>ts</w:t>
+            </w:r>
+            <w:proofErr w:type="spellEnd"/>
+            <w:r>
+              <w:rPr>
+                <w:rFonts w:ascii="Consolas" w:hAnsi="Consolas" w:cs="Consolas"/>
+                <w:color w:val="A31515"/>
+                <w:sz w:val="19"/>
+                <w:szCs w:val="19"/>
+                <w:lang w:val="en-US"/>
+              </w:rPr>
+              <w:t>'</w:t>
             </w:r>
             <w:r>
               <w:rPr>
@@ -1997,7 +2534,29 @@
                 <w:szCs w:val="19"/>
                 <w:lang w:val="en-US"/>
               </w:rPr>
-              <w:t xml:space="preserve">        .pipe(ts({</w:t>
+              <w:t xml:space="preserve">        .pipe(</w:t>
+            </w:r>
+            <w:proofErr w:type="spellStart"/>
+            <w:r>
+              <w:rPr>
+                <w:rFonts w:ascii="Consolas" w:hAnsi="Consolas" w:cs="Consolas"/>
+                <w:color w:val="000000"/>
+                <w:sz w:val="19"/>
+                <w:szCs w:val="19"/>
+                <w:lang w:val="en-US"/>
+              </w:rPr>
+              <w:t>ts</w:t>
+            </w:r>
+            <w:proofErr w:type="spellEnd"/>
+            <w:r>
+              <w:rPr>
+                <w:rFonts w:ascii="Consolas" w:hAnsi="Consolas" w:cs="Consolas"/>
+                <w:color w:val="000000"/>
+                <w:sz w:val="19"/>
+                <w:szCs w:val="19"/>
+                <w:lang w:val="en-US"/>
+              </w:rPr>
+              <w:t>({</w:t>
             </w:r>
           </w:p>
           <w:p>
@@ -2089,7 +2648,29 @@
                 <w:szCs w:val="19"/>
                 <w:lang w:val="en-US"/>
               </w:rPr>
-              <w:t>.pipe(gulp.dest(</w:t>
+              <w:t>.pipe(</w:t>
+            </w:r>
+            <w:proofErr w:type="spellStart"/>
+            <w:r>
+              <w:rPr>
+                <w:rFonts w:ascii="Consolas" w:hAnsi="Consolas" w:cs="Consolas"/>
+                <w:color w:val="000000"/>
+                <w:sz w:val="19"/>
+                <w:szCs w:val="19"/>
+                <w:lang w:val="en-US"/>
+              </w:rPr>
+              <w:t>gulp.dest</w:t>
+            </w:r>
+            <w:proofErr w:type="spellEnd"/>
+            <w:r>
+              <w:rPr>
+                <w:rFonts w:ascii="Consolas" w:hAnsi="Consolas" w:cs="Consolas"/>
+                <w:color w:val="000000"/>
+                <w:sz w:val="19"/>
+                <w:szCs w:val="19"/>
+                <w:lang w:val="en-US"/>
+              </w:rPr>
+              <w:t>(</w:t>
             </w:r>
             <w:r>
               <w:rPr>
@@ -2099,7 +2680,51 @@
                 <w:szCs w:val="19"/>
                 <w:lang w:val="en-US"/>
               </w:rPr>
-              <w:t>'wwwroot/dist'</w:t>
+              <w:t>'</w:t>
+            </w:r>
+            <w:proofErr w:type="spellStart"/>
+            <w:r>
+              <w:rPr>
+                <w:rFonts w:ascii="Consolas" w:hAnsi="Consolas" w:cs="Consolas"/>
+                <w:color w:val="A31515"/>
+                <w:sz w:val="19"/>
+                <w:szCs w:val="19"/>
+                <w:lang w:val="en-US"/>
+              </w:rPr>
+              <w:t>wwwroot</w:t>
+            </w:r>
+            <w:proofErr w:type="spellEnd"/>
+            <w:r>
+              <w:rPr>
+                <w:rFonts w:ascii="Consolas" w:hAnsi="Consolas" w:cs="Consolas"/>
+                <w:color w:val="A31515"/>
+                <w:sz w:val="19"/>
+                <w:szCs w:val="19"/>
+                <w:lang w:val="en-US"/>
+              </w:rPr>
+              <w:t>/</w:t>
+            </w:r>
+            <w:proofErr w:type="spellStart"/>
+            <w:r>
+              <w:rPr>
+                <w:rFonts w:ascii="Consolas" w:hAnsi="Consolas" w:cs="Consolas"/>
+                <w:color w:val="A31515"/>
+                <w:sz w:val="19"/>
+                <w:szCs w:val="19"/>
+                <w:lang w:val="en-US"/>
+              </w:rPr>
+              <w:t>dist</w:t>
+            </w:r>
+            <w:proofErr w:type="spellEnd"/>
+            <w:r>
+              <w:rPr>
+                <w:rFonts w:ascii="Consolas" w:hAnsi="Consolas" w:cs="Consolas"/>
+                <w:color w:val="A31515"/>
+                <w:sz w:val="19"/>
+                <w:szCs w:val="19"/>
+                <w:lang w:val="en-US"/>
+              </w:rPr>
+              <w:t>'</w:t>
             </w:r>
             <w:r>
               <w:rPr>
@@ -2147,17 +2772,81 @@
           <w:lang w:val="en-US"/>
         </w:rPr>
       </w:pPr>
-      <w:r>
-        <w:rPr>
-          <w:lang w:val="en-US"/>
-        </w:rPr>
-        <w:t>gulp.src('src/**/*.ts')</w:t>
-      </w:r>
-      <w:r>
-        <w:rPr>
-          <w:lang w:val="en-US"/>
-        </w:rPr>
-        <w:t xml:space="preserve"> what files to look for, in our case all files ending with .ts in the folder src.</w:t>
+      <w:proofErr w:type="spellStart"/>
+      <w:r>
+        <w:rPr>
+          <w:lang w:val="en-US"/>
+        </w:rPr>
+        <w:t>gulp.src</w:t>
+      </w:r>
+      <w:proofErr w:type="spellEnd"/>
+      <w:r>
+        <w:rPr>
+          <w:lang w:val="en-US"/>
+        </w:rPr>
+        <w:t>('</w:t>
+      </w:r>
+      <w:proofErr w:type="spellStart"/>
+      <w:r>
+        <w:rPr>
+          <w:lang w:val="en-US"/>
+        </w:rPr>
+        <w:t>src</w:t>
+      </w:r>
+      <w:proofErr w:type="spellEnd"/>
+      <w:r>
+        <w:rPr>
+          <w:lang w:val="en-US"/>
+        </w:rPr>
+        <w:t>/**/*.</w:t>
+      </w:r>
+      <w:proofErr w:type="spellStart"/>
+      <w:r>
+        <w:rPr>
+          <w:lang w:val="en-US"/>
+        </w:rPr>
+        <w:t>ts</w:t>
+      </w:r>
+      <w:proofErr w:type="spellEnd"/>
+      <w:r>
+        <w:rPr>
+          <w:lang w:val="en-US"/>
+        </w:rPr>
+        <w:t>')</w:t>
+      </w:r>
+      <w:r>
+        <w:rPr>
+          <w:lang w:val="en-US"/>
+        </w:rPr>
+        <w:t xml:space="preserve"> what files to look for, in our case all files ending with .</w:t>
+      </w:r>
+      <w:proofErr w:type="spellStart"/>
+      <w:r>
+        <w:rPr>
+          <w:lang w:val="en-US"/>
+        </w:rPr>
+        <w:t>ts</w:t>
+      </w:r>
+      <w:proofErr w:type="spellEnd"/>
+      <w:r>
+        <w:rPr>
+          <w:lang w:val="en-US"/>
+        </w:rPr>
+        <w:t xml:space="preserve"> in the folder </w:t>
+      </w:r>
+      <w:proofErr w:type="spellStart"/>
+      <w:r>
+        <w:rPr>
+          <w:lang w:val="en-US"/>
+        </w:rPr>
+        <w:t>src</w:t>
+      </w:r>
+      <w:proofErr w:type="spellEnd"/>
+      <w:r>
+        <w:rPr>
+          <w:lang w:val="en-US"/>
+        </w:rPr>
+        <w:t>.</w:t>
       </w:r>
     </w:p>
     <w:p>
@@ -2193,7 +2882,21 @@
         <w:rPr>
           <w:lang w:val="en-US"/>
         </w:rPr>
-        <w:t xml:space="preserve">In our case, that extension is ts, </w:t>
+        <w:t xml:space="preserve">In our case, that extension is </w:t>
+      </w:r>
+      <w:proofErr w:type="spellStart"/>
+      <w:r>
+        <w:rPr>
+          <w:lang w:val="en-US"/>
+        </w:rPr>
+        <w:t>ts</w:t>
+      </w:r>
+      <w:proofErr w:type="spellEnd"/>
+      <w:r>
+        <w:rPr>
+          <w:lang w:val="en-US"/>
+        </w:rPr>
+        <w:t xml:space="preserve">, </w:t>
       </w:r>
       <w:r>
         <w:rPr>
@@ -2217,7 +2920,21 @@
         <w:rPr>
           <w:lang w:val="en-US"/>
         </w:rPr>
-        <w:t xml:space="preserve"> of what to name the final javascript file</w:t>
+        <w:t xml:space="preserve"> of what to name the final </w:t>
+      </w:r>
+      <w:proofErr w:type="spellStart"/>
+      <w:r>
+        <w:rPr>
+          <w:lang w:val="en-US"/>
+        </w:rPr>
+        <w:t>javascript</w:t>
+      </w:r>
+      <w:proofErr w:type="spellEnd"/>
+      <w:r>
+        <w:rPr>
+          <w:lang w:val="en-US"/>
+        </w:rPr>
+        <w:t xml:space="preserve"> file</w:t>
       </w:r>
     </w:p>
     <w:p>
@@ -2237,6 +2954,7 @@
         </w:rPr>
         <w:t xml:space="preserve">Finally we pipe the result to a new destination. Because ASP.NET Core (by default) only will serve files located in </w:t>
       </w:r>
+      <w:proofErr w:type="spellStart"/>
       <w:r>
         <w:rPr>
           <w:i/>
@@ -2244,6 +2962,7 @@
         </w:rPr>
         <w:t>wwwroot</w:t>
       </w:r>
+      <w:proofErr w:type="spellEnd"/>
       <w:r>
         <w:rPr>
           <w:i/>
@@ -2273,13 +2992,55 @@
         <w:rPr>
           <w:lang w:val="en-US"/>
         </w:rPr>
-        <w:t xml:space="preserve">Last but not least, we will ease the development by adding a task that will make sure to automatically transpile the TypeScript whenever a change is detected. This is a must for rapid development. </w:t>
-      </w:r>
-      <w:r>
-        <w:rPr>
-          <w:lang w:val="en-US"/>
-        </w:rPr>
-        <w:t>Add this at the enf of your file:</w:t>
+        <w:t xml:space="preserve">Last but not least, we will ease the development by adding a task that will make sure to automatically </w:t>
+      </w:r>
+      <w:proofErr w:type="spellStart"/>
+      <w:r>
+        <w:rPr>
+          <w:lang w:val="en-US"/>
+        </w:rPr>
+        <w:t>transpile</w:t>
+      </w:r>
+      <w:proofErr w:type="spellEnd"/>
+      <w:r>
+        <w:rPr>
+          <w:lang w:val="en-US"/>
+        </w:rPr>
+        <w:t xml:space="preserve"> the </w:t>
+      </w:r>
+      <w:proofErr w:type="spellStart"/>
+      <w:r>
+        <w:rPr>
+          <w:lang w:val="en-US"/>
+        </w:rPr>
+        <w:t>TypeScript</w:t>
+      </w:r>
+      <w:proofErr w:type="spellEnd"/>
+      <w:r>
+        <w:rPr>
+          <w:lang w:val="en-US"/>
+        </w:rPr>
+        <w:t xml:space="preserve"> whenever a change is detected. This is a must for rapid development. </w:t>
+      </w:r>
+      <w:r>
+        <w:rPr>
+          <w:lang w:val="en-US"/>
+        </w:rPr>
+        <w:t xml:space="preserve">Add this at the </w:t>
+      </w:r>
+      <w:proofErr w:type="spellStart"/>
+      <w:r>
+        <w:rPr>
+          <w:lang w:val="en-US"/>
+        </w:rPr>
+        <w:t>enf</w:t>
+      </w:r>
+      <w:proofErr w:type="spellEnd"/>
+      <w:r>
+        <w:rPr>
+          <w:lang w:val="en-US"/>
+        </w:rPr>
+        <w:t xml:space="preserve"> of your file:</w:t>
       </w:r>
     </w:p>
     <w:tbl>
@@ -2312,6 +3073,7 @@
             </w:pPr>
             <w:bookmarkStart w:id="5" w:name="OLE_LINK9"/>
             <w:bookmarkStart w:id="6" w:name="OLE_LINK10"/>
+            <w:proofErr w:type="spellStart"/>
             <w:r>
               <w:rPr>
                 <w:rFonts w:ascii="Consolas" w:hAnsi="Consolas" w:cs="Consolas"/>
@@ -2320,7 +3082,18 @@
                 <w:szCs w:val="19"/>
                 <w:lang w:val="en-US"/>
               </w:rPr>
-              <w:t>gulp.task(</w:t>
+              <w:t>gulp.task</w:t>
+            </w:r>
+            <w:proofErr w:type="spellEnd"/>
+            <w:r>
+              <w:rPr>
+                <w:rFonts w:ascii="Consolas" w:hAnsi="Consolas" w:cs="Consolas"/>
+                <w:color w:val="000000"/>
+                <w:sz w:val="19"/>
+                <w:szCs w:val="19"/>
+                <w:lang w:val="en-US"/>
+              </w:rPr>
+              <w:t>(</w:t>
             </w:r>
             <w:r>
               <w:rPr>
@@ -2386,7 +3159,29 @@
                 <w:szCs w:val="19"/>
                 <w:lang w:val="en-US"/>
               </w:rPr>
-              <w:t xml:space="preserve">    gulp.watch(</w:t>
+              <w:t xml:space="preserve">    </w:t>
+            </w:r>
+            <w:proofErr w:type="spellStart"/>
+            <w:r>
+              <w:rPr>
+                <w:rFonts w:ascii="Consolas" w:hAnsi="Consolas" w:cs="Consolas"/>
+                <w:color w:val="000000"/>
+                <w:sz w:val="19"/>
+                <w:szCs w:val="19"/>
+                <w:lang w:val="en-US"/>
+              </w:rPr>
+              <w:t>gulp.watch</w:t>
+            </w:r>
+            <w:proofErr w:type="spellEnd"/>
+            <w:r>
+              <w:rPr>
+                <w:rFonts w:ascii="Consolas" w:hAnsi="Consolas" w:cs="Consolas"/>
+                <w:color w:val="000000"/>
+                <w:sz w:val="19"/>
+                <w:szCs w:val="19"/>
+                <w:lang w:val="en-US"/>
+              </w:rPr>
+              <w:t>(</w:t>
             </w:r>
             <w:r>
               <w:rPr>
@@ -2396,7 +3191,51 @@
                 <w:szCs w:val="19"/>
                 <w:lang w:val="en-US"/>
               </w:rPr>
-              <w:t>'src/**/*.ts'</w:t>
+              <w:t>'</w:t>
+            </w:r>
+            <w:proofErr w:type="spellStart"/>
+            <w:r>
+              <w:rPr>
+                <w:rFonts w:ascii="Consolas" w:hAnsi="Consolas" w:cs="Consolas"/>
+                <w:color w:val="A31515"/>
+                <w:sz w:val="19"/>
+                <w:szCs w:val="19"/>
+                <w:lang w:val="en-US"/>
+              </w:rPr>
+              <w:t>src</w:t>
+            </w:r>
+            <w:proofErr w:type="spellEnd"/>
+            <w:r>
+              <w:rPr>
+                <w:rFonts w:ascii="Consolas" w:hAnsi="Consolas" w:cs="Consolas"/>
+                <w:color w:val="A31515"/>
+                <w:sz w:val="19"/>
+                <w:szCs w:val="19"/>
+                <w:lang w:val="en-US"/>
+              </w:rPr>
+              <w:t>/**/*.</w:t>
+            </w:r>
+            <w:proofErr w:type="spellStart"/>
+            <w:r>
+              <w:rPr>
+                <w:rFonts w:ascii="Consolas" w:hAnsi="Consolas" w:cs="Consolas"/>
+                <w:color w:val="A31515"/>
+                <w:sz w:val="19"/>
+                <w:szCs w:val="19"/>
+                <w:lang w:val="en-US"/>
+              </w:rPr>
+              <w:t>ts</w:t>
+            </w:r>
+            <w:proofErr w:type="spellEnd"/>
+            <w:r>
+              <w:rPr>
+                <w:rFonts w:ascii="Consolas" w:hAnsi="Consolas" w:cs="Consolas"/>
+                <w:color w:val="A31515"/>
+                <w:sz w:val="19"/>
+                <w:szCs w:val="19"/>
+                <w:lang w:val="en-US"/>
+              </w:rPr>
+              <w:t>'</w:t>
             </w:r>
             <w:r>
               <w:rPr>
@@ -2464,17 +3303,41 @@
           <w:lang w:val="en-US"/>
         </w:rPr>
       </w:pPr>
-      <w:r>
-        <w:rPr>
-          <w:lang w:val="en-US"/>
-        </w:rPr>
-        <w:t xml:space="preserve">gulp.watch is basically a feature that listens to changes in files and whenever a change occurs </w:t>
-      </w:r>
-      <w:r>
-        <w:rPr>
-          <w:lang w:val="en-US"/>
-        </w:rPr>
-        <w:t>it triggers another task. In our case we listen for changes in *.ts files and triggers the default task.</w:t>
+      <w:proofErr w:type="spellStart"/>
+      <w:proofErr w:type="gramStart"/>
+      <w:r>
+        <w:rPr>
+          <w:lang w:val="en-US"/>
+        </w:rPr>
+        <w:t>gulp.watch</w:t>
+      </w:r>
+      <w:proofErr w:type="spellEnd"/>
+      <w:proofErr w:type="gramEnd"/>
+      <w:r>
+        <w:rPr>
+          <w:lang w:val="en-US"/>
+        </w:rPr>
+        <w:t xml:space="preserve"> is basically a feature that listens to changes in files and whenever a change occurs </w:t>
+      </w:r>
+      <w:r>
+        <w:rPr>
+          <w:lang w:val="en-US"/>
+        </w:rPr>
+        <w:t>it triggers another task. In our case we listen for changes in *.</w:t>
+      </w:r>
+      <w:proofErr w:type="spellStart"/>
+      <w:r>
+        <w:rPr>
+          <w:lang w:val="en-US"/>
+        </w:rPr>
+        <w:t>ts</w:t>
+      </w:r>
+      <w:proofErr w:type="spellEnd"/>
+      <w:r>
+        <w:rPr>
+          <w:lang w:val="en-US"/>
+        </w:rPr>
+        <w:t xml:space="preserve"> files and triggers the default task.</w:t>
       </w:r>
     </w:p>
     <w:p>
@@ -2694,13 +3557,31 @@
         </w:rPr>
         <w:t xml:space="preserve">If everything is working properly the script should have generated app.js in the </w:t>
       </w:r>
+      <w:proofErr w:type="spellStart"/>
       <w:r>
         <w:rPr>
           <w:i/>
           <w:lang w:val="en-US"/>
         </w:rPr>
-        <w:t>wwwroot/dist</w:t>
-      </w:r>
+        <w:t>wwwroot</w:t>
+      </w:r>
+      <w:proofErr w:type="spellEnd"/>
+      <w:r>
+        <w:rPr>
+          <w:i/>
+          <w:lang w:val="en-US"/>
+        </w:rPr>
+        <w:t>/</w:t>
+      </w:r>
+      <w:proofErr w:type="spellStart"/>
+      <w:r>
+        <w:rPr>
+          <w:i/>
+          <w:lang w:val="en-US"/>
+        </w:rPr>
+        <w:t>dist</w:t>
+      </w:r>
+      <w:proofErr w:type="spellEnd"/>
       <w:r>
         <w:rPr>
           <w:lang w:val="en-US"/>
@@ -2792,8 +3673,17 @@
           <w:i/>
           <w:lang w:val="en-US"/>
         </w:rPr>
-        <w:t>Views/Shared/_Layout.cshtml</w:t>
-      </w:r>
+        <w:t>Views/Shared/_</w:t>
+      </w:r>
+      <w:proofErr w:type="spellStart"/>
+      <w:r>
+        <w:rPr>
+          <w:i/>
+          <w:lang w:val="en-US"/>
+        </w:rPr>
+        <w:t>Layout.cshtml</w:t>
+      </w:r>
+      <w:proofErr w:type="spellEnd"/>
       <w:r>
         <w:rPr>
           <w:lang w:val="en-US"/>
@@ -2879,6 +3769,7 @@
               </w:rPr>
               <w:t xml:space="preserve"> </w:t>
             </w:r>
+            <w:proofErr w:type="spellStart"/>
             <w:r>
               <w:rPr>
                 <w:rFonts w:ascii="Consolas" w:hAnsi="Consolas" w:cs="Consolas"/>
@@ -2889,6 +3780,7 @@
               </w:rPr>
               <w:t>src</w:t>
             </w:r>
+            <w:proofErr w:type="spellEnd"/>
             <w:r>
               <w:rPr>
                 <w:rFonts w:ascii="Consolas" w:hAnsi="Consolas" w:cs="Consolas"/>
@@ -2897,7 +3789,29 @@
                 <w:szCs w:val="19"/>
                 <w:lang w:val="en-US"/>
               </w:rPr>
-              <w:t>="dist/app.js"&gt;&lt;/</w:t>
+              <w:t>="</w:t>
+            </w:r>
+            <w:proofErr w:type="spellStart"/>
+            <w:r>
+              <w:rPr>
+                <w:rFonts w:ascii="Consolas" w:hAnsi="Consolas" w:cs="Consolas"/>
+                <w:color w:val="0000FF"/>
+                <w:sz w:val="19"/>
+                <w:szCs w:val="19"/>
+                <w:lang w:val="en-US"/>
+              </w:rPr>
+              <w:t>dist</w:t>
+            </w:r>
+            <w:proofErr w:type="spellEnd"/>
+            <w:r>
+              <w:rPr>
+                <w:rFonts w:ascii="Consolas" w:hAnsi="Consolas" w:cs="Consolas"/>
+                <w:color w:val="0000FF"/>
+                <w:sz w:val="19"/>
+                <w:szCs w:val="19"/>
+                <w:lang w:val="en-US"/>
+              </w:rPr>
+              <w:t>/app.js"&gt;&lt;/</w:t>
             </w:r>
             <w:r>
               <w:rPr>
@@ -3148,8 +4062,17 @@
           <w:i/>
           <w:lang w:val="en-US"/>
         </w:rPr>
-        <w:t>Views/Home/Index.cshtml</w:t>
-      </w:r>
+        <w:t>Views/Home/</w:t>
+      </w:r>
+      <w:proofErr w:type="spellStart"/>
+      <w:r>
+        <w:rPr>
+          <w:i/>
+          <w:lang w:val="en-US"/>
+        </w:rPr>
+        <w:t>Index.cshtml</w:t>
+      </w:r>
+      <w:proofErr w:type="spellEnd"/>
       <w:r>
         <w:rPr>
           <w:i/>
@@ -3321,7 +4244,27 @@
                 <w:sz w:val="19"/>
                 <w:szCs w:val="19"/>
               </w:rPr>
-              <w:t>="files-preview"&gt;&lt;/</w:t>
+              <w:t>="</w:t>
+            </w:r>
+            <w:proofErr w:type="spellStart"/>
+            <w:r>
+              <w:rPr>
+                <w:rFonts w:ascii="Consolas" w:hAnsi="Consolas" w:cs="Consolas"/>
+                <w:color w:val="0000FF"/>
+                <w:sz w:val="19"/>
+                <w:szCs w:val="19"/>
+              </w:rPr>
+              <w:t>files-preview</w:t>
+            </w:r>
+            <w:proofErr w:type="spellEnd"/>
+            <w:r>
+              <w:rPr>
+                <w:rFonts w:ascii="Consolas" w:hAnsi="Consolas" w:cs="Consolas"/>
+                <w:color w:val="0000FF"/>
+                <w:sz w:val="19"/>
+                <w:szCs w:val="19"/>
+              </w:rPr>
+              <w:t>"&gt;&lt;/</w:t>
             </w:r>
             <w:r>
               <w:rPr>
@@ -3439,6 +4382,7 @@
               </w:rPr>
               <w:t xml:space="preserve"> </w:t>
             </w:r>
+            <w:proofErr w:type="spellStart"/>
             <w:r>
               <w:rPr>
                 <w:rFonts w:ascii="Consolas" w:hAnsi="Consolas" w:cs="Consolas"/>
@@ -3449,6 +4393,7 @@
               </w:rPr>
               <w:t>FileApplication</w:t>
             </w:r>
+            <w:proofErr w:type="spellEnd"/>
             <w:r>
               <w:rPr>
                 <w:rFonts w:ascii="Consolas" w:hAnsi="Consolas" w:cs="Consolas"/>
@@ -3513,6 +4458,7 @@
               </w:rPr>
               <w:t xml:space="preserve"> </w:t>
             </w:r>
+            <w:proofErr w:type="spellStart"/>
             <w:r>
               <w:rPr>
                 <w:rFonts w:ascii="Consolas" w:hAnsi="Consolas" w:cs="Consolas"/>
@@ -3521,7 +4467,18 @@
                 <w:szCs w:val="31"/>
                 <w:lang w:val="en-US"/>
               </w:rPr>
-              <w:t>filesInput:</w:t>
+              <w:t>filesInput</w:t>
+            </w:r>
+            <w:proofErr w:type="spellEnd"/>
+            <w:r>
+              <w:rPr>
+                <w:rFonts w:ascii="Consolas" w:hAnsi="Consolas" w:cs="Consolas"/>
+                <w:color w:val="000000"/>
+                <w:sz w:val="16"/>
+                <w:szCs w:val="31"/>
+                <w:lang w:val="en-US"/>
+              </w:rPr>
+              <w:t>:</w:t>
             </w:r>
             <w:r>
               <w:rPr>
@@ -3533,6 +4490,7 @@
               </w:rPr>
               <w:t xml:space="preserve"> </w:t>
             </w:r>
+            <w:proofErr w:type="spellStart"/>
             <w:r>
               <w:rPr>
                 <w:rFonts w:ascii="Consolas" w:hAnsi="Consolas" w:cs="Consolas"/>
@@ -3541,7 +4499,18 @@
                 <w:szCs w:val="31"/>
                 <w:lang w:val="en-US"/>
               </w:rPr>
-              <w:t>HTMLInputElement;</w:t>
+              <w:t>HTMLInputElement</w:t>
+            </w:r>
+            <w:proofErr w:type="spellEnd"/>
+            <w:r>
+              <w:rPr>
+                <w:rFonts w:ascii="Consolas" w:hAnsi="Consolas" w:cs="Consolas"/>
+                <w:color w:val="000000"/>
+                <w:sz w:val="16"/>
+                <w:szCs w:val="31"/>
+                <w:lang w:val="en-US"/>
+              </w:rPr>
+              <w:t>;</w:t>
             </w:r>
           </w:p>
           <w:p>
@@ -3587,6 +4556,7 @@
               </w:rPr>
               <w:t xml:space="preserve"> </w:t>
             </w:r>
+            <w:proofErr w:type="spellStart"/>
             <w:r>
               <w:rPr>
                 <w:rFonts w:ascii="Consolas" w:hAnsi="Consolas" w:cs="Consolas"/>
@@ -3595,7 +4565,18 @@
                 <w:szCs w:val="31"/>
                 <w:lang w:val="en-US"/>
               </w:rPr>
-              <w:t>filesPreviewWrapper:</w:t>
+              <w:t>filesPreviewWrapper</w:t>
+            </w:r>
+            <w:proofErr w:type="spellEnd"/>
+            <w:r>
+              <w:rPr>
+                <w:rFonts w:ascii="Consolas" w:hAnsi="Consolas" w:cs="Consolas"/>
+                <w:color w:val="000000"/>
+                <w:sz w:val="16"/>
+                <w:szCs w:val="31"/>
+                <w:lang w:val="en-US"/>
+              </w:rPr>
+              <w:t>:</w:t>
             </w:r>
             <w:r>
               <w:rPr>
@@ -3607,6 +4588,7 @@
               </w:rPr>
               <w:t xml:space="preserve"> </w:t>
             </w:r>
+            <w:proofErr w:type="spellStart"/>
             <w:r>
               <w:rPr>
                 <w:rFonts w:ascii="Consolas" w:hAnsi="Consolas" w:cs="Consolas"/>
@@ -3615,7 +4597,18 @@
                 <w:szCs w:val="31"/>
                 <w:lang w:val="en-US"/>
               </w:rPr>
-              <w:t>HTMLDivElement;</w:t>
+              <w:t>HTMLDivElement</w:t>
+            </w:r>
+            <w:proofErr w:type="spellEnd"/>
+            <w:r>
+              <w:rPr>
+                <w:rFonts w:ascii="Consolas" w:hAnsi="Consolas" w:cs="Consolas"/>
+                <w:color w:val="000000"/>
+                <w:sz w:val="16"/>
+                <w:szCs w:val="31"/>
+                <w:lang w:val="en-US"/>
+              </w:rPr>
+              <w:t>;</w:t>
             </w:r>
           </w:p>
           <w:p>
@@ -3719,6 +4712,7 @@
               </w:rPr>
               <w:t xml:space="preserve">        </w:t>
             </w:r>
+            <w:proofErr w:type="spellStart"/>
             <w:r>
               <w:rPr>
                 <w:rFonts w:ascii="Consolas" w:hAnsi="Consolas" w:cs="Consolas"/>
@@ -3739,6 +4733,7 @@
               </w:rPr>
               <w:t>.filesInput</w:t>
             </w:r>
+            <w:proofErr w:type="spellEnd"/>
             <w:r>
               <w:rPr>
                 <w:rFonts w:ascii="Consolas" w:hAnsi="Consolas" w:cs="Consolas"/>
@@ -3769,6 +4764,7 @@
               </w:rPr>
               <w:t xml:space="preserve"> </w:t>
             </w:r>
+            <w:proofErr w:type="spellStart"/>
             <w:r>
               <w:rPr>
                 <w:rFonts w:ascii="Consolas" w:hAnsi="Consolas" w:cs="Consolas"/>
@@ -3777,7 +4773,18 @@
                 <w:szCs w:val="31"/>
                 <w:lang w:val="en-US"/>
               </w:rPr>
-              <w:t>document.querySelector(</w:t>
+              <w:t>document.querySelector</w:t>
+            </w:r>
+            <w:proofErr w:type="spellEnd"/>
+            <w:r>
+              <w:rPr>
+                <w:rFonts w:ascii="Consolas" w:hAnsi="Consolas" w:cs="Consolas"/>
+                <w:color w:val="000000"/>
+                <w:sz w:val="16"/>
+                <w:szCs w:val="31"/>
+                <w:lang w:val="en-US"/>
+              </w:rPr>
+              <w:t>(</w:t>
             </w:r>
             <w:r>
               <w:rPr>
@@ -3829,6 +4836,7 @@
               </w:rPr>
               <w:t xml:space="preserve"> </w:t>
             </w:r>
+            <w:proofErr w:type="spellStart"/>
             <w:r>
               <w:rPr>
                 <w:rFonts w:ascii="Consolas" w:hAnsi="Consolas" w:cs="Consolas"/>
@@ -3837,7 +4845,18 @@
                 <w:szCs w:val="31"/>
                 <w:lang w:val="en-US"/>
               </w:rPr>
-              <w:t>HTMLInputElement;</w:t>
+              <w:t>HTMLInputElement</w:t>
+            </w:r>
+            <w:proofErr w:type="spellEnd"/>
+            <w:r>
+              <w:rPr>
+                <w:rFonts w:ascii="Consolas" w:hAnsi="Consolas" w:cs="Consolas"/>
+                <w:color w:val="000000"/>
+                <w:sz w:val="16"/>
+                <w:szCs w:val="31"/>
+                <w:lang w:val="en-US"/>
+              </w:rPr>
+              <w:t>;</w:t>
             </w:r>
           </w:p>
           <w:p>
@@ -3863,6 +4882,7 @@
               </w:rPr>
               <w:t xml:space="preserve">        </w:t>
             </w:r>
+            <w:proofErr w:type="spellStart"/>
             <w:r>
               <w:rPr>
                 <w:rFonts w:ascii="Consolas" w:hAnsi="Consolas" w:cs="Consolas"/>
@@ -3883,6 +4903,7 @@
               </w:rPr>
               <w:t>.filesPreviewWrapper</w:t>
             </w:r>
+            <w:proofErr w:type="spellEnd"/>
             <w:r>
               <w:rPr>
                 <w:rFonts w:ascii="Consolas" w:hAnsi="Consolas" w:cs="Consolas"/>
@@ -3913,6 +4934,7 @@
               </w:rPr>
               <w:t xml:space="preserve"> </w:t>
             </w:r>
+            <w:proofErr w:type="spellStart"/>
             <w:r>
               <w:rPr>
                 <w:rFonts w:ascii="Consolas" w:hAnsi="Consolas" w:cs="Consolas"/>
@@ -3921,7 +4943,18 @@
                 <w:szCs w:val="31"/>
                 <w:lang w:val="en-US"/>
               </w:rPr>
-              <w:t>document.querySelector(</w:t>
+              <w:t>document.querySelector</w:t>
+            </w:r>
+            <w:proofErr w:type="spellEnd"/>
+            <w:r>
+              <w:rPr>
+                <w:rFonts w:ascii="Consolas" w:hAnsi="Consolas" w:cs="Consolas"/>
+                <w:color w:val="000000"/>
+                <w:sz w:val="16"/>
+                <w:szCs w:val="31"/>
+                <w:lang w:val="en-US"/>
+              </w:rPr>
+              <w:t>(</w:t>
             </w:r>
             <w:r>
               <w:rPr>
@@ -3973,6 +5006,7 @@
               </w:rPr>
               <w:t xml:space="preserve"> </w:t>
             </w:r>
+            <w:proofErr w:type="spellStart"/>
             <w:r>
               <w:rPr>
                 <w:rFonts w:ascii="Consolas" w:hAnsi="Consolas" w:cs="Consolas"/>
@@ -3981,7 +5015,18 @@
                 <w:szCs w:val="31"/>
                 <w:lang w:val="en-US"/>
               </w:rPr>
-              <w:t>HTMLDivElement;</w:t>
+              <w:t>HTMLDivElement</w:t>
+            </w:r>
+            <w:proofErr w:type="spellEnd"/>
+            <w:r>
+              <w:rPr>
+                <w:rFonts w:ascii="Consolas" w:hAnsi="Consolas" w:cs="Consolas"/>
+                <w:color w:val="000000"/>
+                <w:sz w:val="16"/>
+                <w:szCs w:val="31"/>
+                <w:lang w:val="en-US"/>
+              </w:rPr>
+              <w:t>;</w:t>
             </w:r>
           </w:p>
           <w:p>
@@ -4179,6 +5224,7 @@
               </w:rPr>
               <w:t>(</w:t>
             </w:r>
+            <w:proofErr w:type="spellStart"/>
             <w:r>
               <w:rPr>
                 <w:rFonts w:ascii="Consolas" w:hAnsi="Consolas" w:cs="Consolas"/>
@@ -4199,6 +5245,7 @@
               </w:rPr>
               <w:t>.filesInput</w:t>
             </w:r>
+            <w:proofErr w:type="spellEnd"/>
             <w:r>
               <w:rPr>
                 <w:rFonts w:ascii="Consolas" w:hAnsi="Consolas" w:cs="Consolas"/>
@@ -4269,6 +5316,7 @@
               </w:rPr>
               <w:t xml:space="preserve"> </w:t>
             </w:r>
+            <w:proofErr w:type="spellStart"/>
             <w:r>
               <w:rPr>
                 <w:rFonts w:ascii="Consolas" w:hAnsi="Consolas" w:cs="Consolas"/>
@@ -4289,6 +5337,7 @@
               </w:rPr>
               <w:t>.filesPreviewWrapper</w:t>
             </w:r>
+            <w:proofErr w:type="spellEnd"/>
             <w:r>
               <w:rPr>
                 <w:rFonts w:ascii="Consolas" w:hAnsi="Consolas" w:cs="Consolas"/>
@@ -4383,6 +5432,7 @@
               </w:rPr>
               <w:t xml:space="preserve">            </w:t>
             </w:r>
+            <w:proofErr w:type="spellStart"/>
             <w:r>
               <w:rPr>
                 <w:rFonts w:ascii="Consolas" w:hAnsi="Consolas" w:cs="Consolas"/>
@@ -4401,7 +5451,18 @@
                 <w:szCs w:val="31"/>
                 <w:lang w:val="en-US"/>
               </w:rPr>
-              <w:t>.filesInput.addEventListener(</w:t>
+              <w:t>.filesInput.addEventListener</w:t>
+            </w:r>
+            <w:proofErr w:type="spellEnd"/>
+            <w:r>
+              <w:rPr>
+                <w:rFonts w:ascii="Consolas" w:hAnsi="Consolas" w:cs="Consolas"/>
+                <w:color w:val="000000"/>
+                <w:sz w:val="16"/>
+                <w:szCs w:val="31"/>
+                <w:lang w:val="en-US"/>
+              </w:rPr>
+              <w:t>(</w:t>
             </w:r>
             <w:r>
               <w:rPr>
@@ -4507,6 +5568,7 @@
               </w:rPr>
               <w:t xml:space="preserve">                </w:t>
             </w:r>
+            <w:proofErr w:type="spellStart"/>
             <w:r>
               <w:rPr>
                 <w:rFonts w:ascii="Consolas" w:hAnsi="Consolas" w:cs="Consolas"/>
@@ -4525,7 +5587,18 @@
                 <w:szCs w:val="31"/>
                 <w:lang w:val="en-US"/>
               </w:rPr>
-              <w:t>.previewImages();</w:t>
+              <w:t>.previewImages</w:t>
+            </w:r>
+            <w:proofErr w:type="spellEnd"/>
+            <w:r>
+              <w:rPr>
+                <w:rFonts w:ascii="Consolas" w:hAnsi="Consolas" w:cs="Consolas"/>
+                <w:color w:val="000000"/>
+                <w:sz w:val="16"/>
+                <w:szCs w:val="31"/>
+                <w:lang w:val="en-US"/>
+              </w:rPr>
+              <w:t>();</w:t>
             </w:r>
           </w:p>
           <w:p>
@@ -4687,6 +5760,7 @@
               </w:rPr>
               <w:t xml:space="preserve"> </w:t>
             </w:r>
+            <w:proofErr w:type="spellStart"/>
             <w:r>
               <w:rPr>
                 <w:rFonts w:ascii="Consolas" w:hAnsi="Consolas" w:cs="Consolas"/>
@@ -4695,7 +5769,18 @@
                 <w:szCs w:val="31"/>
                 <w:lang w:val="en-US"/>
               </w:rPr>
-              <w:t>previewImages():</w:t>
+              <w:t>previewImages</w:t>
+            </w:r>
+            <w:proofErr w:type="spellEnd"/>
+            <w:r>
+              <w:rPr>
+                <w:rFonts w:ascii="Consolas" w:hAnsi="Consolas" w:cs="Consolas"/>
+                <w:color w:val="000000"/>
+                <w:sz w:val="16"/>
+                <w:szCs w:val="31"/>
+                <w:lang w:val="en-US"/>
+              </w:rPr>
+              <w:t>():</w:t>
             </w:r>
             <w:r>
               <w:rPr>
@@ -4761,6 +5846,7 @@
               </w:rPr>
               <w:t xml:space="preserve">        </w:t>
             </w:r>
+            <w:proofErr w:type="spellStart"/>
             <w:r>
               <w:rPr>
                 <w:rFonts w:ascii="Consolas" w:hAnsi="Consolas" w:cs="Consolas"/>
@@ -4781,6 +5867,7 @@
               </w:rPr>
               <w:t>.filesPreviewWrapper.innerHTML</w:t>
             </w:r>
+            <w:proofErr w:type="spellEnd"/>
             <w:r>
               <w:rPr>
                 <w:rFonts w:ascii="Consolas" w:hAnsi="Consolas" w:cs="Consolas"/>
@@ -4929,6 +6016,7 @@
               </w:rPr>
               <w:t xml:space="preserve"> </w:t>
             </w:r>
+            <w:proofErr w:type="spellStart"/>
             <w:r>
               <w:rPr>
                 <w:rFonts w:ascii="Consolas" w:hAnsi="Consolas" w:cs="Consolas"/>
@@ -4947,7 +6035,18 @@
                 <w:szCs w:val="31"/>
                 <w:lang w:val="en-US"/>
               </w:rPr>
-              <w:t>.filesInput.files;</w:t>
+              <w:t>.filesInput.files</w:t>
+            </w:r>
+            <w:proofErr w:type="spellEnd"/>
+            <w:r>
+              <w:rPr>
+                <w:rFonts w:ascii="Consolas" w:hAnsi="Consolas" w:cs="Consolas"/>
+                <w:color w:val="000000"/>
+                <w:sz w:val="16"/>
+                <w:szCs w:val="31"/>
+                <w:lang w:val="en-US"/>
+              </w:rPr>
+              <w:t>;</w:t>
             </w:r>
           </w:p>
           <w:p>
@@ -5023,6 +6122,7 @@
               </w:rPr>
               <w:t xml:space="preserve"> </w:t>
             </w:r>
+            <w:proofErr w:type="spellStart"/>
             <w:r>
               <w:rPr>
                 <w:rFonts w:ascii="Consolas" w:hAnsi="Consolas" w:cs="Consolas"/>
@@ -5033,6 +6133,7 @@
               </w:rPr>
               <w:t>i</w:t>
             </w:r>
+            <w:proofErr w:type="spellEnd"/>
             <w:r>
               <w:rPr>
                 <w:rFonts w:ascii="Consolas" w:hAnsi="Consolas" w:cs="Consolas"/>
@@ -5083,6 +6184,7 @@
               </w:rPr>
               <w:t xml:space="preserve"> </w:t>
             </w:r>
+            <w:proofErr w:type="spellStart"/>
             <w:r>
               <w:rPr>
                 <w:rFonts w:ascii="Consolas" w:hAnsi="Consolas" w:cs="Consolas"/>
@@ -5093,6 +6195,7 @@
               </w:rPr>
               <w:t>i</w:t>
             </w:r>
+            <w:proofErr w:type="spellEnd"/>
             <w:r>
               <w:rPr>
                 <w:rFonts w:ascii="Consolas" w:hAnsi="Consolas" w:cs="Consolas"/>
@@ -5123,6 +6226,7 @@
               </w:rPr>
               <w:t xml:space="preserve"> </w:t>
             </w:r>
+            <w:proofErr w:type="spellStart"/>
             <w:r>
               <w:rPr>
                 <w:rFonts w:ascii="Consolas" w:hAnsi="Consolas" w:cs="Consolas"/>
@@ -5131,7 +6235,18 @@
                 <w:szCs w:val="31"/>
                 <w:lang w:val="en-US"/>
               </w:rPr>
-              <w:t>files.length;</w:t>
+              <w:t>files.length</w:t>
+            </w:r>
+            <w:proofErr w:type="spellEnd"/>
+            <w:r>
+              <w:rPr>
+                <w:rFonts w:ascii="Consolas" w:hAnsi="Consolas" w:cs="Consolas"/>
+                <w:color w:val="000000"/>
+                <w:sz w:val="16"/>
+                <w:szCs w:val="31"/>
+                <w:lang w:val="en-US"/>
+              </w:rPr>
+              <w:t>;</w:t>
             </w:r>
             <w:r>
               <w:rPr>
@@ -5143,6 +6258,7 @@
               </w:rPr>
               <w:t xml:space="preserve"> </w:t>
             </w:r>
+            <w:proofErr w:type="spellStart"/>
             <w:r>
               <w:rPr>
                 <w:rFonts w:ascii="Consolas" w:hAnsi="Consolas" w:cs="Consolas"/>
@@ -5151,7 +6267,18 @@
                 <w:szCs w:val="31"/>
                 <w:lang w:val="en-US"/>
               </w:rPr>
-              <w:t>i++)</w:t>
+              <w:t>i</w:t>
+            </w:r>
+            <w:proofErr w:type="spellEnd"/>
+            <w:r>
+              <w:rPr>
+                <w:rFonts w:ascii="Consolas" w:hAnsi="Consolas" w:cs="Consolas"/>
+                <w:color w:val="000000"/>
+                <w:sz w:val="16"/>
+                <w:szCs w:val="31"/>
+                <w:lang w:val="en-US"/>
+              </w:rPr>
+              <w:t>++)</w:t>
             </w:r>
             <w:r>
               <w:rPr>
@@ -5197,6 +6324,7 @@
               </w:rPr>
               <w:t xml:space="preserve">            </w:t>
             </w:r>
+            <w:proofErr w:type="spellStart"/>
             <w:r>
               <w:rPr>
                 <w:rFonts w:ascii="Consolas" w:hAnsi="Consolas" w:cs="Consolas"/>
@@ -5215,7 +6343,18 @@
                 <w:szCs w:val="31"/>
                 <w:lang w:val="en-US"/>
               </w:rPr>
-              <w:t>.previewImage(files[0]);</w:t>
+              <w:t>.previewImage</w:t>
+            </w:r>
+            <w:proofErr w:type="spellEnd"/>
+            <w:r>
+              <w:rPr>
+                <w:rFonts w:ascii="Consolas" w:hAnsi="Consolas" w:cs="Consolas"/>
+                <w:color w:val="000000"/>
+                <w:sz w:val="16"/>
+                <w:szCs w:val="31"/>
+                <w:lang w:val="en-US"/>
+              </w:rPr>
+              <w:t>(files[0]);</w:t>
             </w:r>
           </w:p>
           <w:p>
@@ -5343,6 +6482,7 @@
               </w:rPr>
               <w:t xml:space="preserve"> </w:t>
             </w:r>
+            <w:proofErr w:type="spellStart"/>
             <w:r>
               <w:rPr>
                 <w:rFonts w:ascii="Consolas" w:hAnsi="Consolas" w:cs="Consolas"/>
@@ -5351,7 +6491,18 @@
                 <w:szCs w:val="31"/>
                 <w:lang w:val="en-US"/>
               </w:rPr>
-              <w:t>previewImage(file:</w:t>
+              <w:t>previewImage</w:t>
+            </w:r>
+            <w:proofErr w:type="spellEnd"/>
+            <w:r>
+              <w:rPr>
+                <w:rFonts w:ascii="Consolas" w:hAnsi="Consolas" w:cs="Consolas"/>
+                <w:color w:val="000000"/>
+                <w:sz w:val="16"/>
+                <w:szCs w:val="31"/>
+                <w:lang w:val="en-US"/>
+              </w:rPr>
+              <w:t>(file:</w:t>
             </w:r>
             <w:r>
               <w:rPr>
@@ -5437,6 +6588,7 @@
               </w:rPr>
               <w:t xml:space="preserve"> </w:t>
             </w:r>
+            <w:proofErr w:type="spellStart"/>
             <w:r>
               <w:rPr>
                 <w:rFonts w:ascii="Consolas" w:hAnsi="Consolas" w:cs="Consolas"/>
@@ -5447,6 +6599,7 @@
               </w:rPr>
               <w:t>fileReader</w:t>
             </w:r>
+            <w:proofErr w:type="spellEnd"/>
             <w:r>
               <w:rPr>
                 <w:rFonts w:ascii="Consolas" w:hAnsi="Consolas" w:cs="Consolas"/>
@@ -5497,6 +6650,7 @@
               </w:rPr>
               <w:t xml:space="preserve"> </w:t>
             </w:r>
+            <w:proofErr w:type="spellStart"/>
             <w:r>
               <w:rPr>
                 <w:rFonts w:ascii="Consolas" w:hAnsi="Consolas" w:cs="Consolas"/>
@@ -5505,7 +6659,18 @@
                 <w:szCs w:val="31"/>
                 <w:lang w:val="en-US"/>
               </w:rPr>
-              <w:t>FileReader();</w:t>
+              <w:t>FileReader</w:t>
+            </w:r>
+            <w:proofErr w:type="spellEnd"/>
+            <w:r>
+              <w:rPr>
+                <w:rFonts w:ascii="Consolas" w:hAnsi="Consolas" w:cs="Consolas"/>
+                <w:color w:val="000000"/>
+                <w:sz w:val="16"/>
+                <w:szCs w:val="31"/>
+                <w:lang w:val="en-US"/>
+              </w:rPr>
+              <w:t>();</w:t>
             </w:r>
           </w:p>
           <w:p>
@@ -5531,6 +6696,7 @@
               </w:rPr>
               <w:t xml:space="preserve">        </w:t>
             </w:r>
+            <w:proofErr w:type="spellStart"/>
             <w:r>
               <w:rPr>
                 <w:rFonts w:ascii="Consolas" w:hAnsi="Consolas" w:cs="Consolas"/>
@@ -5539,7 +6705,18 @@
                 <w:szCs w:val="31"/>
                 <w:lang w:val="en-US"/>
               </w:rPr>
-              <w:t>fileReader.addEventListener(</w:t>
+              <w:t>fileReader.addEventListener</w:t>
+            </w:r>
+            <w:proofErr w:type="spellEnd"/>
+            <w:r>
+              <w:rPr>
+                <w:rFonts w:ascii="Consolas" w:hAnsi="Consolas" w:cs="Consolas"/>
+                <w:color w:val="000000"/>
+                <w:sz w:val="16"/>
+                <w:szCs w:val="31"/>
+                <w:lang w:val="en-US"/>
+              </w:rPr>
+              <w:t>(</w:t>
             </w:r>
             <w:r>
               <w:rPr>
@@ -5725,6 +6902,7 @@
               </w:rPr>
               <w:t xml:space="preserve"> </w:t>
             </w:r>
+            <w:proofErr w:type="spellStart"/>
             <w:r>
               <w:rPr>
                 <w:rFonts w:ascii="Consolas" w:hAnsi="Consolas" w:cs="Consolas"/>
@@ -5733,7 +6911,40 @@
                 <w:szCs w:val="31"/>
                 <w:lang w:val="en-US"/>
               </w:rPr>
-              <w:t>PreviewImage(fileReader.result);</w:t>
+              <w:t>PreviewImage</w:t>
+            </w:r>
+            <w:proofErr w:type="spellEnd"/>
+            <w:r>
+              <w:rPr>
+                <w:rFonts w:ascii="Consolas" w:hAnsi="Consolas" w:cs="Consolas"/>
+                <w:color w:val="000000"/>
+                <w:sz w:val="16"/>
+                <w:szCs w:val="31"/>
+                <w:lang w:val="en-US"/>
+              </w:rPr>
+              <w:t>(</w:t>
+            </w:r>
+            <w:proofErr w:type="spellStart"/>
+            <w:r>
+              <w:rPr>
+                <w:rFonts w:ascii="Consolas" w:hAnsi="Consolas" w:cs="Consolas"/>
+                <w:color w:val="000000"/>
+                <w:sz w:val="16"/>
+                <w:szCs w:val="31"/>
+                <w:lang w:val="en-US"/>
+              </w:rPr>
+              <w:t>fileReader.result</w:t>
+            </w:r>
+            <w:proofErr w:type="spellEnd"/>
+            <w:r>
+              <w:rPr>
+                <w:rFonts w:ascii="Consolas" w:hAnsi="Consolas" w:cs="Consolas"/>
+                <w:color w:val="000000"/>
+                <w:sz w:val="16"/>
+                <w:szCs w:val="31"/>
+                <w:lang w:val="en-US"/>
+              </w:rPr>
+              <w:t>);</w:t>
             </w:r>
           </w:p>
           <w:p>
@@ -5759,6 +6970,7 @@
               </w:rPr>
               <w:t xml:space="preserve">            </w:t>
             </w:r>
+            <w:proofErr w:type="spellStart"/>
             <w:r>
               <w:rPr>
                 <w:rFonts w:ascii="Consolas" w:hAnsi="Consolas" w:cs="Consolas"/>
@@ -5779,6 +6991,7 @@
               </w:rPr>
               <w:t>.filesPreviewWrapper.innerHTML</w:t>
             </w:r>
+            <w:proofErr w:type="spellEnd"/>
             <w:r>
               <w:rPr>
                 <w:rFonts w:ascii="Consolas" w:hAnsi="Consolas" w:cs="Consolas"/>
@@ -5809,6 +7022,7 @@
               </w:rPr>
               <w:t xml:space="preserve"> </w:t>
             </w:r>
+            <w:proofErr w:type="spellStart"/>
             <w:r>
               <w:rPr>
                 <w:rFonts w:ascii="Consolas" w:hAnsi="Consolas" w:cs="Consolas"/>
@@ -5817,7 +7031,18 @@
                 <w:szCs w:val="31"/>
                 <w:lang w:val="en-US"/>
               </w:rPr>
-              <w:t>image.toHtml();</w:t>
+              <w:t>image.toHtml</w:t>
+            </w:r>
+            <w:proofErr w:type="spellEnd"/>
+            <w:r>
+              <w:rPr>
+                <w:rFonts w:ascii="Consolas" w:hAnsi="Consolas" w:cs="Consolas"/>
+                <w:color w:val="000000"/>
+                <w:sz w:val="16"/>
+                <w:szCs w:val="31"/>
+                <w:lang w:val="en-US"/>
+              </w:rPr>
+              <w:t>();</w:t>
             </w:r>
           </w:p>
           <w:p>
@@ -5877,6 +7102,7 @@
               </w:rPr>
               <w:t xml:space="preserve">        </w:t>
             </w:r>
+            <w:proofErr w:type="spellStart"/>
             <w:r>
               <w:rPr>
                 <w:rFonts w:ascii="Consolas" w:hAnsi="Consolas" w:cs="Consolas"/>
@@ -5885,7 +7111,18 @@
                 <w:szCs w:val="31"/>
                 <w:lang w:val="en-US"/>
               </w:rPr>
-              <w:t>fileReader.readAsDataURL(file);</w:t>
+              <w:t>fileReader.readAsDataURL</w:t>
+            </w:r>
+            <w:proofErr w:type="spellEnd"/>
+            <w:r>
+              <w:rPr>
+                <w:rFonts w:ascii="Consolas" w:hAnsi="Consolas" w:cs="Consolas"/>
+                <w:color w:val="000000"/>
+                <w:sz w:val="16"/>
+                <w:szCs w:val="31"/>
+                <w:lang w:val="en-US"/>
+              </w:rPr>
+              <w:t>(file);</w:t>
             </w:r>
           </w:p>
           <w:p>
@@ -5973,6 +7210,7 @@
                 <w:lang w:val="en-US"/>
               </w:rPr>
             </w:pPr>
+            <w:proofErr w:type="spellStart"/>
             <w:r>
               <w:rPr>
                 <w:rFonts w:ascii="Consolas" w:hAnsi="Consolas" w:cs="Consolas"/>
@@ -5983,6 +7221,7 @@
               </w:rPr>
               <w:t>var</w:t>
             </w:r>
+            <w:proofErr w:type="spellEnd"/>
             <w:r>
               <w:rPr>
                 <w:rFonts w:ascii="Consolas" w:hAnsi="Consolas" w:cs="Consolas"/>
@@ -6053,6 +7292,7 @@
               </w:rPr>
               <w:t xml:space="preserve"> </w:t>
             </w:r>
+            <w:proofErr w:type="spellStart"/>
             <w:r>
               <w:rPr>
                 <w:rFonts w:ascii="Consolas" w:hAnsi="Consolas" w:cs="Consolas"/>
@@ -6061,7 +7301,18 @@
                 <w:szCs w:val="31"/>
                 <w:lang w:val="en-US"/>
               </w:rPr>
-              <w:t>FileApplication();</w:t>
+              <w:t>FileApplication</w:t>
+            </w:r>
+            <w:proofErr w:type="spellEnd"/>
+            <w:r>
+              <w:rPr>
+                <w:rFonts w:ascii="Consolas" w:hAnsi="Consolas" w:cs="Consolas"/>
+                <w:color w:val="000000"/>
+                <w:sz w:val="16"/>
+                <w:szCs w:val="31"/>
+                <w:lang w:val="en-US"/>
+              </w:rPr>
+              <w:t>();</w:t>
             </w:r>
           </w:p>
           <w:p>
@@ -6073,6 +7324,7 @@
                 <w:lang w:val="en-US"/>
               </w:rPr>
             </w:pPr>
+            <w:proofErr w:type="spellStart"/>
             <w:r>
               <w:rPr>
                 <w:rFonts w:ascii="Consolas" w:hAnsi="Consolas" w:cs="Consolas"/>
@@ -6081,7 +7333,18 @@
                 <w:szCs w:val="31"/>
                 <w:lang w:val="en-US"/>
               </w:rPr>
-              <w:t>app.run();</w:t>
+              <w:t>app.run</w:t>
+            </w:r>
+            <w:proofErr w:type="spellEnd"/>
+            <w:r>
+              <w:rPr>
+                <w:rFonts w:ascii="Consolas" w:hAnsi="Consolas" w:cs="Consolas"/>
+                <w:color w:val="000000"/>
+                <w:sz w:val="16"/>
+                <w:szCs w:val="31"/>
+                <w:lang w:val="en-US"/>
+              </w:rPr>
+              <w:t>();</w:t>
             </w:r>
             <w:bookmarkEnd w:id="9"/>
             <w:bookmarkEnd w:id="10"/>
@@ -6106,12 +7369,37 @@
         </w:rPr>
         <w:t xml:space="preserve">Go back to </w:t>
       </w:r>
+      <w:proofErr w:type="spellStart"/>
       <w:r>
         <w:rPr>
           <w:i/>
           <w:lang w:val="en-US"/>
         </w:rPr>
-        <w:t xml:space="preserve">src/main.ts </w:t>
+        <w:t>src</w:t>
+      </w:r>
+      <w:proofErr w:type="spellEnd"/>
+      <w:r>
+        <w:rPr>
+          <w:i/>
+          <w:lang w:val="en-US"/>
+        </w:rPr>
+        <w:t>/</w:t>
+      </w:r>
+      <w:proofErr w:type="spellStart"/>
+      <w:r>
+        <w:rPr>
+          <w:i/>
+          <w:lang w:val="en-US"/>
+        </w:rPr>
+        <w:t>main.ts</w:t>
+      </w:r>
+      <w:proofErr w:type="spellEnd"/>
+      <w:r>
+        <w:rPr>
+          <w:i/>
+          <w:lang w:val="en-US"/>
+        </w:rPr>
+        <w:t xml:space="preserve"> </w:t>
       </w:r>
       <w:r>
         <w:rPr>
@@ -6214,7 +7502,21 @@
         <w:rPr>
           <w:lang w:val="en-US"/>
         </w:rPr>
-        <w:t xml:space="preserve"> tells you that there seems to be something missing, the PreviewImage-class. That’s the class we will implement and explain in more detail.</w:t>
+        <w:t xml:space="preserve"> tells you that there seems to be something missing, the </w:t>
+      </w:r>
+      <w:proofErr w:type="spellStart"/>
+      <w:r>
+        <w:rPr>
+          <w:lang w:val="en-US"/>
+        </w:rPr>
+        <w:t>PreviewImage</w:t>
+      </w:r>
+      <w:proofErr w:type="spellEnd"/>
+      <w:r>
+        <w:rPr>
+          <w:lang w:val="en-US"/>
+        </w:rPr>
+        <w:t>-class. That’s the class we will implement and explain in more detail.</w:t>
       </w:r>
     </w:p>
     <w:p>
@@ -6296,6 +7598,7 @@
         </w:rPr>
         <w:t xml:space="preserve">mpty class called </w:t>
       </w:r>
+      <w:proofErr w:type="spellStart"/>
       <w:r>
         <w:rPr>
           <w:i/>
@@ -6303,6 +7606,7 @@
         </w:rPr>
         <w:t>PreviewImage</w:t>
       </w:r>
+      <w:proofErr w:type="spellEnd"/>
       <w:r>
         <w:rPr>
           <w:lang w:val="en-US"/>
@@ -6343,7 +7647,21 @@
         <w:rPr>
           <w:lang w:val="en-US"/>
         </w:rPr>
-        <w:t>is a great tool to transpile it</w:t>
+        <w:t xml:space="preserve">is a great tool to </w:t>
+      </w:r>
+      <w:proofErr w:type="spellStart"/>
+      <w:r>
+        <w:rPr>
+          <w:lang w:val="en-US"/>
+        </w:rPr>
+        <w:t>transpile</w:t>
+      </w:r>
+      <w:proofErr w:type="spellEnd"/>
+      <w:r>
+        <w:rPr>
+          <w:lang w:val="en-US"/>
+        </w:rPr>
+        <w:t xml:space="preserve"> it</w:t>
       </w:r>
       <w:r>
         <w:rPr>
@@ -6381,6 +7699,7 @@
             </w:pPr>
             <w:bookmarkStart w:id="11" w:name="OLE_LINK17"/>
             <w:bookmarkStart w:id="12" w:name="OLE_LINK18"/>
+            <w:proofErr w:type="spellStart"/>
             <w:r>
               <w:rPr>
                 <w:rFonts w:ascii="Consolas" w:hAnsi="Consolas" w:cs="Consolas"/>
@@ -6391,6 +7710,7 @@
               <w:lastRenderedPageBreak/>
               <w:t>class</w:t>
             </w:r>
+            <w:proofErr w:type="spellEnd"/>
             <w:r>
               <w:rPr>
                 <w:rFonts w:ascii="Consolas" w:hAnsi="Consolas" w:cs="Consolas"/>
@@ -6400,6 +7720,7 @@
               </w:rPr>
               <w:t xml:space="preserve"> </w:t>
             </w:r>
+            <w:proofErr w:type="spellStart"/>
             <w:r>
               <w:rPr>
                 <w:rFonts w:ascii="Consolas" w:hAnsi="Consolas" w:cs="Consolas"/>
@@ -6409,6 +7730,7 @@
               </w:rPr>
               <w:t>PreviewImage</w:t>
             </w:r>
+            <w:proofErr w:type="spellEnd"/>
             <w:r>
               <w:rPr>
                 <w:rFonts w:ascii="Consolas" w:hAnsi="Consolas" w:cs="Consolas"/>
@@ -6565,6 +7887,7 @@
               </w:rPr>
             </w:pPr>
             <w:bookmarkStart w:id="13" w:name="_Hlk484413645"/>
+            <w:proofErr w:type="spellStart"/>
             <w:r>
               <w:rPr>
                 <w:rFonts w:ascii="Consolas" w:hAnsi="Consolas" w:cs="Consolas"/>
@@ -6574,6 +7897,7 @@
               </w:rPr>
               <w:t>constructor</w:t>
             </w:r>
+            <w:proofErr w:type="spellEnd"/>
             <w:r>
               <w:rPr>
                 <w:rFonts w:ascii="Consolas" w:hAnsi="Consolas" w:cs="Consolas"/>
@@ -6719,7 +8043,21 @@
         <w:rPr>
           <w:lang w:val="en-US"/>
         </w:rPr>
-        <w:t>Try changing the value when the PreviewImage is being called and see how Visual Studio shows that it’s wrong.</w:t>
+        <w:t xml:space="preserve">Try changing the value when the </w:t>
+      </w:r>
+      <w:proofErr w:type="spellStart"/>
+      <w:r>
+        <w:rPr>
+          <w:lang w:val="en-US"/>
+        </w:rPr>
+        <w:t>PreviewImage</w:t>
+      </w:r>
+      <w:proofErr w:type="spellEnd"/>
+      <w:r>
+        <w:rPr>
+          <w:lang w:val="en-US"/>
+        </w:rPr>
+        <w:t xml:space="preserve"> is being called and see how Visual Studio shows that it’s wrong.</w:t>
       </w:r>
     </w:p>
     <w:p>
@@ -6802,6 +8140,7 @@
               </w:rPr>
               <w:t xml:space="preserve"> </w:t>
             </w:r>
+            <w:proofErr w:type="spellStart"/>
             <w:r>
               <w:rPr>
                 <w:rFonts w:ascii="Consolas" w:hAnsi="Consolas" w:cs="Consolas"/>
@@ -6810,7 +8149,18 @@
                 <w:szCs w:val="31"/>
                 <w:lang w:val="en-US"/>
               </w:rPr>
-              <w:t>toHtml():</w:t>
+              <w:t>toHtml</w:t>
+            </w:r>
+            <w:proofErr w:type="spellEnd"/>
+            <w:r>
+              <w:rPr>
+                <w:rFonts w:ascii="Consolas" w:hAnsi="Consolas" w:cs="Consolas"/>
+                <w:color w:val="000000"/>
+                <w:sz w:val="20"/>
+                <w:szCs w:val="31"/>
+                <w:lang w:val="en-US"/>
+              </w:rPr>
+              <w:t>():</w:t>
             </w:r>
             <w:r>
               <w:rPr>
@@ -6928,7 +8278,51 @@
                 <w:szCs w:val="31"/>
                 <w:lang w:val="en-US"/>
               </w:rPr>
-              <w:t xml:space="preserve">                &lt;img src="${</w:t>
+              <w:t xml:space="preserve">                &lt;</w:t>
+            </w:r>
+            <w:proofErr w:type="spellStart"/>
+            <w:r>
+              <w:rPr>
+                <w:rFonts w:ascii="Consolas" w:hAnsi="Consolas" w:cs="Consolas"/>
+                <w:color w:val="A31515"/>
+                <w:sz w:val="20"/>
+                <w:szCs w:val="31"/>
+                <w:lang w:val="en-US"/>
+              </w:rPr>
+              <w:t>img</w:t>
+            </w:r>
+            <w:proofErr w:type="spellEnd"/>
+            <w:r>
+              <w:rPr>
+                <w:rFonts w:ascii="Consolas" w:hAnsi="Consolas" w:cs="Consolas"/>
+                <w:color w:val="A31515"/>
+                <w:sz w:val="20"/>
+                <w:szCs w:val="31"/>
+                <w:lang w:val="en-US"/>
+              </w:rPr>
+              <w:t xml:space="preserve"> </w:t>
+            </w:r>
+            <w:proofErr w:type="spellStart"/>
+            <w:r>
+              <w:rPr>
+                <w:rFonts w:ascii="Consolas" w:hAnsi="Consolas" w:cs="Consolas"/>
+                <w:color w:val="A31515"/>
+                <w:sz w:val="20"/>
+                <w:szCs w:val="31"/>
+                <w:lang w:val="en-US"/>
+              </w:rPr>
+              <w:t>src</w:t>
+            </w:r>
+            <w:proofErr w:type="spellEnd"/>
+            <w:r>
+              <w:rPr>
+                <w:rFonts w:ascii="Consolas" w:hAnsi="Consolas" w:cs="Consolas"/>
+                <w:color w:val="A31515"/>
+                <w:sz w:val="20"/>
+                <w:szCs w:val="31"/>
+                <w:lang w:val="en-US"/>
+              </w:rPr>
+              <w:t>="${</w:t>
             </w:r>
             <w:r>
               <w:rPr>
@@ -6958,7 +8352,29 @@
                 <w:szCs w:val="31"/>
                 <w:lang w:val="en-US"/>
               </w:rPr>
-              <w:t>}" class="img-fluid" /&gt;</w:t>
+              <w:t>}" class="</w:t>
+            </w:r>
+            <w:proofErr w:type="spellStart"/>
+            <w:r>
+              <w:rPr>
+                <w:rFonts w:ascii="Consolas" w:hAnsi="Consolas" w:cs="Consolas"/>
+                <w:color w:val="A31515"/>
+                <w:sz w:val="20"/>
+                <w:szCs w:val="31"/>
+                <w:lang w:val="en-US"/>
+              </w:rPr>
+              <w:t>img</w:t>
+            </w:r>
+            <w:proofErr w:type="spellEnd"/>
+            <w:r>
+              <w:rPr>
+                <w:rFonts w:ascii="Consolas" w:hAnsi="Consolas" w:cs="Consolas"/>
+                <w:color w:val="A31515"/>
+                <w:sz w:val="20"/>
+                <w:szCs w:val="31"/>
+                <w:lang w:val="en-US"/>
+              </w:rPr>
+              <w:t>-fluid" /&gt;</w:t>
             </w:r>
           </w:p>
           <w:p>
@@ -7278,7 +8694,21 @@
         <w:rPr>
           <w:lang w:val="en-US"/>
         </w:rPr>
-        <w:t xml:space="preserve"> The final part of this lab will focus on running npm and gulp from VSTS.</w:t>
+        <w:t xml:space="preserve"> The final part of this lab will focus on running </w:t>
+      </w:r>
+      <w:proofErr w:type="spellStart"/>
+      <w:r>
+        <w:rPr>
+          <w:lang w:val="en-US"/>
+        </w:rPr>
+        <w:t>npm</w:t>
+      </w:r>
+      <w:proofErr w:type="spellEnd"/>
+      <w:r>
+        <w:rPr>
+          <w:lang w:val="en-US"/>
+        </w:rPr>
+        <w:t xml:space="preserve"> and gulp from VSTS.</w:t>
       </w:r>
     </w:p>
     <w:p>
@@ -7364,7 +8794,21 @@
         <w:rPr>
           <w:lang w:val="en-US"/>
         </w:rPr>
-        <w:t xml:space="preserve">To begin with we need to ensure that the build server restores all the tools it needs, and the tools is managed by npm. </w:t>
+        <w:t xml:space="preserve">To begin with we need to ensure that the build server restores all the tools it needs, and the tools is managed by </w:t>
+      </w:r>
+      <w:proofErr w:type="spellStart"/>
+      <w:r>
+        <w:rPr>
+          <w:lang w:val="en-US"/>
+        </w:rPr>
+        <w:t>npm</w:t>
+      </w:r>
+      <w:proofErr w:type="spellEnd"/>
+      <w:r>
+        <w:rPr>
+          <w:lang w:val="en-US"/>
+        </w:rPr>
+        <w:t xml:space="preserve">. </w:t>
       </w:r>
       <w:r>
         <w:rPr>
@@ -7377,21 +8821,30 @@
           <w:i/>
           <w:lang w:val="en-US"/>
         </w:rPr>
-        <w:t>Add build step…</w:t>
-      </w:r>
+        <w:t xml:space="preserve">Add </w:t>
+      </w:r>
+      <w:proofErr w:type="spellStart"/>
       <w:r>
         <w:rPr>
           <w:i/>
           <w:lang w:val="en-US"/>
         </w:rPr>
-        <w:t xml:space="preserve"> </w:t>
-      </w:r>
-      <w:r>
-        <w:rPr>
-          <w:lang w:val="en-US"/>
-        </w:rPr>
-        <w:t xml:space="preserve">and locate the </w:t>
-      </w:r>
+        <w:t>task</w:t>
+      </w:r>
+      <w:r>
+        <w:rPr>
+          <w:lang w:val="en-US"/>
+        </w:rPr>
+        <w:t>and</w:t>
+      </w:r>
+      <w:proofErr w:type="spellEnd"/>
+      <w:r>
+        <w:rPr>
+          <w:lang w:val="en-US"/>
+        </w:rPr>
+        <w:t xml:space="preserve"> locate the </w:t>
+      </w:r>
+      <w:proofErr w:type="spellStart"/>
       <w:r>
         <w:rPr>
           <w:i/>
@@ -7399,6 +8852,7 @@
         </w:rPr>
         <w:t>npm</w:t>
       </w:r>
+      <w:proofErr w:type="spellEnd"/>
       <w:r>
         <w:rPr>
           <w:lang w:val="en-US"/>
@@ -7446,10 +8900,10 @@
           <w:lang w:eastAsia="sv-SE"/>
         </w:rPr>
         <w:drawing>
-          <wp:inline distT="0" distB="0" distL="0" distR="0" wp14:anchorId="4191F743" wp14:editId="26191499">
-            <wp:extent cx="4999939" cy="2447930"/>
-            <wp:effectExtent l="0" t="0" r="0" b="0"/>
-            <wp:docPr id="566" name="Bildobjekt 566"/>
+          <wp:inline distT="0" distB="0" distL="0" distR="0" wp14:anchorId="56229414" wp14:editId="5EEDFFDF">
+            <wp:extent cx="5399405" cy="1800860"/>
+            <wp:effectExtent l="0" t="0" r="0" b="8890"/>
+            <wp:docPr id="8" name="Picture 8"/>
             <wp:cNvGraphicFramePr>
               <a:graphicFrameLocks xmlns:a="http://schemas.openxmlformats.org/drawingml/2006/main" noChangeAspect="1"/>
             </wp:cNvGraphicFramePr>
@@ -7469,7 +8923,7 @@
                   <pic:spPr>
                     <a:xfrm>
                       <a:off x="0" y="0"/>
-                      <a:ext cx="5001717" cy="2448800"/>
+                      <a:ext cx="5399405" cy="1800860"/>
                     </a:xfrm>
                     <a:prstGeom prst="rect">
                       <a:avLst/>
@@ -7497,7 +8951,47 @@
         <w:rPr>
           <w:lang w:val="en-US"/>
         </w:rPr>
-        <w:t xml:space="preserve">The npm task needs to be rearranged and configured. Move it right after the first dotnet task and set the </w:t>
+        <w:t xml:space="preserve">The </w:t>
+      </w:r>
+      <w:proofErr w:type="spellStart"/>
+      <w:r>
+        <w:rPr>
+          <w:lang w:val="en-US"/>
+        </w:rPr>
+        <w:t>npm</w:t>
+      </w:r>
+      <w:proofErr w:type="spellEnd"/>
+      <w:r>
+        <w:rPr>
+          <w:lang w:val="en-US"/>
+        </w:rPr>
+        <w:t xml:space="preserve"> task needs to be rearranged and configured. Move it right after the first </w:t>
+      </w:r>
+      <w:proofErr w:type="spellStart"/>
+      <w:r>
+        <w:rPr>
+          <w:lang w:val="en-US"/>
+        </w:rPr>
+        <w:t>dotnet</w:t>
+      </w:r>
+      <w:proofErr w:type="spellEnd"/>
+      <w:r>
+        <w:rPr>
+          <w:lang w:val="en-US"/>
+        </w:rPr>
+        <w:t xml:space="preserve"> </w:t>
+      </w:r>
+      <w:r>
+        <w:rPr>
+          <w:lang w:val="en-US"/>
+        </w:rPr>
+        <w:t>Restore</w:t>
+      </w:r>
+      <w:r>
+        <w:rPr>
+          <w:lang w:val="en-US"/>
+        </w:rPr>
+        <w:t xml:space="preserve"> and set the </w:t>
       </w:r>
       <w:r>
         <w:rPr>
@@ -7512,13 +9006,31 @@
         </w:rPr>
         <w:t xml:space="preserve"> to </w:t>
       </w:r>
+      <w:proofErr w:type="spellStart"/>
       <w:r>
         <w:rPr>
           <w:i/>
           <w:lang w:val="en-US"/>
         </w:rPr>
-        <w:t>src/WebbenVNext</w:t>
-      </w:r>
+        <w:t>src</w:t>
+      </w:r>
+      <w:proofErr w:type="spellEnd"/>
+      <w:r>
+        <w:rPr>
+          <w:i/>
+          <w:lang w:val="en-US"/>
+        </w:rPr>
+        <w:t>/</w:t>
+      </w:r>
+      <w:proofErr w:type="spellStart"/>
+      <w:r>
+        <w:rPr>
+          <w:i/>
+          <w:lang w:val="en-US"/>
+        </w:rPr>
+        <w:t>WebbenVNext</w:t>
+      </w:r>
+      <w:proofErr w:type="spellEnd"/>
       <w:r>
         <w:rPr>
           <w:i/>
@@ -7540,7 +9052,6 @@
           <w:noProof/>
           <w:lang w:eastAsia="sv-SE"/>
         </w:rPr>
-        <w:lastRenderedPageBreak/>
         <w:drawing>
           <wp:inline distT="0" distB="0" distL="0" distR="0" wp14:anchorId="7E574530" wp14:editId="019C470A">
             <wp:extent cx="5399405" cy="897255"/>
@@ -7599,13 +9110,41 @@
         <w:rPr>
           <w:lang w:val="en-US"/>
         </w:rPr>
-        <w:t>, place it after the npm task</w:t>
-      </w:r>
-      <w:r>
-        <w:rPr>
-          <w:lang w:val="en-US"/>
-        </w:rPr>
-        <w:t>. Follow the same concept as you did for npm. The gulp task is located under</w:t>
+        <w:t xml:space="preserve">, place it after the </w:t>
+      </w:r>
+      <w:proofErr w:type="spellStart"/>
+      <w:r>
+        <w:rPr>
+          <w:lang w:val="en-US"/>
+        </w:rPr>
+        <w:t>npm</w:t>
+      </w:r>
+      <w:proofErr w:type="spellEnd"/>
+      <w:r>
+        <w:rPr>
+          <w:lang w:val="en-US"/>
+        </w:rPr>
+        <w:t xml:space="preserve"> task</w:t>
+      </w:r>
+      <w:r>
+        <w:rPr>
+          <w:lang w:val="en-US"/>
+        </w:rPr>
+        <w:t xml:space="preserve">. Follow the same concept as you did for </w:t>
+      </w:r>
+      <w:proofErr w:type="spellStart"/>
+      <w:r>
+        <w:rPr>
+          <w:lang w:val="en-US"/>
+        </w:rPr>
+        <w:t>npm</w:t>
+      </w:r>
+      <w:proofErr w:type="spellEnd"/>
+      <w:r>
+        <w:rPr>
+          <w:lang w:val="en-US"/>
+        </w:rPr>
+        <w:t>. The gulp task is located under</w:t>
       </w:r>
       <w:r>
         <w:rPr>
@@ -7697,11 +9236,12 @@
           <w:noProof/>
           <w:lang w:eastAsia="sv-SE"/>
         </w:rPr>
+        <w:lastRenderedPageBreak/>
         <w:drawing>
-          <wp:inline distT="0" distB="0" distL="0" distR="0" wp14:anchorId="2D80ED57" wp14:editId="5FFCF009">
-            <wp:extent cx="5399405" cy="1293495"/>
-            <wp:effectExtent l="0" t="0" r="0" b="1905"/>
-            <wp:docPr id="570" name="Bildobjekt 570"/>
+          <wp:inline distT="0" distB="0" distL="0" distR="0" wp14:anchorId="42ACCC16" wp14:editId="6C9589FE">
+            <wp:extent cx="5399405" cy="1902460"/>
+            <wp:effectExtent l="0" t="0" r="0" b="2540"/>
+            <wp:docPr id="11" name="Picture 11"/>
             <wp:cNvGraphicFramePr>
               <a:graphicFrameLocks xmlns:a="http://schemas.openxmlformats.org/drawingml/2006/main" noChangeAspect="1"/>
             </wp:cNvGraphicFramePr>
@@ -7721,7 +9261,7 @@
                   <pic:spPr>
                     <a:xfrm>
                       <a:off x="0" y="0"/>
-                      <a:ext cx="5399405" cy="1293495"/>
+                      <a:ext cx="5399405" cy="1902460"/>
                     </a:xfrm>
                     <a:prstGeom prst="rect">
                       <a:avLst/>
@@ -7749,7 +9289,35 @@
         <w:rPr>
           <w:lang w:val="en-US"/>
         </w:rPr>
-        <w:t>Finish up by saving your work and commit the changes you have done throughout this lab. If it works correct VSTS should transpile your TypeScript to JavaScript using Gulp and the final app.js will be published to Azure.</w:t>
+        <w:t xml:space="preserve">Finish up by saving your work and commit the changes you have done throughout this lab. If it works correct VSTS should </w:t>
+      </w:r>
+      <w:proofErr w:type="spellStart"/>
+      <w:r>
+        <w:rPr>
+          <w:lang w:val="en-US"/>
+        </w:rPr>
+        <w:t>transpile</w:t>
+      </w:r>
+      <w:proofErr w:type="spellEnd"/>
+      <w:r>
+        <w:rPr>
+          <w:lang w:val="en-US"/>
+        </w:rPr>
+        <w:t xml:space="preserve"> your </w:t>
+      </w:r>
+      <w:proofErr w:type="spellStart"/>
+      <w:r>
+        <w:rPr>
+          <w:lang w:val="en-US"/>
+        </w:rPr>
+        <w:t>TypeScript</w:t>
+      </w:r>
+      <w:proofErr w:type="spellEnd"/>
+      <w:r>
+        <w:rPr>
+          <w:lang w:val="en-US"/>
+        </w:rPr>
+        <w:t xml:space="preserve"> to JavaScript using Gulp and the final app.js will be published to Azure.</w:t>
       </w:r>
     </w:p>
     <w:p>
@@ -7766,10 +9334,10 @@
           <w:lang w:eastAsia="sv-SE"/>
         </w:rPr>
         <w:drawing>
-          <wp:inline distT="0" distB="0" distL="0" distR="0" wp14:anchorId="6BE23EE6" wp14:editId="09F16205">
-            <wp:extent cx="1751991" cy="1596409"/>
-            <wp:effectExtent l="0" t="0" r="635" b="3810"/>
-            <wp:docPr id="572" name="Bildobjekt 572"/>
+          <wp:inline distT="0" distB="0" distL="0" distR="0" wp14:anchorId="61F973FB" wp14:editId="39E34FA2">
+            <wp:extent cx="4276725" cy="1914525"/>
+            <wp:effectExtent l="0" t="0" r="9525" b="9525"/>
+            <wp:docPr id="12" name="Picture 12"/>
             <wp:cNvGraphicFramePr>
               <a:graphicFrameLocks xmlns:a="http://schemas.openxmlformats.org/drawingml/2006/main" noChangeAspect="1"/>
             </wp:cNvGraphicFramePr>
@@ -7789,7 +9357,7 @@
                   <pic:spPr>
                     <a:xfrm>
                       <a:off x="0" y="0"/>
-                      <a:ext cx="1754259" cy="1598476"/>
+                      <a:ext cx="4276725" cy="1914525"/>
                     </a:xfrm>
                     <a:prstGeom prst="rect">
                       <a:avLst/>
@@ -7801,6 +9369,8 @@
           </wp:inline>
         </w:drawing>
       </w:r>
+      <w:bookmarkStart w:id="16" w:name="_GoBack"/>
+      <w:bookmarkEnd w:id="16"/>
     </w:p>
     <w:p>
       <w:pPr>
@@ -7924,7 +9494,6 @@
         <w:rPr>
           <w:lang w:val="en-US"/>
         </w:rPr>
-        <w:lastRenderedPageBreak/>
         <w:t xml:space="preserve">Show a </w:t>
       </w:r>
       <w:r>
@@ -7939,8 +9508,6 @@
         </w:rPr>
         <w:t xml:space="preserve"> of the upload while the image is being uploaded.</w:t>
       </w:r>
-      <w:bookmarkStart w:id="16" w:name="_GoBack"/>
-      <w:bookmarkEnd w:id="16"/>
     </w:p>
     <w:sectPr>
       <w:headerReference w:type="default" r:id="rId27"/>
@@ -8102,7 +9669,7 @@
                                   <w:sz w:val="16"/>
                                   <w:szCs w:val="16"/>
                                 </w:rPr>
-                                <w:t>13</w:t>
+                                <w:t>12</w:t>
                               </w:r>
                               <w:r>
                                 <w:rPr>
@@ -8194,7 +9761,7 @@
                             <w:sz w:val="16"/>
                             <w:szCs w:val="16"/>
                           </w:rPr>
-                          <w:t>13</w:t>
+                          <w:t>12</w:t>
                         </w:r>
                         <w:r>
                           <w:rPr>
@@ -13743,7 +15310,7 @@
 </file>
 
 <file path=customXml/itemProps4.xml><?xml version="1.0" encoding="utf-8"?>
-<ds:datastoreItem xmlns:ds="http://schemas.openxmlformats.org/officeDocument/2006/customXml" ds:itemID="{68C56C1C-3101-460C-95DE-C720FFABEA99}">
+<ds:datastoreItem xmlns:ds="http://schemas.openxmlformats.org/officeDocument/2006/customXml" ds:itemID="{B6E6AAB1-8822-4B60-9A86-FD9E51BD293D}">
   <ds:schemaRefs>
     <ds:schemaRef ds:uri="http://schemas.openxmlformats.org/officeDocument/2006/bibliography"/>
   </ds:schemaRefs>

</xml_diff>